<commit_message>
Continue on with NN lectures in Wk 4 Coursera Stanford ML
</commit_message>
<xml_diff>
--- a/MachineLearning/Coursera/StanfordMachineLearning/Week4_NeuralNetworks/Week_4_1_NeuralNetworks.docx
+++ b/MachineLearning/Coursera/StanfordMachineLearning/Week4_NeuralNetworks/Week_4_1_NeuralNetworks.docx
@@ -1930,40 +1930,4931 @@
         <w:pStyle w:val="ListBullet"/>
       </w:pPr>
       <w:r>
-        <w:t>T</w:t>
-      </w:r>
-      <w:r>
-        <w:t>here's a sense that if we can figure out what the brain's learning algorithm is</w:t>
-      </w:r>
-      <w:r>
-        <w:t xml:space="preserve"> +</w:t>
-      </w:r>
-      <w:r>
-        <w:t xml:space="preserve"> implement some approximation </w:t>
-      </w:r>
-      <w:r>
-        <w:t xml:space="preserve">of </w:t>
-      </w:r>
-      <w:r>
-        <w:t>that algorithm on a</w:t>
-      </w:r>
-      <w:r>
-        <w:t xml:space="preserve"> CPU</w:t>
-      </w:r>
-      <w:r>
-        <w:t xml:space="preserve">, maybe </w:t>
-      </w:r>
-      <w:r>
-        <w:t xml:space="preserve">that would be our best shot at </w:t>
-      </w:r>
-      <w:r>
-        <w:t>making real progress towards</w:t>
-      </w:r>
-      <w:r>
-        <w:t xml:space="preserve"> building truly intelligent machines + AI</w:t>
-      </w:r>
+        <w:t>There's a sense that if we can figure out what the brain's learning algorithm is + implement some approximation of that algorithm on a CPU, maybe that would be our best shot at making real progress towards building truly intelligent machines + AI</w:t>
+      </w:r>
+    </w:p>
+    <w:p>
+      <w:pPr>
+        <w:pStyle w:val="ListBullet"/>
+        <w:numPr>
+          <w:ilvl w:val="0"/>
+          <w:numId w:val="0"/>
+        </w:numPr>
+        <w:ind w:left="360" w:hanging="360"/>
+      </w:pPr>
+    </w:p>
+    <w:p>
+      <w:pPr>
+        <w:pStyle w:val="ListBullet"/>
+        <w:numPr>
+          <w:ilvl w:val="0"/>
+          <w:numId w:val="0"/>
+        </w:numPr>
+        <w:ind w:left="360" w:hanging="360"/>
+        <w:jc w:val="center"/>
+        <w:rPr>
+          <w:b/>
+          <w:u w:val="single"/>
+        </w:rPr>
+      </w:pPr>
+      <w:r>
+        <w:rPr>
+          <w:b/>
+          <w:u w:val="single"/>
+        </w:rPr>
+        <w:t>III. MODEL REPRESENTATION</w:t>
+      </w:r>
+    </w:p>
+    <w:p>
+      <w:pPr>
+        <w:pStyle w:val="ListBullet"/>
+        <w:numPr>
+          <w:ilvl w:val="0"/>
+          <w:numId w:val="0"/>
+        </w:numPr>
+        <w:ind w:left="360" w:hanging="360"/>
+        <w:jc w:val="center"/>
+        <w:rPr>
+          <w:b/>
+          <w:u w:val="single"/>
+        </w:rPr>
+      </w:pPr>
+    </w:p>
+    <w:p>
+      <w:pPr>
+        <w:pStyle w:val="ListBullet"/>
+      </w:pPr>
+      <w:r>
+        <w:t>NN</w:t>
+      </w:r>
+      <w:r>
+        <w:t xml:space="preserve">s were developed as </w:t>
+      </w:r>
+      <w:r>
+        <w:t>simulations of neurons/</w:t>
+      </w:r>
+      <w:r>
+        <w:t xml:space="preserve">networks of neurons in the brain. </w:t>
+      </w:r>
+    </w:p>
+    <w:p>
+      <w:pPr>
+        <w:pStyle w:val="ListBullet"/>
+      </w:pPr>
+      <w:r>
+        <w:t xml:space="preserve">To explain the hypothesis, </w:t>
+      </w:r>
+      <w:r>
+        <w:t xml:space="preserve">let's start by looking at what a single neuron in the brain looks like. </w:t>
+      </w:r>
+    </w:p>
+    <w:p>
+      <w:pPr>
+        <w:pStyle w:val="ListBullet"/>
+        <w:numPr>
+          <w:ilvl w:val="0"/>
+          <w:numId w:val="0"/>
+        </w:numPr>
+        <w:ind w:left="1800" w:firstLine="360"/>
+      </w:pPr>
+      <w:r>
+        <w:rPr>
+          <w:noProof/>
+        </w:rPr>
+        <w:drawing>
+          <wp:inline distT="0" distB="0" distL="0" distR="0" wp14:anchorId="0302A3C1" wp14:editId="48D63C07">
+            <wp:extent cx="3109903" cy="1820604"/>
+            <wp:effectExtent l="0" t="0" r="0" b="8255"/>
+            <wp:docPr id="3" name="Picture 3"/>
+            <wp:cNvGraphicFramePr>
+              <a:graphicFrameLocks xmlns:a="http://schemas.openxmlformats.org/drawingml/2006/main" noChangeAspect="1"/>
+            </wp:cNvGraphicFramePr>
+            <a:graphic xmlns:a="http://schemas.openxmlformats.org/drawingml/2006/main">
+              <a:graphicData uri="http://schemas.openxmlformats.org/drawingml/2006/picture">
+                <pic:pic xmlns:pic="http://schemas.openxmlformats.org/drawingml/2006/picture">
+                  <pic:nvPicPr>
+                    <pic:cNvPr id="1" name=""/>
+                    <pic:cNvPicPr/>
+                  </pic:nvPicPr>
+                  <pic:blipFill>
+                    <a:blip r:embed="rId17"/>
+                    <a:stretch>
+                      <a:fillRect/>
+                    </a:stretch>
+                  </pic:blipFill>
+                  <pic:spPr>
+                    <a:xfrm>
+                      <a:off x="0" y="0"/>
+                      <a:ext cx="3135458" cy="1835564"/>
+                    </a:xfrm>
+                    <a:prstGeom prst="rect">
+                      <a:avLst/>
+                    </a:prstGeom>
+                  </pic:spPr>
+                </pic:pic>
+              </a:graphicData>
+            </a:graphic>
+          </wp:inline>
+        </w:drawing>
+      </w:r>
+    </w:p>
+    <w:p>
+      <w:pPr>
+        <w:pStyle w:val="ListBullet"/>
+      </w:pPr>
+      <w:r>
+        <w:t>A</w:t>
+      </w:r>
+      <w:r>
+        <w:t xml:space="preserve"> brain packed full of neurons </w:t>
+      </w:r>
+      <w:r>
+        <w:t>(cells in the brain)</w:t>
+      </w:r>
+      <w:r>
+        <w:t xml:space="preserve"> </w:t>
+      </w:r>
+    </w:p>
+    <w:p>
+      <w:pPr>
+        <w:pStyle w:val="ListBullet"/>
+      </w:pPr>
+      <w:r>
+        <w:t xml:space="preserve">The neuron has a </w:t>
+      </w:r>
+      <w:r>
+        <w:rPr>
+          <w:b/>
+        </w:rPr>
+        <w:t xml:space="preserve">cell body </w:t>
+      </w:r>
+      <w:r>
+        <w:t>containing the nucleus + a</w:t>
+      </w:r>
+      <w:r>
+        <w:t xml:space="preserve"> number of input wires</w:t>
+      </w:r>
+      <w:r>
+        <w:t xml:space="preserve"> = </w:t>
+      </w:r>
+      <w:r>
+        <w:t xml:space="preserve">the </w:t>
+      </w:r>
+      <w:r>
+        <w:rPr>
+          <w:b/>
+        </w:rPr>
+        <w:t xml:space="preserve">dendrites, </w:t>
+      </w:r>
+      <w:r>
+        <w:t>which</w:t>
+      </w:r>
+      <w:r>
+        <w:t xml:space="preserve"> receive inputs from other locations. </w:t>
+      </w:r>
+    </w:p>
+    <w:p>
+      <w:pPr>
+        <w:pStyle w:val="ListBullet"/>
+      </w:pPr>
+      <w:r>
+        <w:t xml:space="preserve">Neurons </w:t>
+      </w:r>
+      <w:r>
+        <w:t xml:space="preserve">also </w:t>
+      </w:r>
+      <w:r>
+        <w:t xml:space="preserve">have an </w:t>
+      </w:r>
+      <w:r>
+        <w:t xml:space="preserve">output wire called an </w:t>
+      </w:r>
+      <w:r>
+        <w:rPr>
+          <w:b/>
+        </w:rPr>
+        <w:t>Axon</w:t>
+      </w:r>
+      <w:r>
+        <w:t xml:space="preserve">, used </w:t>
+      </w:r>
+      <w:r>
+        <w:t>to send signals to other neurons</w:t>
+      </w:r>
+    </w:p>
+    <w:p>
+      <w:pPr>
+        <w:pStyle w:val="ListBullet"/>
+      </w:pPr>
+      <w:r>
+        <w:t xml:space="preserve">So, at a simplistic level, </w:t>
+      </w:r>
+      <w:r>
+        <w:t>a neuron is a computational unit that gets a number of inputs through i</w:t>
+      </w:r>
+      <w:r>
+        <w:t xml:space="preserve">nput wires, does some computation, + sends </w:t>
+      </w:r>
+      <w:r>
+        <w:t>outp</w:t>
+      </w:r>
+      <w:r>
+        <w:t>uts via its axon to other nodes/</w:t>
+      </w:r>
+      <w:r>
+        <w:t xml:space="preserve">neurons in the brain. </w:t>
+      </w:r>
+    </w:p>
+    <w:p>
+      <w:pPr>
+        <w:pStyle w:val="ListBullet"/>
+      </w:pPr>
+      <w:r>
+        <w:t xml:space="preserve">Neurons </w:t>
+      </w:r>
+      <w:r>
+        <w:t xml:space="preserve">communicate </w:t>
+      </w:r>
+      <w:r>
+        <w:t xml:space="preserve">w/ </w:t>
+      </w:r>
+      <w:r>
+        <w:t xml:space="preserve">each other </w:t>
+      </w:r>
+      <w:r>
+        <w:t xml:space="preserve">via </w:t>
+      </w:r>
+      <w:r>
+        <w:t>little pulses of electricity</w:t>
+      </w:r>
+      <w:r>
+        <w:t xml:space="preserve"> (spikes)</w:t>
+      </w:r>
+    </w:p>
+    <w:p>
+      <w:pPr>
+        <w:pStyle w:val="ListBullet"/>
+      </w:pPr>
+      <w:r>
+        <w:t xml:space="preserve">If a neuron wants a send a message, it </w:t>
+      </w:r>
+      <w:r>
+        <w:t xml:space="preserve">sends a </w:t>
+      </w:r>
+      <w:r>
+        <w:t xml:space="preserve">spike </w:t>
+      </w:r>
+      <w:r>
+        <w:t xml:space="preserve">to </w:t>
+      </w:r>
+      <w:r>
+        <w:t xml:space="preserve">another neuron </w:t>
+      </w:r>
+      <w:r>
+        <w:t xml:space="preserve">via its axon that </w:t>
+      </w:r>
+      <w:r>
+        <w:t xml:space="preserve">is connected </w:t>
+      </w:r>
+      <w:r>
+        <w:t xml:space="preserve">to the dendrites of </w:t>
+      </w:r>
+      <w:r>
+        <w:t>the 2</w:t>
+      </w:r>
+      <w:r>
+        <w:rPr>
+          <w:vertAlign w:val="superscript"/>
+        </w:rPr>
+        <w:t>nd</w:t>
+      </w:r>
+      <w:r>
+        <w:t xml:space="preserve"> neuron, which </w:t>
+      </w:r>
+      <w:r>
+        <w:t xml:space="preserve">accepts this incoming message, does </w:t>
+      </w:r>
+      <w:r>
+        <w:t>some computation</w:t>
+      </w:r>
+      <w:r>
+        <w:t xml:space="preserve">, + in turn, decides </w:t>
+      </w:r>
+      <w:r>
+        <w:t xml:space="preserve">to send out </w:t>
+      </w:r>
+      <w:r>
+        <w:t>a</w:t>
+      </w:r>
+      <w:r>
+        <w:t xml:space="preserve"> message </w:t>
+      </w:r>
+      <w:r>
+        <w:t xml:space="preserve">from its </w:t>
+      </w:r>
+      <w:r>
+        <w:t xml:space="preserve">axon to </w:t>
+      </w:r>
+      <w:r>
+        <w:t xml:space="preserve">more </w:t>
+      </w:r>
+      <w:r>
+        <w:t>neurons</w:t>
+      </w:r>
+    </w:p>
+    <w:p>
+      <w:pPr>
+        <w:pStyle w:val="ListBullet"/>
+      </w:pPr>
+      <w:r>
+        <w:t xml:space="preserve">This </w:t>
+      </w:r>
+      <w:r>
+        <w:t>is the process by which all human thought happens</w:t>
+      </w:r>
+      <w:r>
+        <w:t xml:space="preserve">, neurons </w:t>
+      </w:r>
+      <w:r>
+        <w:t xml:space="preserve">doing computations </w:t>
+      </w:r>
+      <w:r>
+        <w:t xml:space="preserve">+ </w:t>
+      </w:r>
+      <w:r>
+        <w:t>passing messages to other neurons as a result of inputs they've got</w:t>
+      </w:r>
+      <w:r>
+        <w:t>ten</w:t>
+      </w:r>
+      <w:r>
+        <w:t xml:space="preserve">. </w:t>
+      </w:r>
+    </w:p>
+    <w:p>
+      <w:pPr>
+        <w:pStyle w:val="ListBullet"/>
+      </w:pPr>
+      <w:r>
+        <w:t xml:space="preserve">This </w:t>
+      </w:r>
+      <w:r>
+        <w:t xml:space="preserve">is how our senses </w:t>
+      </w:r>
+      <w:r>
+        <w:t xml:space="preserve">+ </w:t>
+      </w:r>
+      <w:r>
+        <w:t xml:space="preserve">muscles work as well. </w:t>
+      </w:r>
+    </w:p>
+    <w:p>
+      <w:pPr>
+        <w:pStyle w:val="ListBullet"/>
+        <w:tabs>
+          <w:tab w:val="clear" w:pos="360"/>
+          <w:tab w:val="num" w:pos="720"/>
+        </w:tabs>
+        <w:ind w:left="720"/>
+      </w:pPr>
+      <w:r>
+        <w:t xml:space="preserve">If you want to move </w:t>
+      </w:r>
+      <w:r>
+        <w:t>a</w:t>
+      </w:r>
+      <w:r>
+        <w:t xml:space="preserve"> muscle</w:t>
+      </w:r>
+      <w:r>
+        <w:t>,</w:t>
+      </w:r>
+      <w:r>
+        <w:t xml:space="preserve"> your neuron </w:t>
+      </w:r>
+      <w:r>
+        <w:t xml:space="preserve">sends a spike </w:t>
+      </w:r>
+      <w:r>
+        <w:t xml:space="preserve">to your muscle </w:t>
+      </w:r>
+      <w:r>
+        <w:t xml:space="preserve">to cause it </w:t>
+      </w:r>
+      <w:r>
+        <w:t xml:space="preserve">to contract </w:t>
+      </w:r>
+    </w:p>
+    <w:p>
+      <w:pPr>
+        <w:pStyle w:val="ListBullet"/>
+        <w:tabs>
+          <w:tab w:val="clear" w:pos="360"/>
+          <w:tab w:val="num" w:pos="720"/>
+        </w:tabs>
+        <w:ind w:left="720"/>
+      </w:pPr>
+      <w:r>
+        <w:t xml:space="preserve">Some </w:t>
+      </w:r>
+      <w:r>
+        <w:t xml:space="preserve">senses like </w:t>
+      </w:r>
+      <w:r>
+        <w:t xml:space="preserve">sight </w:t>
+      </w:r>
+      <w:r>
+        <w:t xml:space="preserve">must </w:t>
+      </w:r>
+      <w:r>
+        <w:t xml:space="preserve">have the eyes </w:t>
+      </w:r>
+      <w:r>
+        <w:t xml:space="preserve">send a message </w:t>
+      </w:r>
+      <w:r>
+        <w:t xml:space="preserve">via pulses of </w:t>
+      </w:r>
+      <w:r>
+        <w:t xml:space="preserve">electricity to a neuron in </w:t>
+      </w:r>
+      <w:r>
+        <w:t xml:space="preserve">the </w:t>
+      </w:r>
+      <w:r>
+        <w:t xml:space="preserve">brain. </w:t>
+      </w:r>
+    </w:p>
+    <w:p>
+      <w:pPr>
+        <w:pStyle w:val="ListBullet"/>
+      </w:pPr>
+      <w:r>
+        <w:t xml:space="preserve">In an artificial </w:t>
+      </w:r>
+      <w:r>
+        <w:t xml:space="preserve">NN </w:t>
+      </w:r>
+      <w:r>
+        <w:t xml:space="preserve">that we've implemented on </w:t>
+      </w:r>
+      <w:r>
+        <w:t>a CPU</w:t>
+      </w:r>
+      <w:r>
+        <w:t xml:space="preserve">, we're going to use a very simple model of what a neuron does </w:t>
+      </w:r>
+      <w:r>
+        <w:sym w:font="Wingdings" w:char="F0E0"/>
+      </w:r>
+      <w:r>
+        <w:t xml:space="preserve"> </w:t>
+      </w:r>
+      <w:r>
+        <w:rPr>
+          <w:i/>
+          <w:u w:val="single"/>
+        </w:rPr>
+        <w:t>going to model a neuron as just a logistic unit</w:t>
+      </w:r>
+      <w:r>
+        <w:t xml:space="preserve">. </w:t>
+      </w:r>
+    </w:p>
+    <w:p>
+      <w:pPr>
+        <w:pStyle w:val="ListBullet"/>
+        <w:numPr>
+          <w:ilvl w:val="0"/>
+          <w:numId w:val="0"/>
+        </w:numPr>
+        <w:ind w:left="1800" w:firstLine="360"/>
+      </w:pPr>
+      <w:r>
+        <w:rPr>
+          <w:noProof/>
+        </w:rPr>
+        <w:lastRenderedPageBreak/>
+        <w:drawing>
+          <wp:inline distT="0" distB="0" distL="0" distR="0" wp14:anchorId="39B03F6D" wp14:editId="3C80B809">
+            <wp:extent cx="2876993" cy="1192179"/>
+            <wp:effectExtent l="0" t="0" r="0" b="8255"/>
+            <wp:docPr id="5" name="Picture 5"/>
+            <wp:cNvGraphicFramePr>
+              <a:graphicFrameLocks xmlns:a="http://schemas.openxmlformats.org/drawingml/2006/main" noChangeAspect="1"/>
+            </wp:cNvGraphicFramePr>
+            <a:graphic xmlns:a="http://schemas.openxmlformats.org/drawingml/2006/main">
+              <a:graphicData uri="http://schemas.openxmlformats.org/drawingml/2006/picture">
+                <pic:pic xmlns:pic="http://schemas.openxmlformats.org/drawingml/2006/picture">
+                  <pic:nvPicPr>
+                    <pic:cNvPr id="1" name=""/>
+                    <pic:cNvPicPr/>
+                  </pic:nvPicPr>
+                  <pic:blipFill>
+                    <a:blip r:embed="rId18"/>
+                    <a:stretch>
+                      <a:fillRect/>
+                    </a:stretch>
+                  </pic:blipFill>
+                  <pic:spPr>
+                    <a:xfrm>
+                      <a:off x="0" y="0"/>
+                      <a:ext cx="2894969" cy="1199628"/>
+                    </a:xfrm>
+                    <a:prstGeom prst="rect">
+                      <a:avLst/>
+                    </a:prstGeom>
+                  </pic:spPr>
+                </pic:pic>
+              </a:graphicData>
+            </a:graphic>
+          </wp:inline>
+        </w:drawing>
+      </w:r>
+    </w:p>
+    <w:p>
+      <w:pPr>
+        <w:pStyle w:val="ListBullet"/>
+      </w:pPr>
+      <w:r>
+        <w:t>Imagine the</w:t>
+      </w:r>
+      <w:r>
+        <w:t xml:space="preserve"> yellow circle as playing a role</w:t>
+      </w:r>
+      <w:r>
+        <w:t xml:space="preserve"> analogous to </w:t>
+      </w:r>
+      <w:r>
+        <w:t>the body of a neuron</w:t>
+      </w:r>
+    </w:p>
+    <w:p>
+      <w:pPr>
+        <w:pStyle w:val="ListBullet"/>
+      </w:pPr>
+      <w:r>
+        <w:t xml:space="preserve">We </w:t>
+      </w:r>
+      <w:r>
+        <w:t xml:space="preserve">then feed the neuron a few inputs </w:t>
+      </w:r>
+      <w:r>
+        <w:t>via its</w:t>
+      </w:r>
+      <w:r>
+        <w:t xml:space="preserve"> </w:t>
+      </w:r>
+      <w:r>
+        <w:t xml:space="preserve">“dendrites”, </w:t>
+      </w:r>
+      <w:r>
+        <w:t xml:space="preserve">the </w:t>
+      </w:r>
+      <w:r>
+        <w:t xml:space="preserve">ANN does some computation, + outputs </w:t>
+      </w:r>
+      <w:r>
+        <w:t xml:space="preserve">some value on </w:t>
+      </w:r>
+      <w:r>
+        <w:t xml:space="preserve">its </w:t>
+      </w:r>
+      <w:r>
+        <w:t>output wire</w:t>
+      </w:r>
+    </w:p>
+    <w:p>
+      <w:pPr>
+        <w:pStyle w:val="ListBullet"/>
+      </w:pPr>
+      <w:r>
+        <w:t>This</w:t>
+      </w:r>
+      <w:r>
+        <w:t xml:space="preserve"> is a very simple, mayb</w:t>
+      </w:r>
+      <w:r>
+        <w:t>e a vastly oversimplified model</w:t>
+      </w:r>
+      <w:r>
+        <w:t xml:space="preserve"> of the computations</w:t>
+      </w:r>
+      <w:r>
+        <w:t xml:space="preserve"> a neuron does</w:t>
+      </w:r>
+    </w:p>
+    <w:p>
+      <w:pPr>
+        <w:pStyle w:val="ListBullet"/>
+      </w:pPr>
+      <w:r>
+        <w:t>An</w:t>
+      </w:r>
+      <w:r>
+        <w:t xml:space="preserve"> x0 </w:t>
+      </w:r>
+      <w:r>
+        <w:t xml:space="preserve">node is </w:t>
+      </w:r>
+      <w:r>
+        <w:t xml:space="preserve">sometimes called the </w:t>
+      </w:r>
+      <w:r>
+        <w:rPr>
+          <w:b/>
+        </w:rPr>
+        <w:t>bias unit</w:t>
+      </w:r>
+      <w:r>
+        <w:t xml:space="preserve"> or the </w:t>
+      </w:r>
+      <w:r>
+        <w:rPr>
+          <w:b/>
+        </w:rPr>
+        <w:t>bias neuron</w:t>
+      </w:r>
+      <w:r>
+        <w:t xml:space="preserve">, but </w:t>
+      </w:r>
+      <w:r>
+        <w:t>b/c</w:t>
+      </w:r>
+      <w:r>
+        <w:t xml:space="preserve"> x0 is already </w:t>
+      </w:r>
+      <w:r>
+        <w:t xml:space="preserve">= </w:t>
+      </w:r>
+      <w:r>
+        <w:t xml:space="preserve">1, </w:t>
+      </w:r>
+      <w:r>
+        <w:t xml:space="preserve">we don’t </w:t>
+      </w:r>
+      <w:r>
+        <w:rPr>
+          <w:i/>
+        </w:rPr>
+        <w:t>need</w:t>
+      </w:r>
+      <w:r>
+        <w:t xml:space="preserve"> to draw it (depends </w:t>
+      </w:r>
+      <w:r>
+        <w:t>on whatever is more notationa</w:t>
+      </w:r>
+      <w:r>
+        <w:t>l-ly convenient for that example)</w:t>
+      </w:r>
+      <w:r>
+        <w:t xml:space="preserve"> </w:t>
+      </w:r>
+    </w:p>
+    <w:p>
+      <w:pPr>
+        <w:pStyle w:val="ListBullet"/>
+        <w:numPr>
+          <w:ilvl w:val="0"/>
+          <w:numId w:val="0"/>
+        </w:numPr>
+        <w:ind w:left="1080" w:firstLine="360"/>
+      </w:pPr>
+      <w:r>
+        <w:rPr>
+          <w:noProof/>
+        </w:rPr>
+        <w:drawing>
+          <wp:inline distT="0" distB="0" distL="0" distR="0" wp14:anchorId="21D65F70" wp14:editId="103C6B0A">
+            <wp:extent cx="4226885" cy="1653320"/>
+            <wp:effectExtent l="0" t="0" r="2540" b="4445"/>
+            <wp:docPr id="6" name="Picture 6"/>
+            <wp:cNvGraphicFramePr>
+              <a:graphicFrameLocks xmlns:a="http://schemas.openxmlformats.org/drawingml/2006/main" noChangeAspect="1"/>
+            </wp:cNvGraphicFramePr>
+            <a:graphic xmlns:a="http://schemas.openxmlformats.org/drawingml/2006/main">
+              <a:graphicData uri="http://schemas.openxmlformats.org/drawingml/2006/picture">
+                <pic:pic xmlns:pic="http://schemas.openxmlformats.org/drawingml/2006/picture">
+                  <pic:nvPicPr>
+                    <pic:cNvPr id="1" name=""/>
+                    <pic:cNvPicPr/>
+                  </pic:nvPicPr>
+                  <pic:blipFill>
+                    <a:blip r:embed="rId19"/>
+                    <a:stretch>
+                      <a:fillRect/>
+                    </a:stretch>
+                  </pic:blipFill>
+                  <pic:spPr>
+                    <a:xfrm>
+                      <a:off x="0" y="0"/>
+                      <a:ext cx="4248087" cy="1661613"/>
+                    </a:xfrm>
+                    <a:prstGeom prst="rect">
+                      <a:avLst/>
+                    </a:prstGeom>
+                  </pic:spPr>
+                </pic:pic>
+              </a:graphicData>
+            </a:graphic>
+          </wp:inline>
+        </w:drawing>
+      </w:r>
+    </w:p>
+    <w:p>
+      <w:pPr>
+        <w:pStyle w:val="ListBullet"/>
+        <w:rPr>
+          <w:b/>
+        </w:rPr>
+      </w:pPr>
+      <w:r>
+        <w:t>W</w:t>
+      </w:r>
+      <w:r>
+        <w:t xml:space="preserve">hen we talk about </w:t>
+      </w:r>
+      <w:r>
+        <w:t>NN</w:t>
+      </w:r>
+      <w:r>
+        <w:t xml:space="preserve">s, sometimes we'll say </w:t>
+      </w:r>
+      <w:r>
+        <w:t>“</w:t>
+      </w:r>
+      <w:r>
+        <w:t xml:space="preserve">this is </w:t>
+      </w:r>
+      <w:r>
+        <w:t xml:space="preserve">an </w:t>
+      </w:r>
+      <w:r>
+        <w:t xml:space="preserve">artificial neuron </w:t>
+      </w:r>
+      <w:r>
+        <w:t xml:space="preserve">w/ </w:t>
+      </w:r>
+      <w:r>
+        <w:t xml:space="preserve">a </w:t>
+      </w:r>
+      <w:r>
+        <w:rPr>
+          <w:b/>
+        </w:rPr>
+        <w:t>Sigmoid/</w:t>
+      </w:r>
+      <w:r>
+        <w:rPr>
+          <w:b/>
+        </w:rPr>
+        <w:t>logistic activation function</w:t>
+      </w:r>
+      <w:r>
+        <w:rPr>
+          <w:b/>
+        </w:rPr>
+        <w:t>”</w:t>
+      </w:r>
+      <w:r>
+        <w:rPr>
+          <w:b/>
+        </w:rPr>
+        <w:t xml:space="preserve">. </w:t>
+      </w:r>
+    </w:p>
+    <w:p>
+      <w:pPr>
+        <w:pStyle w:val="ListBullet"/>
+      </w:pPr>
+      <w:r>
+        <w:t xml:space="preserve">This </w:t>
+      </w:r>
+      <w:r>
+        <w:t xml:space="preserve">activation function in </w:t>
+      </w:r>
+      <w:r>
+        <w:t>NN</w:t>
+      </w:r>
+      <w:r>
+        <w:t xml:space="preserve"> terminology</w:t>
+      </w:r>
+      <w:r>
+        <w:t xml:space="preserve"> </w:t>
+      </w:r>
+      <w:r>
+        <w:t xml:space="preserve">is just another term for </w:t>
+      </w:r>
+      <w:r>
+        <w:t xml:space="preserve">the </w:t>
+      </w:r>
+      <w:r>
+        <w:t xml:space="preserve">function for </w:t>
+      </w:r>
+      <w:r>
+        <w:t xml:space="preserve">the </w:t>
+      </w:r>
+      <w:r>
+        <w:t xml:space="preserve">non-linearity </w:t>
+      </w:r>
+    </w:p>
+    <w:p>
+      <w:pPr>
+        <w:pStyle w:val="ListBullet"/>
+        <w:numPr>
+          <w:ilvl w:val="0"/>
+          <w:numId w:val="0"/>
+        </w:numPr>
+        <w:ind w:left="1800" w:firstLine="360"/>
+      </w:pPr>
+      <w:r>
+        <w:rPr>
+          <w:noProof/>
+        </w:rPr>
+        <w:drawing>
+          <wp:inline distT="0" distB="0" distL="0" distR="0" wp14:anchorId="19FDA79B" wp14:editId="1434CD89">
+            <wp:extent cx="2914784" cy="563525"/>
+            <wp:effectExtent l="0" t="0" r="0" b="8255"/>
+            <wp:docPr id="7" name="Picture 7"/>
+            <wp:cNvGraphicFramePr>
+              <a:graphicFrameLocks xmlns:a="http://schemas.openxmlformats.org/drawingml/2006/main" noChangeAspect="1"/>
+            </wp:cNvGraphicFramePr>
+            <a:graphic xmlns:a="http://schemas.openxmlformats.org/drawingml/2006/main">
+              <a:graphicData uri="http://schemas.openxmlformats.org/drawingml/2006/picture">
+                <pic:pic xmlns:pic="http://schemas.openxmlformats.org/drawingml/2006/picture">
+                  <pic:nvPicPr>
+                    <pic:cNvPr id="1" name=""/>
+                    <pic:cNvPicPr/>
+                  </pic:nvPicPr>
+                  <pic:blipFill>
+                    <a:blip r:embed="rId20"/>
+                    <a:stretch>
+                      <a:fillRect/>
+                    </a:stretch>
+                  </pic:blipFill>
+                  <pic:spPr>
+                    <a:xfrm>
+                      <a:off x="0" y="0"/>
+                      <a:ext cx="2960862" cy="572433"/>
+                    </a:xfrm>
+                    <a:prstGeom prst="rect">
+                      <a:avLst/>
+                    </a:prstGeom>
+                  </pic:spPr>
+                </pic:pic>
+              </a:graphicData>
+            </a:graphic>
+          </wp:inline>
+        </w:drawing>
+      </w:r>
+    </w:p>
+    <w:p>
+      <w:pPr>
+        <w:pStyle w:val="ListBullet"/>
+      </w:pPr>
+      <w:r>
+        <w:t>W</w:t>
+      </w:r>
+      <w:r>
+        <w:t xml:space="preserve">hereas so far I've been calling </w:t>
+      </w:r>
+      <w:r>
+        <w:t xml:space="preserve">ϴ </w:t>
+      </w:r>
+      <w:r>
+        <w:t xml:space="preserve">the </w:t>
+      </w:r>
+      <w:r>
+        <w:t>“</w:t>
+      </w:r>
+      <w:r>
+        <w:t>parameters of the model</w:t>
+      </w:r>
+      <w:r>
+        <w:t>”</w:t>
+      </w:r>
+      <w:r>
+        <w:t xml:space="preserve">, </w:t>
+      </w:r>
+    </w:p>
+    <w:p>
+      <w:pPr>
+        <w:pStyle w:val="ListBullet"/>
+      </w:pPr>
+      <w:r>
+        <w:t xml:space="preserve">But </w:t>
+      </w:r>
+      <w:r>
+        <w:t xml:space="preserve">in the </w:t>
+      </w:r>
+      <w:r>
+        <w:t>NN</w:t>
+      </w:r>
+      <w:r>
+        <w:t xml:space="preserve"> literature, </w:t>
+      </w:r>
+      <w:r>
+        <w:t xml:space="preserve">sometimes you might hear people talk about </w:t>
+      </w:r>
+      <w:r>
+        <w:rPr>
+          <w:b/>
+        </w:rPr>
+        <w:t>weights</w:t>
+      </w:r>
+      <w:r>
+        <w:t xml:space="preserve"> of a model, + </w:t>
+      </w:r>
+      <w:r>
+        <w:t xml:space="preserve">weights just means </w:t>
+      </w:r>
+      <w:r>
+        <w:rPr>
+          <w:i/>
+        </w:rPr>
+        <w:t>exactly the same thing as parameters of a model</w:t>
+      </w:r>
+      <w:r>
+        <w:t xml:space="preserve">. </w:t>
+      </w:r>
+    </w:p>
+    <w:p>
+      <w:pPr>
+        <w:pStyle w:val="ListBullet"/>
+        <w:numPr>
+          <w:ilvl w:val="0"/>
+          <w:numId w:val="0"/>
+        </w:numPr>
+        <w:ind w:left="3240" w:firstLine="360"/>
+      </w:pPr>
+      <w:r>
+        <w:rPr>
+          <w:noProof/>
+        </w:rPr>
+        <w:drawing>
+          <wp:inline distT="0" distB="0" distL="0" distR="0" wp14:anchorId="3F0D96BF" wp14:editId="141802A9">
+            <wp:extent cx="1295400" cy="1466850"/>
+            <wp:effectExtent l="0" t="0" r="0" b="0"/>
+            <wp:docPr id="8" name="Picture 8"/>
+            <wp:cNvGraphicFramePr>
+              <a:graphicFrameLocks xmlns:a="http://schemas.openxmlformats.org/drawingml/2006/main" noChangeAspect="1"/>
+            </wp:cNvGraphicFramePr>
+            <a:graphic xmlns:a="http://schemas.openxmlformats.org/drawingml/2006/main">
+              <a:graphicData uri="http://schemas.openxmlformats.org/drawingml/2006/picture">
+                <pic:pic xmlns:pic="http://schemas.openxmlformats.org/drawingml/2006/picture">
+                  <pic:nvPicPr>
+                    <pic:cNvPr id="1" name=""/>
+                    <pic:cNvPicPr/>
+                  </pic:nvPicPr>
+                  <pic:blipFill>
+                    <a:blip r:embed="rId21"/>
+                    <a:stretch>
+                      <a:fillRect/>
+                    </a:stretch>
+                  </pic:blipFill>
+                  <pic:spPr>
+                    <a:xfrm>
+                      <a:off x="0" y="0"/>
+                      <a:ext cx="1295400" cy="1466850"/>
+                    </a:xfrm>
+                    <a:prstGeom prst="rect">
+                      <a:avLst/>
+                    </a:prstGeom>
+                  </pic:spPr>
+                </pic:pic>
+              </a:graphicData>
+            </a:graphic>
+          </wp:inline>
+        </w:drawing>
+      </w:r>
+    </w:p>
+    <w:p>
+      <w:pPr>
+        <w:pStyle w:val="ListBullet"/>
+      </w:pPr>
+      <w:r>
+        <w:t xml:space="preserve">A neural </w:t>
+      </w:r>
+      <w:r>
+        <w:rPr>
+          <w:i/>
+        </w:rPr>
+        <w:t>NETWORK</w:t>
+      </w:r>
+      <w:r>
+        <w:t xml:space="preserve"> is a </w:t>
+      </w:r>
+      <w:r>
+        <w:rPr>
+          <w:i/>
+        </w:rPr>
+        <w:t>group</w:t>
+      </w:r>
+      <w:r>
+        <w:t xml:space="preserve"> of </w:t>
+      </w:r>
+      <w:r>
+        <w:t xml:space="preserve">these </w:t>
+      </w:r>
+      <w:r>
+        <w:t xml:space="preserve">neurons </w:t>
+      </w:r>
+      <w:r>
+        <w:t>strung together.</w:t>
+      </w:r>
+    </w:p>
+    <w:p>
+      <w:pPr>
+        <w:pStyle w:val="ListBullet"/>
+        <w:numPr>
+          <w:ilvl w:val="0"/>
+          <w:numId w:val="0"/>
+        </w:numPr>
+        <w:ind w:left="1800" w:firstLine="360"/>
+      </w:pPr>
+      <w:r>
+        <w:rPr>
+          <w:noProof/>
+        </w:rPr>
+        <w:lastRenderedPageBreak/>
+        <w:drawing>
+          <wp:inline distT="0" distB="0" distL="0" distR="0" wp14:anchorId="6E20677E" wp14:editId="79F4F7C3">
+            <wp:extent cx="3571875" cy="1657350"/>
+            <wp:effectExtent l="0" t="0" r="9525" b="0"/>
+            <wp:docPr id="9" name="Picture 9"/>
+            <wp:cNvGraphicFramePr>
+              <a:graphicFrameLocks xmlns:a="http://schemas.openxmlformats.org/drawingml/2006/main" noChangeAspect="1"/>
+            </wp:cNvGraphicFramePr>
+            <a:graphic xmlns:a="http://schemas.openxmlformats.org/drawingml/2006/main">
+              <a:graphicData uri="http://schemas.openxmlformats.org/drawingml/2006/picture">
+                <pic:pic xmlns:pic="http://schemas.openxmlformats.org/drawingml/2006/picture">
+                  <pic:nvPicPr>
+                    <pic:cNvPr id="1" name=""/>
+                    <pic:cNvPicPr/>
+                  </pic:nvPicPr>
+                  <pic:blipFill>
+                    <a:blip r:embed="rId22"/>
+                    <a:stretch>
+                      <a:fillRect/>
+                    </a:stretch>
+                  </pic:blipFill>
+                  <pic:spPr>
+                    <a:xfrm>
+                      <a:off x="0" y="0"/>
+                      <a:ext cx="3571875" cy="1657350"/>
+                    </a:xfrm>
+                    <a:prstGeom prst="rect">
+                      <a:avLst/>
+                    </a:prstGeom>
+                  </pic:spPr>
+                </pic:pic>
+              </a:graphicData>
+            </a:graphic>
+          </wp:inline>
+        </w:drawing>
+      </w:r>
+    </w:p>
+    <w:p>
+      <w:pPr>
+        <w:pStyle w:val="ListBullet"/>
+      </w:pPr>
+      <w:r>
+        <w:t xml:space="preserve">We </w:t>
+      </w:r>
+      <w:r>
+        <w:t>have input units x1</w:t>
+      </w:r>
+      <w:r>
+        <w:t>-</w:t>
+      </w:r>
+      <w:r>
+        <w:t xml:space="preserve">x3 </w:t>
+      </w:r>
+      <w:r>
+        <w:t>+</w:t>
+      </w:r>
+      <w:r>
+        <w:t xml:space="preserve"> </w:t>
+      </w:r>
+      <w:r>
+        <w:t xml:space="preserve">3 </w:t>
+      </w:r>
+      <w:r>
+        <w:t xml:space="preserve">neurons </w:t>
+      </w:r>
+      <w:r>
+        <w:t>a</w:t>
+      </w:r>
+      <w:r>
+        <w:t>1</w:t>
+      </w:r>
+      <w:r>
+        <w:t>(2), a</w:t>
+      </w:r>
+      <w:r>
+        <w:t>2</w:t>
+      </w:r>
+      <w:r>
+        <w:t>(2), a</w:t>
+      </w:r>
+      <w:r>
+        <w:t>3</w:t>
+      </w:r>
+      <w:r>
+        <w:t>(2)</w:t>
+      </w:r>
+    </w:p>
+    <w:p>
+      <w:pPr>
+        <w:pStyle w:val="ListBullet"/>
+        <w:tabs>
+          <w:tab w:val="clear" w:pos="360"/>
+          <w:tab w:val="num" w:pos="720"/>
+        </w:tabs>
+        <w:ind w:left="720"/>
+      </w:pPr>
+      <w:r>
+        <w:t>C</w:t>
+      </w:r>
+      <w:r>
+        <w:t xml:space="preserve">an add in just </w:t>
+      </w:r>
+      <w:r>
+        <w:t xml:space="preserve">x0 and </w:t>
+      </w:r>
+      <w:r>
+        <w:t xml:space="preserve">a0 </w:t>
+      </w:r>
+      <w:r>
+        <w:t xml:space="preserve">for our bias units that </w:t>
+      </w:r>
+      <w:r>
+        <w:t xml:space="preserve">always </w:t>
+      </w:r>
+      <w:r>
+        <w:t>output a value of 1</w:t>
+      </w:r>
+    </w:p>
+    <w:p>
+      <w:pPr>
+        <w:pStyle w:val="ListBullet"/>
+      </w:pPr>
+      <w:r>
+        <w:t xml:space="preserve">Finally </w:t>
+      </w:r>
+      <w:r>
+        <w:t xml:space="preserve">we have </w:t>
+      </w:r>
+      <w:r>
+        <w:t>a 3</w:t>
+      </w:r>
+      <w:r>
+        <w:rPr>
+          <w:vertAlign w:val="superscript"/>
+        </w:rPr>
+        <w:t>rd</w:t>
+      </w:r>
+      <w:r>
+        <w:t xml:space="preserve"> </w:t>
+      </w:r>
+      <w:r>
+        <w:t xml:space="preserve">node, </w:t>
+      </w:r>
+      <w:r>
+        <w:t xml:space="preserve">the final </w:t>
+      </w:r>
+      <w:r>
+        <w:t>layer, which outputs the value that hϴ(x</w:t>
+      </w:r>
+      <w:r>
+        <w:t xml:space="preserve">) computes. </w:t>
+      </w:r>
+    </w:p>
+    <w:p>
+      <w:pPr>
+        <w:pStyle w:val="ListBullet"/>
+      </w:pPr>
+      <w:r>
+        <w:t>In</w:t>
+      </w:r>
+      <w:r>
+        <w:t xml:space="preserve"> a </w:t>
+      </w:r>
+      <w:r>
+        <w:t>NN</w:t>
+      </w:r>
+      <w:r>
+        <w:t xml:space="preserve">, the </w:t>
+      </w:r>
+      <w:r>
+        <w:rPr>
+          <w:b/>
+        </w:rPr>
+        <w:t>first layer</w:t>
+      </w:r>
+      <w:r>
+        <w:rPr>
+          <w:b/>
+        </w:rPr>
+        <w:t>/</w:t>
+      </w:r>
+      <w:r>
+        <w:rPr>
+          <w:b/>
+        </w:rPr>
+        <w:t>input layer</w:t>
+      </w:r>
+      <w:r>
+        <w:t xml:space="preserve"> is where we Input our features</w:t>
+      </w:r>
+      <w:r>
+        <w:t xml:space="preserve"> + the </w:t>
+      </w:r>
+      <w:r>
+        <w:rPr>
+          <w:b/>
+        </w:rPr>
+        <w:t>final layer/</w:t>
+      </w:r>
+      <w:r>
+        <w:rPr>
+          <w:b/>
+        </w:rPr>
+        <w:t>output layer</w:t>
+      </w:r>
+      <w:r>
+        <w:t xml:space="preserve"> has a neuron</w:t>
+      </w:r>
+      <w:r>
+        <w:t xml:space="preserve"> </w:t>
+      </w:r>
+      <w:r>
+        <w:t xml:space="preserve">that outputs the final value computed by a hypothesis. </w:t>
+      </w:r>
+    </w:p>
+    <w:p>
+      <w:pPr>
+        <w:pStyle w:val="ListBullet"/>
+      </w:pPr>
+      <w:r>
+        <w:t xml:space="preserve">Layer </w:t>
+      </w:r>
+      <w:r>
+        <w:t>2 in between</w:t>
+      </w:r>
+      <w:r>
+        <w:t xml:space="preserve"> </w:t>
+      </w:r>
+      <w:r>
+        <w:t xml:space="preserve">is called the </w:t>
+      </w:r>
+      <w:r>
+        <w:rPr>
+          <w:b/>
+        </w:rPr>
+        <w:t>hidden layer</w:t>
+      </w:r>
+    </w:p>
+    <w:p>
+      <w:pPr>
+        <w:pStyle w:val="ListBullet"/>
+      </w:pPr>
+      <w:r>
+        <w:t xml:space="preserve">This </w:t>
+      </w:r>
+      <w:r>
+        <w:t>isn't great</w:t>
+      </w:r>
+      <w:r>
+        <w:t xml:space="preserve"> terminology</w:t>
+      </w:r>
+      <w:r>
+        <w:t xml:space="preserve">, but the </w:t>
+      </w:r>
+      <w:r>
+        <w:t xml:space="preserve">idea </w:t>
+      </w:r>
+      <w:r>
+        <w:t>is that</w:t>
+      </w:r>
+      <w:r>
+        <w:t xml:space="preserve"> in </w:t>
+      </w:r>
+      <w:r>
+        <w:t>supervised</w:t>
+      </w:r>
+      <w:r>
+        <w:t xml:space="preserve"> learning</w:t>
+      </w:r>
+      <w:r>
+        <w:t xml:space="preserve">, you get to see the inputs </w:t>
+      </w:r>
+      <w:r>
+        <w:t xml:space="preserve">+ </w:t>
+      </w:r>
+      <w:r>
+        <w:t xml:space="preserve">see the correct outputs, </w:t>
+      </w:r>
+      <w:r>
+        <w:t xml:space="preserve">whereas in a hidden layer, there’s values </w:t>
+      </w:r>
+      <w:r>
+        <w:t>you don't get to observe in the training</w:t>
+      </w:r>
+      <w:r>
+        <w:t xml:space="preserve"> set</w:t>
+      </w:r>
+      <w:r>
+        <w:t xml:space="preserve">. </w:t>
+      </w:r>
+    </w:p>
+    <w:p>
+      <w:pPr>
+        <w:pStyle w:val="ListBullet"/>
+        <w:tabs>
+          <w:tab w:val="clear" w:pos="360"/>
+          <w:tab w:val="num" w:pos="720"/>
+        </w:tabs>
+        <w:ind w:left="720"/>
+      </w:pPr>
+      <w:r>
+        <w:t xml:space="preserve">It's not x + </w:t>
+      </w:r>
+      <w:r>
+        <w:t xml:space="preserve">it's not y, so we call those hidden. </w:t>
+      </w:r>
+    </w:p>
+    <w:p>
+      <w:pPr>
+        <w:pStyle w:val="ListBullet"/>
+        <w:tabs>
+          <w:tab w:val="clear" w:pos="360"/>
+          <w:tab w:val="num" w:pos="720"/>
+        </w:tabs>
+        <w:ind w:left="720"/>
+      </w:pPr>
+      <w:r>
+        <w:t>Basically</w:t>
+      </w:r>
+      <w:r>
+        <w:t xml:space="preserve">, anything that isn't an input layer and isn't an output layer is called a hidden layer. </w:t>
+      </w:r>
+    </w:p>
+    <w:p>
+      <w:pPr>
+        <w:pStyle w:val="ListBullet"/>
+      </w:pPr>
+      <w:r>
+        <w:t xml:space="preserve">To explain these specific computations represented by a </w:t>
+      </w:r>
+      <w:r>
+        <w:t>NN</w:t>
+      </w:r>
+      <w:r>
+        <w:t xml:space="preserve">, here's a little bit more notation. </w:t>
+      </w:r>
+    </w:p>
+    <w:p>
+      <w:pPr>
+        <w:pStyle w:val="ListBullet"/>
+        <w:numPr>
+          <w:ilvl w:val="0"/>
+          <w:numId w:val="0"/>
+        </w:numPr>
+        <w:ind w:left="2520"/>
+      </w:pPr>
+      <w:r>
+        <w:rPr>
+          <w:noProof/>
+        </w:rPr>
+        <w:drawing>
+          <wp:inline distT="0" distB="0" distL="0" distR="0" wp14:anchorId="4CB59519" wp14:editId="5AB68BC7">
+            <wp:extent cx="2990850" cy="1066800"/>
+            <wp:effectExtent l="0" t="0" r="0" b="0"/>
+            <wp:docPr id="11" name="Picture 11"/>
+            <wp:cNvGraphicFramePr>
+              <a:graphicFrameLocks xmlns:a="http://schemas.openxmlformats.org/drawingml/2006/main" noChangeAspect="1"/>
+            </wp:cNvGraphicFramePr>
+            <a:graphic xmlns:a="http://schemas.openxmlformats.org/drawingml/2006/main">
+              <a:graphicData uri="http://schemas.openxmlformats.org/drawingml/2006/picture">
+                <pic:pic xmlns:pic="http://schemas.openxmlformats.org/drawingml/2006/picture">
+                  <pic:nvPicPr>
+                    <pic:cNvPr id="1" name=""/>
+                    <pic:cNvPicPr/>
+                  </pic:nvPicPr>
+                  <pic:blipFill>
+                    <a:blip r:embed="rId23"/>
+                    <a:stretch>
+                      <a:fillRect/>
+                    </a:stretch>
+                  </pic:blipFill>
+                  <pic:spPr>
+                    <a:xfrm>
+                      <a:off x="0" y="0"/>
+                      <a:ext cx="2990850" cy="1066800"/>
+                    </a:xfrm>
+                    <a:prstGeom prst="rect">
+                      <a:avLst/>
+                    </a:prstGeom>
+                  </pic:spPr>
+                </pic:pic>
+              </a:graphicData>
+            </a:graphic>
+          </wp:inline>
+        </w:drawing>
+      </w:r>
+    </w:p>
+    <w:p>
+      <w:pPr>
+        <w:pStyle w:val="ListBullet"/>
+        <w:tabs>
+          <w:tab w:val="clear" w:pos="360"/>
+          <w:tab w:val="num" w:pos="720"/>
+        </w:tabs>
+        <w:ind w:left="720"/>
+      </w:pPr>
+      <w:proofErr w:type="gramStart"/>
+      <w:r>
+        <w:t>a1(</w:t>
+      </w:r>
+      <w:proofErr w:type="gramEnd"/>
+      <w:r>
+        <w:t xml:space="preserve">2) = </w:t>
+      </w:r>
+      <w:r>
+        <w:t xml:space="preserve"> activation of the </w:t>
+      </w:r>
+      <w:r>
+        <w:t>1</w:t>
+      </w:r>
+      <w:r>
+        <w:rPr>
+          <w:vertAlign w:val="superscript"/>
+        </w:rPr>
+        <w:t>st</w:t>
+      </w:r>
+      <w:r>
+        <w:t xml:space="preserve"> </w:t>
+      </w:r>
+      <w:r>
+        <w:t>unit in layer</w:t>
+      </w:r>
+      <w:r>
+        <w:t xml:space="preserve"> 2</w:t>
+      </w:r>
+      <w:r>
+        <w:t xml:space="preserve">, our hidden layer. </w:t>
+      </w:r>
+    </w:p>
+    <w:p>
+      <w:pPr>
+        <w:pStyle w:val="ListBullet"/>
+        <w:tabs>
+          <w:tab w:val="clear" w:pos="360"/>
+          <w:tab w:val="num" w:pos="1080"/>
+        </w:tabs>
+        <w:ind w:left="1080"/>
+      </w:pPr>
+      <w:r>
+        <w:rPr>
+          <w:b/>
+        </w:rPr>
+        <w:t>Activation</w:t>
+      </w:r>
+      <w:r>
+        <w:t xml:space="preserve"> = </w:t>
+      </w:r>
+      <w:r>
+        <w:t xml:space="preserve">the value computed </w:t>
+      </w:r>
+      <w:r>
+        <w:t>+ outputted by a specific neuron</w:t>
+      </w:r>
+      <w:r>
+        <w:t xml:space="preserve"> </w:t>
+      </w:r>
+    </w:p>
+    <w:p>
+      <w:pPr>
+        <w:pStyle w:val="ListBullet"/>
+        <w:tabs>
+          <w:tab w:val="clear" w:pos="360"/>
+          <w:tab w:val="num" w:pos="720"/>
+        </w:tabs>
+        <w:ind w:left="720"/>
+      </w:pPr>
+      <w:r>
+        <w:t xml:space="preserve">In addition, </w:t>
+      </w:r>
+      <w:r>
+        <w:t xml:space="preserve">an NN is parametrized </w:t>
+      </w:r>
+      <w:r>
+        <w:t xml:space="preserve">by these matrixes, </w:t>
+      </w:r>
+      <w:r>
+        <w:t>ϴ</w:t>
+      </w:r>
+      <w:r>
+        <w:t xml:space="preserve">(j) = </w:t>
+      </w:r>
+      <w:r>
+        <w:t xml:space="preserve">a matrix of weights controlling the function mapping </w:t>
+      </w:r>
+      <w:r>
+        <w:t xml:space="preserve">from 1 </w:t>
+      </w:r>
+      <w:r>
+        <w:t>layer</w:t>
+      </w:r>
+      <w:r>
+        <w:t xml:space="preserve"> to the next</w:t>
+      </w:r>
+    </w:p>
+    <w:p>
+      <w:pPr>
+        <w:pStyle w:val="ListBullet"/>
+      </w:pPr>
+      <w:r>
+        <w:t>Here</w:t>
+      </w:r>
+      <w:r>
+        <w:t xml:space="preserve"> are the computations that are represented by </w:t>
+      </w:r>
+      <w:r>
+        <w:t>our NN diagram:</w:t>
+      </w:r>
+    </w:p>
+    <w:p>
+      <w:pPr>
+        <w:pStyle w:val="ListBullet"/>
+        <w:numPr>
+          <w:ilvl w:val="0"/>
+          <w:numId w:val="0"/>
+        </w:numPr>
+        <w:ind w:left="1080"/>
+      </w:pPr>
+      <w:r>
+        <w:rPr>
+          <w:noProof/>
+        </w:rPr>
+        <w:drawing>
+          <wp:inline distT="0" distB="0" distL="0" distR="0" wp14:anchorId="1DB590FD" wp14:editId="54864572">
+            <wp:extent cx="4383097" cy="1244009"/>
+            <wp:effectExtent l="0" t="0" r="0" b="0"/>
+            <wp:docPr id="13" name="Picture 13"/>
+            <wp:cNvGraphicFramePr>
+              <a:graphicFrameLocks xmlns:a="http://schemas.openxmlformats.org/drawingml/2006/main" noChangeAspect="1"/>
+            </wp:cNvGraphicFramePr>
+            <a:graphic xmlns:a="http://schemas.openxmlformats.org/drawingml/2006/main">
+              <a:graphicData uri="http://schemas.openxmlformats.org/drawingml/2006/picture">
+                <pic:pic xmlns:pic="http://schemas.openxmlformats.org/drawingml/2006/picture">
+                  <pic:nvPicPr>
+                    <pic:cNvPr id="1" name=""/>
+                    <pic:cNvPicPr/>
+                  </pic:nvPicPr>
+                  <pic:blipFill>
+                    <a:blip r:embed="rId24"/>
+                    <a:stretch>
+                      <a:fillRect/>
+                    </a:stretch>
+                  </pic:blipFill>
+                  <pic:spPr>
+                    <a:xfrm>
+                      <a:off x="0" y="0"/>
+                      <a:ext cx="4434707" cy="1258657"/>
+                    </a:xfrm>
+                    <a:prstGeom prst="rect">
+                      <a:avLst/>
+                    </a:prstGeom>
+                  </pic:spPr>
+                </pic:pic>
+              </a:graphicData>
+            </a:graphic>
+          </wp:inline>
+        </w:drawing>
+      </w:r>
+    </w:p>
+    <w:p>
+      <w:pPr>
+        <w:pStyle w:val="ListBullet"/>
+      </w:pPr>
+      <w:r>
+        <w:t>The 1</w:t>
+      </w:r>
+      <w:r>
+        <w:rPr>
+          <w:vertAlign w:val="superscript"/>
+        </w:rPr>
+        <w:t>st</w:t>
+      </w:r>
+      <w:r>
+        <w:t xml:space="preserve"> </w:t>
+      </w:r>
+      <w:r>
+        <w:t xml:space="preserve">hidden unit </w:t>
+      </w:r>
+      <w:r>
+        <w:t xml:space="preserve">has its value computed as follows: </w:t>
+      </w:r>
+      <w:proofErr w:type="gramStart"/>
+      <w:r>
+        <w:t>a</w:t>
+      </w:r>
+      <w:r>
+        <w:t>1</w:t>
+      </w:r>
+      <w:r>
+        <w:t>(</w:t>
+      </w:r>
+      <w:proofErr w:type="gramEnd"/>
+      <w:r>
+        <w:t>2)</w:t>
+      </w:r>
+      <w:r>
+        <w:t xml:space="preserve"> </w:t>
+      </w:r>
+      <w:r>
+        <w:t xml:space="preserve">= </w:t>
+      </w:r>
+      <w:r>
+        <w:t xml:space="preserve">the </w:t>
+      </w:r>
+      <w:r>
+        <w:t xml:space="preserve">logistic/sigmoid activation </w:t>
+      </w:r>
+      <w:r>
+        <w:t xml:space="preserve">function </w:t>
+      </w:r>
+      <w:r>
+        <w:rPr>
+          <w:b/>
+        </w:rPr>
+        <w:t>g</w:t>
+      </w:r>
+      <w:r>
+        <w:t xml:space="preserve"> applied </w:t>
+      </w:r>
+      <w:r>
+        <w:t xml:space="preserve">to </w:t>
+      </w:r>
+      <w:r>
+        <w:t xml:space="preserve">a </w:t>
+      </w:r>
+      <w:r>
+        <w:t xml:space="preserve">sort of linear combination of inputs. </w:t>
+      </w:r>
+    </w:p>
+    <w:p>
+      <w:pPr>
+        <w:pStyle w:val="ListBullet"/>
+        <w:numPr>
+          <w:ilvl w:val="0"/>
+          <w:numId w:val="0"/>
+        </w:numPr>
+        <w:ind w:left="1080" w:firstLine="360"/>
+      </w:pPr>
+      <w:r>
+        <w:rPr>
+          <w:noProof/>
+        </w:rPr>
+        <w:drawing>
+          <wp:inline distT="0" distB="0" distL="0" distR="0" wp14:anchorId="77CE40F0" wp14:editId="1A3D896A">
+            <wp:extent cx="3960218" cy="382772"/>
+            <wp:effectExtent l="0" t="0" r="2540" b="0"/>
+            <wp:docPr id="14" name="Picture 14"/>
+            <wp:cNvGraphicFramePr>
+              <a:graphicFrameLocks xmlns:a="http://schemas.openxmlformats.org/drawingml/2006/main" noChangeAspect="1"/>
+            </wp:cNvGraphicFramePr>
+            <a:graphic xmlns:a="http://schemas.openxmlformats.org/drawingml/2006/main">
+              <a:graphicData uri="http://schemas.openxmlformats.org/drawingml/2006/picture">
+                <pic:pic xmlns:pic="http://schemas.openxmlformats.org/drawingml/2006/picture">
+                  <pic:nvPicPr>
+                    <pic:cNvPr id="1" name=""/>
+                    <pic:cNvPicPr/>
+                  </pic:nvPicPr>
+                  <pic:blipFill>
+                    <a:blip r:embed="rId25"/>
+                    <a:stretch>
+                      <a:fillRect/>
+                    </a:stretch>
+                  </pic:blipFill>
+                  <pic:spPr>
+                    <a:xfrm>
+                      <a:off x="0" y="0"/>
+                      <a:ext cx="4013747" cy="387946"/>
+                    </a:xfrm>
+                    <a:prstGeom prst="rect">
+                      <a:avLst/>
+                    </a:prstGeom>
+                  </pic:spPr>
+                </pic:pic>
+              </a:graphicData>
+            </a:graphic>
+          </wp:inline>
+        </w:drawing>
+      </w:r>
+    </w:p>
+    <w:p>
+      <w:pPr>
+        <w:pStyle w:val="ListBullet"/>
+        <w:numPr>
+          <w:ilvl w:val="0"/>
+          <w:numId w:val="0"/>
+        </w:numPr>
+        <w:ind w:left="720" w:firstLine="360"/>
+      </w:pPr>
+      <w:r>
+        <w:rPr>
+          <w:noProof/>
+        </w:rPr>
+        <w:lastRenderedPageBreak/>
+        <w:drawing>
+          <wp:inline distT="0" distB="0" distL="0" distR="0" wp14:anchorId="24095E83" wp14:editId="3D80082D">
+            <wp:extent cx="4029740" cy="2156944"/>
+            <wp:effectExtent l="0" t="0" r="0" b="0"/>
+            <wp:docPr id="16" name="Picture 16"/>
+            <wp:cNvGraphicFramePr>
+              <a:graphicFrameLocks xmlns:a="http://schemas.openxmlformats.org/drawingml/2006/main" noChangeAspect="1"/>
+            </wp:cNvGraphicFramePr>
+            <a:graphic xmlns:a="http://schemas.openxmlformats.org/drawingml/2006/main">
+              <a:graphicData uri="http://schemas.openxmlformats.org/drawingml/2006/picture">
+                <pic:pic xmlns:pic="http://schemas.openxmlformats.org/drawingml/2006/picture">
+                  <pic:nvPicPr>
+                    <pic:cNvPr id="1" name=""/>
+                    <pic:cNvPicPr/>
+                  </pic:nvPicPr>
+                  <pic:blipFill>
+                    <a:blip r:embed="rId26"/>
+                    <a:stretch>
+                      <a:fillRect/>
+                    </a:stretch>
+                  </pic:blipFill>
+                  <pic:spPr>
+                    <a:xfrm>
+                      <a:off x="0" y="0"/>
+                      <a:ext cx="4042288" cy="2163661"/>
+                    </a:xfrm>
+                    <a:prstGeom prst="rect">
+                      <a:avLst/>
+                    </a:prstGeom>
+                  </pic:spPr>
+                </pic:pic>
+              </a:graphicData>
+            </a:graphic>
+          </wp:inline>
+        </w:drawing>
+      </w:r>
+    </w:p>
+    <w:p>
+      <w:pPr>
+        <w:pStyle w:val="ListBullet"/>
+      </w:pPr>
+      <w:r>
+        <w:t xml:space="preserve">So we have 3 input units/neurons + 3 hidden units, so the dimension of </w:t>
+      </w:r>
+      <w:r>
+        <w:t>ϴ1</w:t>
+      </w:r>
+      <w:r>
+        <w:t xml:space="preserve"> (matrix of parameters governing the mapping from our 3 input units to our 3 hidden units) will be 3x4</w:t>
+      </w:r>
+    </w:p>
+    <w:p>
+      <w:pPr>
+        <w:pStyle w:val="ListBullet"/>
+        <w:numPr>
+          <w:ilvl w:val="0"/>
+          <w:numId w:val="0"/>
+        </w:numPr>
+        <w:ind w:left="3240" w:firstLine="360"/>
+      </w:pPr>
+      <w:r>
+        <w:rPr>
+          <w:noProof/>
+        </w:rPr>
+        <w:drawing>
+          <wp:inline distT="0" distB="0" distL="0" distR="0" wp14:anchorId="1EDFB8B6" wp14:editId="78E920BF">
+            <wp:extent cx="1371248" cy="545551"/>
+            <wp:effectExtent l="0" t="0" r="635" b="6985"/>
+            <wp:docPr id="17" name="Picture 17"/>
+            <wp:cNvGraphicFramePr>
+              <a:graphicFrameLocks xmlns:a="http://schemas.openxmlformats.org/drawingml/2006/main" noChangeAspect="1"/>
+            </wp:cNvGraphicFramePr>
+            <a:graphic xmlns:a="http://schemas.openxmlformats.org/drawingml/2006/main">
+              <a:graphicData uri="http://schemas.openxmlformats.org/drawingml/2006/picture">
+                <pic:pic xmlns:pic="http://schemas.openxmlformats.org/drawingml/2006/picture">
+                  <pic:nvPicPr>
+                    <pic:cNvPr id="1" name=""/>
+                    <pic:cNvPicPr/>
+                  </pic:nvPicPr>
+                  <pic:blipFill>
+                    <a:blip r:embed="rId27"/>
+                    <a:stretch>
+                      <a:fillRect/>
+                    </a:stretch>
+                  </pic:blipFill>
+                  <pic:spPr>
+                    <a:xfrm>
+                      <a:off x="0" y="0"/>
+                      <a:ext cx="1402363" cy="557930"/>
+                    </a:xfrm>
+                    <a:prstGeom prst="rect">
+                      <a:avLst/>
+                    </a:prstGeom>
+                  </pic:spPr>
+                </pic:pic>
+              </a:graphicData>
+            </a:graphic>
+          </wp:inline>
+        </w:drawing>
+      </w:r>
+    </w:p>
+    <w:p>
+      <w:pPr>
+        <w:pStyle w:val="ListBullet"/>
+      </w:pPr>
+      <w:r>
+        <w:t>More generally for</w:t>
+      </w:r>
+      <w:r>
+        <w:t xml:space="preserve"> the matrix </w:t>
+      </w:r>
+      <w:r>
+        <w:t>ϴ</w:t>
+      </w:r>
+      <w:r>
+        <w:t xml:space="preserve">j </w:t>
+      </w:r>
+      <w:r>
+        <w:t>(</w:t>
+      </w:r>
+      <w:r>
+        <w:t xml:space="preserve">which governs the function mapping from </w:t>
+      </w:r>
+      <w:r>
+        <w:t xml:space="preserve">layer j to layer (j + 1): </w:t>
+      </w:r>
+    </w:p>
+    <w:p>
+      <w:pPr>
+        <w:pStyle w:val="ListBullet"/>
+        <w:numPr>
+          <w:ilvl w:val="0"/>
+          <w:numId w:val="0"/>
+        </w:numPr>
+        <w:ind w:left="360" w:firstLine="360"/>
+      </w:pPr>
+      <w:r>
+        <w:rPr>
+          <w:noProof/>
+        </w:rPr>
+        <w:drawing>
+          <wp:inline distT="0" distB="0" distL="0" distR="0" wp14:anchorId="6D9450DC" wp14:editId="5CA13283">
+            <wp:extent cx="5422605" cy="497072"/>
+            <wp:effectExtent l="0" t="0" r="0" b="0"/>
+            <wp:docPr id="18" name="Picture 18"/>
+            <wp:cNvGraphicFramePr>
+              <a:graphicFrameLocks xmlns:a="http://schemas.openxmlformats.org/drawingml/2006/main" noChangeAspect="1"/>
+            </wp:cNvGraphicFramePr>
+            <a:graphic xmlns:a="http://schemas.openxmlformats.org/drawingml/2006/main">
+              <a:graphicData uri="http://schemas.openxmlformats.org/drawingml/2006/picture">
+                <pic:pic xmlns:pic="http://schemas.openxmlformats.org/drawingml/2006/picture">
+                  <pic:nvPicPr>
+                    <pic:cNvPr id="1" name=""/>
+                    <pic:cNvPicPr/>
+                  </pic:nvPicPr>
+                  <pic:blipFill>
+                    <a:blip r:embed="rId28"/>
+                    <a:stretch>
+                      <a:fillRect/>
+                    </a:stretch>
+                  </pic:blipFill>
+                  <pic:spPr>
+                    <a:xfrm>
+                      <a:off x="0" y="0"/>
+                      <a:ext cx="5537168" cy="507574"/>
+                    </a:xfrm>
+                    <a:prstGeom prst="rect">
+                      <a:avLst/>
+                    </a:prstGeom>
+                  </pic:spPr>
+                </pic:pic>
+              </a:graphicData>
+            </a:graphic>
+          </wp:inline>
+        </w:drawing>
+      </w:r>
+    </w:p>
+    <w:p>
+      <w:pPr>
+        <w:pStyle w:val="ListBullet"/>
+        <w:numPr>
+          <w:ilvl w:val="0"/>
+          <w:numId w:val="0"/>
+        </w:numPr>
+        <w:ind w:left="360"/>
+      </w:pPr>
+    </w:p>
+    <w:p>
+      <w:pPr>
+        <w:pStyle w:val="ListBullet"/>
+      </w:pPr>
+      <w:r>
+        <w:t xml:space="preserve">So </w:t>
+      </w:r>
+      <w:r>
+        <w:t xml:space="preserve">we talked about what the three hidden units do to compute their values. </w:t>
+      </w:r>
+    </w:p>
+    <w:p>
+      <w:pPr>
+        <w:pStyle w:val="ListBullet"/>
+      </w:pPr>
+      <w:r>
+        <w:t xml:space="preserve">Finally, </w:t>
+      </w:r>
+      <w:r>
+        <w:t>in the output layer,</w:t>
+      </w:r>
+      <w:r>
+        <w:t xml:space="preserve"> we have </w:t>
+      </w:r>
+      <w:r>
+        <w:t>1 more unit which computer h</w:t>
+      </w:r>
+      <w:r>
+        <w:t>ϴ</w:t>
+      </w:r>
+      <w:r>
+        <w:t>(</w:t>
+      </w:r>
+      <w:r>
+        <w:t>x</w:t>
+      </w:r>
+      <w:r>
+        <w:t>)</w:t>
+      </w:r>
+      <w:r>
+        <w:t xml:space="preserve"> </w:t>
+      </w:r>
+    </w:p>
+    <w:p>
+      <w:pPr>
+        <w:pStyle w:val="ListBullet"/>
+        <w:numPr>
+          <w:ilvl w:val="0"/>
+          <w:numId w:val="0"/>
+        </w:numPr>
+        <w:ind w:left="360" w:firstLine="360"/>
+      </w:pPr>
+      <w:r>
+        <w:rPr>
+          <w:noProof/>
+        </w:rPr>
+        <w:drawing>
+          <wp:inline distT="0" distB="0" distL="0" distR="0" wp14:anchorId="19CC2F3C" wp14:editId="3AC128EC">
+            <wp:extent cx="4950672" cy="374421"/>
+            <wp:effectExtent l="0" t="0" r="2540" b="6985"/>
+            <wp:docPr id="20" name="Picture 20"/>
+            <wp:cNvGraphicFramePr>
+              <a:graphicFrameLocks xmlns:a="http://schemas.openxmlformats.org/drawingml/2006/main" noChangeAspect="1"/>
+            </wp:cNvGraphicFramePr>
+            <a:graphic xmlns:a="http://schemas.openxmlformats.org/drawingml/2006/main">
+              <a:graphicData uri="http://schemas.openxmlformats.org/drawingml/2006/picture">
+                <pic:pic xmlns:pic="http://schemas.openxmlformats.org/drawingml/2006/picture">
+                  <pic:nvPicPr>
+                    <pic:cNvPr id="1" name=""/>
+                    <pic:cNvPicPr/>
+                  </pic:nvPicPr>
+                  <pic:blipFill>
+                    <a:blip r:embed="rId29"/>
+                    <a:stretch>
+                      <a:fillRect/>
+                    </a:stretch>
+                  </pic:blipFill>
+                  <pic:spPr>
+                    <a:xfrm>
+                      <a:off x="0" y="0"/>
+                      <a:ext cx="5311104" cy="401681"/>
+                    </a:xfrm>
+                    <a:prstGeom prst="rect">
+                      <a:avLst/>
+                    </a:prstGeom>
+                  </pic:spPr>
+                </pic:pic>
+              </a:graphicData>
+            </a:graphic>
+          </wp:inline>
+        </w:drawing>
+      </w:r>
+    </w:p>
+    <w:p>
+      <w:pPr>
+        <w:pStyle w:val="ListBullet"/>
+      </w:pPr>
+      <w:r>
+        <w:t>Notice we have</w:t>
+      </w:r>
+      <w:r>
+        <w:t xml:space="preserve"> </w:t>
+      </w:r>
+      <w:r>
+        <w:t>ϴ</w:t>
+      </w:r>
+      <w:r>
+        <w:t xml:space="preserve"> </w:t>
+      </w:r>
+      <w:r>
+        <w:t xml:space="preserve">w/ </w:t>
+      </w:r>
+      <w:r>
+        <w:t xml:space="preserve">a superscript </w:t>
+      </w:r>
+      <w:r>
+        <w:t xml:space="preserve">2 </w:t>
+      </w:r>
+      <w:r>
+        <w:t xml:space="preserve">here, </w:t>
+      </w:r>
+      <w:r>
+        <w:t xml:space="preserve">b/c </w:t>
+      </w:r>
+      <w:r>
+        <w:t>ϴ</w:t>
+      </w:r>
+      <w:r>
+        <w:t xml:space="preserve">2 = </w:t>
+      </w:r>
+      <w:r>
+        <w:t>the matrix of parameters</w:t>
+      </w:r>
+      <w:r>
+        <w:t>/</w:t>
+      </w:r>
+      <w:r>
+        <w:t>weights that controls the function that maps from the hidden units</w:t>
+      </w:r>
+      <w:r>
+        <w:t xml:space="preserve"> (</w:t>
+      </w:r>
+      <w:r>
+        <w:t xml:space="preserve">layer </w:t>
+      </w:r>
+      <w:r>
+        <w:t xml:space="preserve">2 units) </w:t>
+      </w:r>
+      <w:r>
+        <w:t xml:space="preserve">to the </w:t>
+      </w:r>
+      <w:r>
+        <w:t xml:space="preserve">lone </w:t>
+      </w:r>
+      <w:r>
+        <w:t xml:space="preserve">layer </w:t>
+      </w:r>
+      <w:r>
+        <w:t xml:space="preserve">3 </w:t>
+      </w:r>
+      <w:r>
+        <w:t>unit</w:t>
+      </w:r>
+    </w:p>
+    <w:p>
+      <w:pPr>
+        <w:pStyle w:val="ListBullet"/>
+      </w:pPr>
+      <w:r>
+        <w:t xml:space="preserve">To summarize, what we've done is shown an artificial </w:t>
+      </w:r>
+      <w:r>
+        <w:t>NN</w:t>
+      </w:r>
+      <w:r>
+        <w:t xml:space="preserve"> </w:t>
+      </w:r>
+      <w:r>
+        <w:t>which defines a function h</w:t>
+      </w:r>
+      <w:r>
+        <w:t>ϴ</w:t>
+      </w:r>
+      <w:r>
+        <w:t xml:space="preserve">(x) </w:t>
+      </w:r>
+      <w:r>
+        <w:t xml:space="preserve">that </w:t>
+      </w:r>
+      <w:r>
+        <w:t xml:space="preserve">hopefully </w:t>
+      </w:r>
+      <w:r>
+        <w:t xml:space="preserve">maps </w:t>
+      </w:r>
+      <w:r>
+        <w:t xml:space="preserve">from </w:t>
+      </w:r>
+      <w:r>
+        <w:t xml:space="preserve">x's input values to some provisions y. </w:t>
+      </w:r>
+    </w:p>
+    <w:p>
+      <w:pPr>
+        <w:pStyle w:val="ListBullet"/>
+      </w:pPr>
+      <w:r>
+        <w:t xml:space="preserve">These </w:t>
+      </w:r>
+      <w:r>
+        <w:t>hypothesis are para</w:t>
+      </w:r>
+      <w:r>
+        <w:t>meterized by parameters denoted</w:t>
+      </w:r>
+      <w:r>
+        <w:t xml:space="preserve"> </w:t>
+      </w:r>
+      <w:r>
+        <w:t xml:space="preserve">w/ </w:t>
+      </w:r>
+      <w:r>
+        <w:t xml:space="preserve">a capital </w:t>
+      </w:r>
+      <w:r>
+        <w:t>ϴ</w:t>
+      </w:r>
+      <w:r>
+        <w:t xml:space="preserve"> so that </w:t>
+      </w:r>
+      <w:r>
+        <w:t xml:space="preserve">as we vary </w:t>
+      </w:r>
+      <w:r>
+        <w:t>ϴ</w:t>
+      </w:r>
+      <w:r>
+        <w:t xml:space="preserve">, we get different hypothesis </w:t>
+      </w:r>
+      <w:r>
+        <w:t xml:space="preserve">+ </w:t>
+      </w:r>
+      <w:r>
+        <w:t>we get di</w:t>
+      </w:r>
+      <w:r>
+        <w:t>fferent functions m</w:t>
+      </w:r>
+      <w:r>
+        <w:t xml:space="preserve">apping from x to y. </w:t>
+      </w:r>
+    </w:p>
+    <w:p>
+      <w:pPr>
+        <w:pStyle w:val="ListBullet"/>
+        <w:numPr>
+          <w:ilvl w:val="0"/>
+          <w:numId w:val="0"/>
+        </w:numPr>
+        <w:ind w:left="1080" w:firstLine="360"/>
+      </w:pPr>
+      <w:r>
+        <w:rPr>
+          <w:noProof/>
+        </w:rPr>
+        <w:drawing>
+          <wp:inline distT="0" distB="0" distL="0" distR="0" wp14:anchorId="759047D3" wp14:editId="2B6F1D94">
+            <wp:extent cx="2552980" cy="1969892"/>
+            <wp:effectExtent l="0" t="0" r="0" b="0"/>
+            <wp:docPr id="21" name="Picture 21"/>
+            <wp:cNvGraphicFramePr>
+              <a:graphicFrameLocks xmlns:a="http://schemas.openxmlformats.org/drawingml/2006/main" noChangeAspect="1"/>
+            </wp:cNvGraphicFramePr>
+            <a:graphic xmlns:a="http://schemas.openxmlformats.org/drawingml/2006/main">
+              <a:graphicData uri="http://schemas.openxmlformats.org/drawingml/2006/picture">
+                <pic:pic xmlns:pic="http://schemas.openxmlformats.org/drawingml/2006/picture">
+                  <pic:nvPicPr>
+                    <pic:cNvPr id="1" name=""/>
+                    <pic:cNvPicPr/>
+                  </pic:nvPicPr>
+                  <pic:blipFill>
+                    <a:blip r:embed="rId30"/>
+                    <a:stretch>
+                      <a:fillRect/>
+                    </a:stretch>
+                  </pic:blipFill>
+                  <pic:spPr>
+                    <a:xfrm>
+                      <a:off x="0" y="0"/>
+                      <a:ext cx="2581966" cy="1992258"/>
+                    </a:xfrm>
+                    <a:prstGeom prst="rect">
+                      <a:avLst/>
+                    </a:prstGeom>
+                  </pic:spPr>
+                </pic:pic>
+              </a:graphicData>
+            </a:graphic>
+          </wp:inline>
+        </w:drawing>
+      </w:r>
+      <w:r>
+        <w:rPr>
+          <w:noProof/>
+        </w:rPr>
+        <w:t xml:space="preserve"> </w:t>
+      </w:r>
+      <w:r>
+        <w:rPr>
+          <w:noProof/>
+        </w:rPr>
+        <w:drawing>
+          <wp:inline distT="0" distB="0" distL="0" distR="0" wp14:anchorId="3BF661C3" wp14:editId="6C717BA6">
+            <wp:extent cx="1590675" cy="257175"/>
+            <wp:effectExtent l="0" t="0" r="9525" b="9525"/>
+            <wp:docPr id="23" name="Picture 23"/>
+            <wp:cNvGraphicFramePr>
+              <a:graphicFrameLocks xmlns:a="http://schemas.openxmlformats.org/drawingml/2006/main" noChangeAspect="1"/>
+            </wp:cNvGraphicFramePr>
+            <a:graphic xmlns:a="http://schemas.openxmlformats.org/drawingml/2006/main">
+              <a:graphicData uri="http://schemas.openxmlformats.org/drawingml/2006/picture">
+                <pic:pic xmlns:pic="http://schemas.openxmlformats.org/drawingml/2006/picture">
+                  <pic:nvPicPr>
+                    <pic:cNvPr id="1" name=""/>
+                    <pic:cNvPicPr/>
+                  </pic:nvPicPr>
+                  <pic:blipFill>
+                    <a:blip r:embed="rId31"/>
+                    <a:stretch>
+                      <a:fillRect/>
+                    </a:stretch>
+                  </pic:blipFill>
+                  <pic:spPr>
+                    <a:xfrm>
+                      <a:off x="0" y="0"/>
+                      <a:ext cx="1590675" cy="257175"/>
+                    </a:xfrm>
+                    <a:prstGeom prst="rect">
+                      <a:avLst/>
+                    </a:prstGeom>
+                  </pic:spPr>
+                </pic:pic>
+              </a:graphicData>
+            </a:graphic>
+          </wp:inline>
+        </w:drawing>
+      </w:r>
+      <w:r>
+        <w:rPr>
+          <w:noProof/>
+        </w:rPr>
+        <w:t xml:space="preserve"> </w:t>
+      </w:r>
+      <w:r>
+        <w:rPr>
+          <w:noProof/>
+        </w:rPr>
+        <w:sym w:font="Wingdings" w:char="F0E8"/>
+      </w:r>
+      <w:r>
+        <w:rPr>
+          <w:noProof/>
+        </w:rPr>
+        <w:t xml:space="preserve"> </w:t>
+      </w:r>
+      <w:r>
+        <w:rPr>
+          <w:b/>
+          <w:noProof/>
+        </w:rPr>
+        <w:t>4x3</w:t>
+      </w:r>
+    </w:p>
+    <w:p>
+      <w:pPr>
+        <w:pStyle w:val="ListBullet"/>
+      </w:pPr>
+      <w:r>
+        <w:t xml:space="preserve">So this gives us a mathematical definition of how to represent the hypothesis in the </w:t>
+      </w:r>
+      <w:r>
+        <w:t>NN</w:t>
+      </w:r>
+      <w:r>
+        <w:t xml:space="preserve">. </w:t>
+      </w:r>
+    </w:p>
+    <w:p>
+      <w:pPr>
+        <w:pStyle w:val="ListBullet"/>
+        <w:numPr>
+          <w:ilvl w:val="0"/>
+          <w:numId w:val="0"/>
+        </w:numPr>
+      </w:pPr>
+    </w:p>
+    <w:p>
+      <w:pPr>
+        <w:pStyle w:val="ListBullet"/>
+        <w:numPr>
+          <w:ilvl w:val="0"/>
+          <w:numId w:val="0"/>
+        </w:numPr>
+        <w:jc w:val="center"/>
+        <w:rPr>
+          <w:b/>
+          <w:u w:val="single"/>
+        </w:rPr>
+      </w:pPr>
+      <w:r>
+        <w:rPr>
+          <w:b/>
+          <w:u w:val="single"/>
+        </w:rPr>
+        <w:t>IV.</w:t>
+      </w:r>
+      <w:r>
+        <w:rPr>
+          <w:b/>
+          <w:u w:val="single"/>
+        </w:rPr>
+        <w:t xml:space="preserve"> MODEL REPRESENTATION II</w:t>
+      </w:r>
+    </w:p>
+    <w:p>
+      <w:pPr>
+        <w:pStyle w:val="ListBullet"/>
+        <w:numPr>
+          <w:ilvl w:val="0"/>
+          <w:numId w:val="0"/>
+        </w:numPr>
+        <w:jc w:val="center"/>
+        <w:rPr>
+          <w:b/>
+          <w:u w:val="single"/>
+        </w:rPr>
+      </w:pPr>
+    </w:p>
+    <w:p>
+      <w:pPr>
+        <w:pStyle w:val="ListBullet"/>
+      </w:pPr>
+      <w:r>
+        <w:t xml:space="preserve">So we have </w:t>
+      </w:r>
+      <w:r>
+        <w:t>the sequence of steps we need in order to com</w:t>
+      </w:r>
+      <w:r>
+        <w:t>pute the output of a hypotheses:</w:t>
+      </w:r>
+    </w:p>
+    <w:p>
+      <w:pPr>
+        <w:pStyle w:val="ListBullet"/>
+        <w:numPr>
+          <w:ilvl w:val="0"/>
+          <w:numId w:val="0"/>
+        </w:numPr>
+      </w:pPr>
+      <w:r>
+        <w:rPr>
+          <w:noProof/>
+        </w:rPr>
+        <w:drawing>
+          <wp:inline distT="0" distB="0" distL="0" distR="0" wp14:anchorId="653861FD" wp14:editId="0280DCF8">
+            <wp:extent cx="2721935" cy="1178018"/>
+            <wp:effectExtent l="0" t="0" r="2540" b="3175"/>
+            <wp:docPr id="29" name="Picture 29"/>
+            <wp:cNvGraphicFramePr>
+              <a:graphicFrameLocks xmlns:a="http://schemas.openxmlformats.org/drawingml/2006/main" noChangeAspect="1"/>
+            </wp:cNvGraphicFramePr>
+            <a:graphic xmlns:a="http://schemas.openxmlformats.org/drawingml/2006/main">
+              <a:graphicData uri="http://schemas.openxmlformats.org/drawingml/2006/picture">
+                <pic:pic xmlns:pic="http://schemas.openxmlformats.org/drawingml/2006/picture">
+                  <pic:nvPicPr>
+                    <pic:cNvPr id="1" name=""/>
+                    <pic:cNvPicPr/>
+                  </pic:nvPicPr>
+                  <pic:blipFill rotWithShape="1">
+                    <a:blip r:embed="rId32"/>
+                    <a:srcRect l="7116" r="35767" b="63536"/>
+                    <a:stretch/>
+                  </pic:blipFill>
+                  <pic:spPr bwMode="auto">
+                    <a:xfrm>
+                      <a:off x="0" y="0"/>
+                      <a:ext cx="2734486" cy="1183450"/>
+                    </a:xfrm>
+                    <a:prstGeom prst="rect">
+                      <a:avLst/>
+                    </a:prstGeom>
+                    <a:ln>
+                      <a:noFill/>
+                    </a:ln>
+                    <a:extLst>
+                      <a:ext uri="{53640926-AAD7-44D8-BBD7-CCE9431645EC}">
+                        <a14:shadowObscured xmlns:a14="http://schemas.microsoft.com/office/drawing/2010/main"/>
+                      </a:ext>
+                    </a:extLst>
+                  </pic:spPr>
+                </pic:pic>
+              </a:graphicData>
+            </a:graphic>
+          </wp:inline>
+        </w:drawing>
+      </w:r>
+      <w:r>
+        <w:rPr>
+          <w:noProof/>
+        </w:rPr>
+        <w:drawing>
+          <wp:inline distT="0" distB="0" distL="0" distR="0" wp14:anchorId="73E94012" wp14:editId="564BF596">
+            <wp:extent cx="2914282" cy="1015087"/>
+            <wp:effectExtent l="0" t="0" r="635" b="0"/>
+            <wp:docPr id="30" name="Picture 30"/>
+            <wp:cNvGraphicFramePr>
+              <a:graphicFrameLocks xmlns:a="http://schemas.openxmlformats.org/drawingml/2006/main" noChangeAspect="1"/>
+            </wp:cNvGraphicFramePr>
+            <a:graphic xmlns:a="http://schemas.openxmlformats.org/drawingml/2006/main">
+              <a:graphicData uri="http://schemas.openxmlformats.org/drawingml/2006/picture">
+                <pic:pic xmlns:pic="http://schemas.openxmlformats.org/drawingml/2006/picture">
+                  <pic:nvPicPr>
+                    <pic:cNvPr id="1" name=""/>
+                    <pic:cNvPicPr/>
+                  </pic:nvPicPr>
+                  <pic:blipFill rotWithShape="1">
+                    <a:blip r:embed="rId32"/>
+                    <a:srcRect t="48619"/>
+                    <a:stretch/>
+                  </pic:blipFill>
+                  <pic:spPr bwMode="auto">
+                    <a:xfrm>
+                      <a:off x="0" y="0"/>
+                      <a:ext cx="2994040" cy="1042868"/>
+                    </a:xfrm>
+                    <a:prstGeom prst="rect">
+                      <a:avLst/>
+                    </a:prstGeom>
+                    <a:ln>
+                      <a:noFill/>
+                    </a:ln>
+                    <a:extLst>
+                      <a:ext uri="{53640926-AAD7-44D8-BBD7-CCE9431645EC}">
+                        <a14:shadowObscured xmlns:a14="http://schemas.microsoft.com/office/drawing/2010/main"/>
+                      </a:ext>
+                    </a:extLst>
+                  </pic:spPr>
+                </pic:pic>
+              </a:graphicData>
+            </a:graphic>
+          </wp:inline>
+        </w:drawing>
+      </w:r>
+    </w:p>
+    <w:p>
+      <w:pPr>
+        <w:pStyle w:val="ListBullet"/>
+      </w:pPr>
+      <w:r>
+        <w:t>We</w:t>
+      </w:r>
+      <w:r>
+        <w:t xml:space="preserve"> compute the </w:t>
+      </w:r>
+      <w:r>
+        <w:rPr>
+          <w:b/>
+        </w:rPr>
+        <w:t>activation values</w:t>
+      </w:r>
+      <w:r>
+        <w:t xml:space="preserve"> of the </w:t>
+      </w:r>
+      <w:r>
+        <w:t xml:space="preserve">3 </w:t>
+      </w:r>
+      <w:r>
+        <w:t xml:space="preserve">hidden </w:t>
+      </w:r>
+      <w:r>
+        <w:t xml:space="preserve">units + </w:t>
+      </w:r>
+      <w:r>
+        <w:t xml:space="preserve">use those to compute the final output of our </w:t>
+      </w:r>
+      <w:r>
+        <w:t>h</w:t>
+      </w:r>
+      <w:r>
+        <w:t>ϴ</w:t>
+      </w:r>
+      <w:r>
+        <w:t>(x)</w:t>
+      </w:r>
+    </w:p>
+    <w:p>
+      <w:pPr>
+        <w:pStyle w:val="ListBullet"/>
+        <w:numPr>
+          <w:ilvl w:val="0"/>
+          <w:numId w:val="0"/>
+        </w:numPr>
+        <w:ind w:left="1080" w:firstLine="360"/>
+      </w:pPr>
+      <w:r>
+        <w:rPr>
+          <w:noProof/>
+        </w:rPr>
+        <w:drawing>
+          <wp:inline distT="0" distB="0" distL="0" distR="0" wp14:anchorId="60A8E593" wp14:editId="1EFBEB51">
+            <wp:extent cx="3987523" cy="435935"/>
+            <wp:effectExtent l="0" t="0" r="0" b="2540"/>
+            <wp:docPr id="31" name="Picture 31"/>
+            <wp:cNvGraphicFramePr>
+              <a:graphicFrameLocks xmlns:a="http://schemas.openxmlformats.org/drawingml/2006/main" noChangeAspect="1"/>
+            </wp:cNvGraphicFramePr>
+            <a:graphic xmlns:a="http://schemas.openxmlformats.org/drawingml/2006/main">
+              <a:graphicData uri="http://schemas.openxmlformats.org/drawingml/2006/picture">
+                <pic:pic xmlns:pic="http://schemas.openxmlformats.org/drawingml/2006/picture">
+                  <pic:nvPicPr>
+                    <pic:cNvPr id="1" name=""/>
+                    <pic:cNvPicPr/>
+                  </pic:nvPicPr>
+                  <pic:blipFill>
+                    <a:blip r:embed="rId33"/>
+                    <a:stretch>
+                      <a:fillRect/>
+                    </a:stretch>
+                  </pic:blipFill>
+                  <pic:spPr>
+                    <a:xfrm>
+                      <a:off x="0" y="0"/>
+                      <a:ext cx="4046996" cy="442437"/>
+                    </a:xfrm>
+                    <a:prstGeom prst="rect">
+                      <a:avLst/>
+                    </a:prstGeom>
+                  </pic:spPr>
+                </pic:pic>
+              </a:graphicData>
+            </a:graphic>
+          </wp:inline>
+        </w:drawing>
+      </w:r>
+    </w:p>
+    <w:p>
+      <w:pPr>
+        <w:pStyle w:val="ListBullet"/>
+      </w:pPr>
+      <w:r>
+        <w:t>We can define the underlined term here as z1(2) to end up w/:</w:t>
+      </w:r>
+    </w:p>
+    <w:p>
+      <w:pPr>
+        <w:pStyle w:val="ListBullet"/>
+        <w:numPr>
+          <w:ilvl w:val="0"/>
+          <w:numId w:val="0"/>
+        </w:numPr>
+        <w:ind w:left="2520" w:firstLine="360"/>
+      </w:pPr>
+      <w:r>
+        <w:rPr>
+          <w:noProof/>
+        </w:rPr>
+        <w:drawing>
+          <wp:inline distT="0" distB="0" distL="0" distR="0" wp14:anchorId="066D5560" wp14:editId="261EDCC5">
+            <wp:extent cx="1222744" cy="474125"/>
+            <wp:effectExtent l="0" t="0" r="0" b="2540"/>
+            <wp:docPr id="32" name="Picture 32"/>
+            <wp:cNvGraphicFramePr>
+              <a:graphicFrameLocks xmlns:a="http://schemas.openxmlformats.org/drawingml/2006/main" noChangeAspect="1"/>
+            </wp:cNvGraphicFramePr>
+            <a:graphic xmlns:a="http://schemas.openxmlformats.org/drawingml/2006/main">
+              <a:graphicData uri="http://schemas.openxmlformats.org/drawingml/2006/picture">
+                <pic:pic xmlns:pic="http://schemas.openxmlformats.org/drawingml/2006/picture">
+                  <pic:nvPicPr>
+                    <pic:cNvPr id="1" name=""/>
+                    <pic:cNvPicPr/>
+                  </pic:nvPicPr>
+                  <pic:blipFill>
+                    <a:blip r:embed="rId34"/>
+                    <a:stretch>
+                      <a:fillRect/>
+                    </a:stretch>
+                  </pic:blipFill>
+                  <pic:spPr>
+                    <a:xfrm>
+                      <a:off x="0" y="0"/>
+                      <a:ext cx="1238273" cy="480146"/>
+                    </a:xfrm>
+                    <a:prstGeom prst="rect">
+                      <a:avLst/>
+                    </a:prstGeom>
+                  </pic:spPr>
+                </pic:pic>
+              </a:graphicData>
+            </a:graphic>
+          </wp:inline>
+        </w:drawing>
+      </w:r>
+    </w:p>
+    <w:p>
+      <w:pPr>
+        <w:pStyle w:val="ListBullet"/>
+        <w:tabs>
+          <w:tab w:val="clear" w:pos="360"/>
+          <w:tab w:val="num" w:pos="1080"/>
+        </w:tabs>
+        <w:ind w:left="1080"/>
+      </w:pPr>
+      <w:r>
+        <w:t xml:space="preserve">Superscript </w:t>
+      </w:r>
+      <w:r>
+        <w:t xml:space="preserve">2 </w:t>
+      </w:r>
+      <w:r>
+        <w:t xml:space="preserve">means </w:t>
+      </w:r>
+      <w:r>
+        <w:t xml:space="preserve">these </w:t>
+      </w:r>
+      <w:r>
+        <w:t xml:space="preserve">are values associated </w:t>
+      </w:r>
+      <w:r>
+        <w:t xml:space="preserve">w/ </w:t>
+      </w:r>
+      <w:r>
+        <w:t>layer 2</w:t>
+      </w:r>
+    </w:p>
+    <w:p>
+      <w:pPr>
+        <w:pStyle w:val="ListBullet"/>
+        <w:tabs>
+          <w:tab w:val="clear" w:pos="360"/>
+          <w:tab w:val="num" w:pos="1080"/>
+        </w:tabs>
+        <w:ind w:left="1080"/>
+      </w:pPr>
+      <w:r>
+        <w:t>So we’d then have z2(2) and z3(2) for the next 2 activation values</w:t>
+      </w:r>
+    </w:p>
+    <w:p>
+      <w:pPr>
+        <w:pStyle w:val="ListBullet"/>
+      </w:pPr>
+      <w:r>
+        <w:t xml:space="preserve">These </w:t>
+      </w:r>
+      <w:r>
+        <w:t xml:space="preserve">z values are just </w:t>
+      </w:r>
+      <w:r>
+        <w:t xml:space="preserve">a weighted linear combination </w:t>
+      </w:r>
+      <w:r>
+        <w:t>of th</w:t>
+      </w:r>
+      <w:r>
+        <w:t>e input values x0-</w:t>
+      </w:r>
+      <w:r>
+        <w:t xml:space="preserve">x3 that go into a particular neuron. </w:t>
+      </w:r>
+    </w:p>
+    <w:p>
+      <w:pPr>
+        <w:pStyle w:val="ListBullet"/>
+        <w:numPr>
+          <w:ilvl w:val="0"/>
+          <w:numId w:val="0"/>
+        </w:numPr>
+        <w:ind w:left="1800" w:firstLine="360"/>
+      </w:pPr>
+      <w:r>
+        <w:rPr>
+          <w:noProof/>
+        </w:rPr>
+        <w:drawing>
+          <wp:inline distT="0" distB="0" distL="0" distR="0" wp14:anchorId="450FDA12" wp14:editId="773877D0">
+            <wp:extent cx="2349795" cy="819466"/>
+            <wp:effectExtent l="0" t="0" r="0" b="0"/>
+            <wp:docPr id="33" name="Picture 33"/>
+            <wp:cNvGraphicFramePr>
+              <a:graphicFrameLocks xmlns:a="http://schemas.openxmlformats.org/drawingml/2006/main" noChangeAspect="1"/>
+            </wp:cNvGraphicFramePr>
+            <a:graphic xmlns:a="http://schemas.openxmlformats.org/drawingml/2006/main">
+              <a:graphicData uri="http://schemas.openxmlformats.org/drawingml/2006/picture">
+                <pic:pic xmlns:pic="http://schemas.openxmlformats.org/drawingml/2006/picture">
+                  <pic:nvPicPr>
+                    <pic:cNvPr id="1" name=""/>
+                    <pic:cNvPicPr/>
+                  </pic:nvPicPr>
+                  <pic:blipFill>
+                    <a:blip r:embed="rId35"/>
+                    <a:stretch>
+                      <a:fillRect/>
+                    </a:stretch>
+                  </pic:blipFill>
+                  <pic:spPr>
+                    <a:xfrm>
+                      <a:off x="0" y="0"/>
+                      <a:ext cx="2393521" cy="834715"/>
+                    </a:xfrm>
+                    <a:prstGeom prst="rect">
+                      <a:avLst/>
+                    </a:prstGeom>
+                  </pic:spPr>
+                </pic:pic>
+              </a:graphicData>
+            </a:graphic>
+          </wp:inline>
+        </w:drawing>
+      </w:r>
+    </w:p>
+    <w:p>
+      <w:pPr>
+        <w:pStyle w:val="ListBullet"/>
+      </w:pPr>
+      <w:r>
+        <w:t>If</w:t>
+      </w:r>
+      <w:r>
+        <w:t xml:space="preserve"> you look at this block of numbers, you may notice that </w:t>
+      </w:r>
+      <w:r>
+        <w:t xml:space="preserve">it </w:t>
+      </w:r>
+      <w:r>
+        <w:t xml:space="preserve">corresponds suspiciously similar to the matrix vector multiplication of x1 </w:t>
+      </w:r>
+      <w:r>
+        <w:t>*</w:t>
+      </w:r>
+      <w:r>
+        <w:t xml:space="preserve"> x. </w:t>
+      </w:r>
+    </w:p>
+    <w:p>
+      <w:pPr>
+        <w:pStyle w:val="ListBullet"/>
+      </w:pPr>
+      <w:r>
+        <w:t xml:space="preserve">Using this observation we're able to vectorize this computation of the </w:t>
+      </w:r>
+      <w:r>
+        <w:t>NN</w:t>
+      </w:r>
+      <w:r>
+        <w:t xml:space="preserve">. </w:t>
+      </w:r>
+    </w:p>
+    <w:p>
+      <w:pPr>
+        <w:pStyle w:val="ListBullet"/>
+      </w:pPr>
+      <w:r>
+        <w:t xml:space="preserve">Concretely, define the feature vector x as usual to be the vector of x0, x1, x2, x3 where x0 </w:t>
+      </w:r>
+      <w:r>
+        <w:t>=</w:t>
+      </w:r>
+      <w:r>
+        <w:t xml:space="preserve"> always 1 </w:t>
+      </w:r>
+      <w:r>
+        <w:t xml:space="preserve"> + </w:t>
+      </w:r>
+      <w:r>
+        <w:t>z</w:t>
+      </w:r>
+      <w:r>
+        <w:t>(2)</w:t>
+      </w:r>
+      <w:r>
+        <w:t xml:space="preserve"> </w:t>
+      </w:r>
+      <w:r>
+        <w:t xml:space="preserve">is </w:t>
+      </w:r>
+      <w:r>
+        <w:t>the vector of these z-values z(2)1 z(2)2, z(2)3</w:t>
+      </w:r>
+    </w:p>
+    <w:p>
+      <w:pPr>
+        <w:pStyle w:val="ListBullet"/>
+        <w:numPr>
+          <w:ilvl w:val="0"/>
+          <w:numId w:val="0"/>
+        </w:numPr>
+        <w:ind w:left="2520" w:firstLine="360"/>
+      </w:pPr>
+      <w:r>
+        <w:rPr>
+          <w:noProof/>
+        </w:rPr>
+        <w:drawing>
+          <wp:inline distT="0" distB="0" distL="0" distR="0" wp14:anchorId="678C04B0" wp14:editId="764FD418">
+            <wp:extent cx="2299854" cy="882502"/>
+            <wp:effectExtent l="0" t="0" r="5715" b="0"/>
+            <wp:docPr id="34" name="Picture 34"/>
+            <wp:cNvGraphicFramePr>
+              <a:graphicFrameLocks xmlns:a="http://schemas.openxmlformats.org/drawingml/2006/main" noChangeAspect="1"/>
+            </wp:cNvGraphicFramePr>
+            <a:graphic xmlns:a="http://schemas.openxmlformats.org/drawingml/2006/main">
+              <a:graphicData uri="http://schemas.openxmlformats.org/drawingml/2006/picture">
+                <pic:pic xmlns:pic="http://schemas.openxmlformats.org/drawingml/2006/picture">
+                  <pic:nvPicPr>
+                    <pic:cNvPr id="1" name=""/>
+                    <pic:cNvPicPr/>
+                  </pic:nvPicPr>
+                  <pic:blipFill>
+                    <a:blip r:embed="rId36"/>
+                    <a:stretch>
+                      <a:fillRect/>
+                    </a:stretch>
+                  </pic:blipFill>
+                  <pic:spPr>
+                    <a:xfrm>
+                      <a:off x="0" y="0"/>
+                      <a:ext cx="2315734" cy="888595"/>
+                    </a:xfrm>
+                    <a:prstGeom prst="rect">
+                      <a:avLst/>
+                    </a:prstGeom>
+                  </pic:spPr>
+                </pic:pic>
+              </a:graphicData>
+            </a:graphic>
+          </wp:inline>
+        </w:drawing>
+      </w:r>
+    </w:p>
+    <w:p>
+      <w:pPr>
+        <w:pStyle w:val="ListBullet"/>
+        <w:tabs>
+          <w:tab w:val="clear" w:pos="360"/>
+          <w:tab w:val="num" w:pos="720"/>
+        </w:tabs>
+        <w:ind w:left="720"/>
+      </w:pPr>
+      <w:r>
+        <w:t xml:space="preserve">Notice </w:t>
+      </w:r>
+      <w:r>
+        <w:t xml:space="preserve">z2 this is a </w:t>
+      </w:r>
+      <w:r>
+        <w:t>3-</w:t>
+      </w:r>
+      <w:r>
+        <w:t xml:space="preserve">dimensional vector. </w:t>
+      </w:r>
+    </w:p>
+    <w:p>
+      <w:pPr>
+        <w:pStyle w:val="ListBullet"/>
+      </w:pPr>
+      <w:r>
+        <w:t xml:space="preserve">Now </w:t>
+      </w:r>
+      <w:r>
+        <w:t xml:space="preserve">vectorize the computation of </w:t>
+      </w:r>
+      <w:r>
+        <w:t>a(2)1, a(2)2, a(2)3 as follows in 2 steps</w:t>
+      </w:r>
+    </w:p>
+    <w:p>
+      <w:pPr>
+        <w:pStyle w:val="ListBullet"/>
+        <w:tabs>
+          <w:tab w:val="clear" w:pos="360"/>
+          <w:tab w:val="num" w:pos="1800"/>
+        </w:tabs>
+        <w:ind w:left="1800"/>
+      </w:pPr>
+      <w:r>
+        <w:rPr>
+          <w:noProof/>
+        </w:rPr>
+        <w:drawing>
+          <wp:inline distT="0" distB="0" distL="0" distR="0" wp14:anchorId="00C0AD79" wp14:editId="479C17CA">
+            <wp:extent cx="1095154" cy="554019"/>
+            <wp:effectExtent l="0" t="0" r="0" b="0"/>
+            <wp:docPr id="35" name="Picture 35"/>
+            <wp:cNvGraphicFramePr>
+              <a:graphicFrameLocks xmlns:a="http://schemas.openxmlformats.org/drawingml/2006/main" noChangeAspect="1"/>
+            </wp:cNvGraphicFramePr>
+            <a:graphic xmlns:a="http://schemas.openxmlformats.org/drawingml/2006/main">
+              <a:graphicData uri="http://schemas.openxmlformats.org/drawingml/2006/picture">
+                <pic:pic xmlns:pic="http://schemas.openxmlformats.org/drawingml/2006/picture">
+                  <pic:nvPicPr>
+                    <pic:cNvPr id="1" name=""/>
+                    <pic:cNvPicPr/>
+                  </pic:nvPicPr>
+                  <pic:blipFill>
+                    <a:blip r:embed="rId37"/>
+                    <a:stretch>
+                      <a:fillRect/>
+                    </a:stretch>
+                  </pic:blipFill>
+                  <pic:spPr>
+                    <a:xfrm>
+                      <a:off x="0" y="0"/>
+                      <a:ext cx="1110221" cy="561641"/>
+                    </a:xfrm>
+                    <a:prstGeom prst="rect">
+                      <a:avLst/>
+                    </a:prstGeom>
+                  </pic:spPr>
+                </pic:pic>
+              </a:graphicData>
+            </a:graphic>
+          </wp:inline>
+        </w:drawing>
+      </w:r>
+      <w:r>
+        <w:tab/>
+      </w:r>
+      <w:r>
+        <w:tab/>
+      </w:r>
+      <w:r>
+        <w:tab/>
+      </w:r>
+      <w:r>
+        <w:rPr>
+          <w:noProof/>
+        </w:rPr>
+        <w:drawing>
+          <wp:inline distT="0" distB="0" distL="0" distR="0" wp14:anchorId="042EA4D7" wp14:editId="1EA3CD13">
+            <wp:extent cx="1890231" cy="518559"/>
+            <wp:effectExtent l="0" t="0" r="0" b="0"/>
+            <wp:docPr id="36" name="Picture 36"/>
+            <wp:cNvGraphicFramePr>
+              <a:graphicFrameLocks xmlns:a="http://schemas.openxmlformats.org/drawingml/2006/main" noChangeAspect="1"/>
+            </wp:cNvGraphicFramePr>
+            <a:graphic xmlns:a="http://schemas.openxmlformats.org/drawingml/2006/main">
+              <a:graphicData uri="http://schemas.openxmlformats.org/drawingml/2006/picture">
+                <pic:pic xmlns:pic="http://schemas.openxmlformats.org/drawingml/2006/picture">
+                  <pic:nvPicPr>
+                    <pic:cNvPr id="1" name=""/>
+                    <pic:cNvPicPr/>
+                  </pic:nvPicPr>
+                  <pic:blipFill>
+                    <a:blip r:embed="rId38"/>
+                    <a:stretch>
+                      <a:fillRect/>
+                    </a:stretch>
+                  </pic:blipFill>
+                  <pic:spPr>
+                    <a:xfrm>
+                      <a:off x="0" y="0"/>
+                      <a:ext cx="1931668" cy="529927"/>
+                    </a:xfrm>
+                    <a:prstGeom prst="rect">
+                      <a:avLst/>
+                    </a:prstGeom>
+                  </pic:spPr>
+                </pic:pic>
+              </a:graphicData>
+            </a:graphic>
+          </wp:inline>
+        </w:drawing>
+      </w:r>
+    </w:p>
+    <w:p>
+      <w:pPr>
+        <w:pStyle w:val="ListBullet"/>
+        <w:tabs>
+          <w:tab w:val="clear" w:pos="360"/>
+          <w:tab w:val="num" w:pos="720"/>
+        </w:tabs>
+        <w:ind w:left="720"/>
+      </w:pPr>
+      <w:r>
+        <w:t>1:</w:t>
+      </w:r>
+      <w:r>
+        <w:t xml:space="preserve"> </w:t>
+      </w:r>
+      <w:r>
+        <w:t xml:space="preserve">Compute </w:t>
+      </w:r>
+      <w:r>
+        <w:t xml:space="preserve">z2 as </w:t>
+      </w:r>
+      <w:r>
+        <w:t>ϴ</w:t>
+      </w:r>
+      <w:r>
+        <w:t>1*</w:t>
+      </w:r>
+      <w:r>
+        <w:t xml:space="preserve">x </w:t>
+      </w:r>
+      <w:r>
+        <w:t xml:space="preserve">to </w:t>
+      </w:r>
+      <w:r>
+        <w:t xml:space="preserve">give us </w:t>
+      </w:r>
+    </w:p>
+    <w:p>
+      <w:pPr>
+        <w:pStyle w:val="ListBullet"/>
+        <w:tabs>
+          <w:tab w:val="clear" w:pos="360"/>
+          <w:tab w:val="num" w:pos="720"/>
+        </w:tabs>
+        <w:ind w:left="720"/>
+      </w:pPr>
+      <w:r>
+        <w:t xml:space="preserve">2: </w:t>
+      </w:r>
+      <w:r>
+        <w:t xml:space="preserve">a2 </w:t>
+      </w:r>
+      <w:r>
+        <w:t>= g(z2) where</w:t>
+      </w:r>
+      <w:r>
+        <w:t xml:space="preserve"> z2 is </w:t>
+      </w:r>
+      <w:r>
+        <w:t>the 3</w:t>
+      </w:r>
+      <w:r>
+        <w:t xml:space="preserve">-dimensional vector </w:t>
+      </w:r>
+      <w:r>
+        <w:t xml:space="preserve">+ </w:t>
+      </w:r>
+      <w:r>
+        <w:t xml:space="preserve">a2 is also a </w:t>
+      </w:r>
+      <w:r>
+        <w:t>3 -dimensional vector</w:t>
+      </w:r>
+    </w:p>
+    <w:p>
+      <w:pPr>
+        <w:pStyle w:val="ListBullet"/>
+        <w:tabs>
+          <w:tab w:val="clear" w:pos="360"/>
+          <w:tab w:val="num" w:pos="720"/>
+        </w:tabs>
+        <w:ind w:left="720"/>
+      </w:pPr>
+      <w:r>
+        <w:lastRenderedPageBreak/>
+        <w:t xml:space="preserve">Thus </w:t>
+      </w:r>
+      <w:r>
+        <w:t xml:space="preserve">this activation </w:t>
+      </w:r>
+      <w:r>
+        <w:rPr>
+          <w:b/>
+        </w:rPr>
+        <w:t>g</w:t>
+      </w:r>
+      <w:r>
+        <w:rPr>
+          <w:b/>
+        </w:rPr>
+        <w:t xml:space="preserve"> </w:t>
+      </w:r>
+      <w:r>
+        <w:t xml:space="preserve">applies the sigmoid function element-wise to each of the z2's elements. </w:t>
+      </w:r>
+    </w:p>
+    <w:p>
+      <w:pPr>
+        <w:pStyle w:val="ListBullet"/>
+      </w:pPr>
+      <w:r>
+        <w:t>To</w:t>
+      </w:r>
+      <w:r>
+        <w:t xml:space="preserve"> make our notation a little more consistent </w:t>
+      </w:r>
+      <w:r>
+        <w:t>w/</w:t>
+      </w:r>
+      <w:r>
+        <w:t xml:space="preserve"> what we'll do later, in </w:t>
+      </w:r>
+      <w:r>
+        <w:t>the</w:t>
+      </w:r>
+      <w:r>
+        <w:t xml:space="preserve"> input layer we have the inputs x, but we can also </w:t>
+      </w:r>
+      <w:r>
+        <w:t xml:space="preserve">think of this </w:t>
+      </w:r>
+      <w:r>
+        <w:t xml:space="preserve">as </w:t>
+      </w:r>
+      <w:r>
+        <w:t xml:space="preserve">the </w:t>
+      </w:r>
+      <w:r>
+        <w:t xml:space="preserve">activations of the </w:t>
+      </w:r>
+      <w:r>
+        <w:t>1</w:t>
+      </w:r>
+      <w:r>
+        <w:rPr>
+          <w:vertAlign w:val="superscript"/>
+        </w:rPr>
+        <w:t>st</w:t>
+      </w:r>
+      <w:r>
+        <w:t xml:space="preserve"> layer</w:t>
+      </w:r>
+    </w:p>
+    <w:p>
+      <w:pPr>
+        <w:pStyle w:val="ListBullet"/>
+        <w:tabs>
+          <w:tab w:val="clear" w:pos="360"/>
+          <w:tab w:val="num" w:pos="720"/>
+        </w:tabs>
+        <w:ind w:left="720"/>
+      </w:pPr>
+      <w:r>
+        <w:t xml:space="preserve">i.e. </w:t>
+      </w:r>
+      <w:proofErr w:type="gramStart"/>
+      <w:r>
+        <w:t>Define</w:t>
+      </w:r>
+      <w:proofErr w:type="gramEnd"/>
+      <w:r>
+        <w:t xml:space="preserve"> </w:t>
+      </w:r>
+      <w:r>
+        <w:t xml:space="preserve">a1 to be equal to x. </w:t>
+      </w:r>
+    </w:p>
+    <w:p>
+      <w:pPr>
+        <w:pStyle w:val="ListBullet"/>
+        <w:numPr>
+          <w:ilvl w:val="0"/>
+          <w:numId w:val="0"/>
+        </w:numPr>
+        <w:ind w:left="2160" w:firstLine="720"/>
+      </w:pPr>
+      <w:r>
+        <w:rPr>
+          <w:noProof/>
+        </w:rPr>
+        <w:drawing>
+          <wp:inline distT="0" distB="0" distL="0" distR="0" wp14:anchorId="359BD314" wp14:editId="4D7C5242">
+            <wp:extent cx="1582968" cy="1754372"/>
+            <wp:effectExtent l="0" t="0" r="0" b="0"/>
+            <wp:docPr id="38" name="Picture 38"/>
+            <wp:cNvGraphicFramePr>
+              <a:graphicFrameLocks xmlns:a="http://schemas.openxmlformats.org/drawingml/2006/main" noChangeAspect="1"/>
+            </wp:cNvGraphicFramePr>
+            <a:graphic xmlns:a="http://schemas.openxmlformats.org/drawingml/2006/main">
+              <a:graphicData uri="http://schemas.openxmlformats.org/drawingml/2006/picture">
+                <pic:pic xmlns:pic="http://schemas.openxmlformats.org/drawingml/2006/picture">
+                  <pic:nvPicPr>
+                    <pic:cNvPr id="1" name=""/>
+                    <pic:cNvPicPr/>
+                  </pic:nvPicPr>
+                  <pic:blipFill>
+                    <a:blip r:embed="rId39"/>
+                    <a:stretch>
+                      <a:fillRect/>
+                    </a:stretch>
+                  </pic:blipFill>
+                  <pic:spPr>
+                    <a:xfrm>
+                      <a:off x="0" y="0"/>
+                      <a:ext cx="1587637" cy="1759546"/>
+                    </a:xfrm>
+                    <a:prstGeom prst="rect">
+                      <a:avLst/>
+                    </a:prstGeom>
+                  </pic:spPr>
+                </pic:pic>
+              </a:graphicData>
+            </a:graphic>
+          </wp:inline>
+        </w:drawing>
+      </w:r>
+    </w:p>
+    <w:p>
+      <w:pPr>
+        <w:pStyle w:val="ListBullet"/>
+        <w:tabs>
+          <w:tab w:val="clear" w:pos="360"/>
+          <w:tab w:val="num" w:pos="720"/>
+        </w:tabs>
+        <w:ind w:left="720"/>
+      </w:pPr>
+      <w:r>
+        <w:t>Can</w:t>
+      </w:r>
+      <w:r>
+        <w:t xml:space="preserve"> now replace </w:t>
+      </w:r>
+      <w:r>
+        <w:t>x in z2</w:t>
+      </w:r>
+    </w:p>
+    <w:p>
+      <w:pPr>
+        <w:pStyle w:val="ListBullet"/>
+        <w:numPr>
+          <w:ilvl w:val="0"/>
+          <w:numId w:val="0"/>
+        </w:numPr>
+        <w:ind w:left="2520"/>
+      </w:pPr>
+      <w:r>
+        <w:rPr>
+          <w:noProof/>
+        </w:rPr>
+        <w:drawing>
+          <wp:inline distT="0" distB="0" distL="0" distR="0" wp14:anchorId="22654266" wp14:editId="30877B2C">
+            <wp:extent cx="1856710" cy="480638"/>
+            <wp:effectExtent l="0" t="0" r="0" b="0"/>
+            <wp:docPr id="39" name="Picture 39"/>
+            <wp:cNvGraphicFramePr>
+              <a:graphicFrameLocks xmlns:a="http://schemas.openxmlformats.org/drawingml/2006/main" noChangeAspect="1"/>
+            </wp:cNvGraphicFramePr>
+            <a:graphic xmlns:a="http://schemas.openxmlformats.org/drawingml/2006/main">
+              <a:graphicData uri="http://schemas.openxmlformats.org/drawingml/2006/picture">
+                <pic:pic xmlns:pic="http://schemas.openxmlformats.org/drawingml/2006/picture">
+                  <pic:nvPicPr>
+                    <pic:cNvPr id="1" name=""/>
+                    <pic:cNvPicPr/>
+                  </pic:nvPicPr>
+                  <pic:blipFill>
+                    <a:blip r:embed="rId40"/>
+                    <a:stretch>
+                      <a:fillRect/>
+                    </a:stretch>
+                  </pic:blipFill>
+                  <pic:spPr>
+                    <a:xfrm>
+                      <a:off x="0" y="0"/>
+                      <a:ext cx="1911016" cy="494696"/>
+                    </a:xfrm>
+                    <a:prstGeom prst="rect">
+                      <a:avLst/>
+                    </a:prstGeom>
+                  </pic:spPr>
+                </pic:pic>
+              </a:graphicData>
+            </a:graphic>
+          </wp:inline>
+        </w:drawing>
+      </w:r>
+    </w:p>
+    <w:p>
+      <w:pPr>
+        <w:pStyle w:val="ListBullet"/>
+      </w:pPr>
+      <w:r>
+        <w:t xml:space="preserve">Now, </w:t>
+      </w:r>
+      <w:r>
+        <w:t xml:space="preserve">w/ what I've written so far, </w:t>
+      </w:r>
+      <w:r>
+        <w:t xml:space="preserve">I've </w:t>
+      </w:r>
+      <w:r>
+        <w:t xml:space="preserve">got </w:t>
+      </w:r>
+      <w:r>
+        <w:t>myself values for a</w:t>
+      </w:r>
+      <w:r>
+        <w:t>(2)</w:t>
+      </w:r>
+      <w:r>
+        <w:t>1, a</w:t>
+      </w:r>
+      <w:r>
+        <w:t>(2)</w:t>
+      </w:r>
+      <w:r>
+        <w:t>2, a</w:t>
+      </w:r>
+      <w:r>
+        <w:t>(2)</w:t>
+      </w:r>
+      <w:r>
+        <w:t xml:space="preserve">3, </w:t>
+      </w:r>
+      <w:r>
+        <w:t>b</w:t>
+      </w:r>
+      <w:r>
+        <w:t xml:space="preserve">ut I need </w:t>
+      </w:r>
+      <w:r>
+        <w:t xml:space="preserve">1 </w:t>
+      </w:r>
+      <w:r>
+        <w:t xml:space="preserve">more value, </w:t>
+      </w:r>
+      <w:r>
+        <w:t>this a(2)0</w:t>
+      </w:r>
+      <w:r>
+        <w:t xml:space="preserve"> that corresponds to </w:t>
+      </w:r>
+      <w:r>
+        <w:t xml:space="preserve">the </w:t>
+      </w:r>
+      <w:r>
+        <w:t xml:space="preserve">bias unit in the hidden layer </w:t>
+      </w:r>
+    </w:p>
+    <w:p>
+      <w:pPr>
+        <w:pStyle w:val="ListBullet"/>
+      </w:pPr>
+      <w:r>
+        <w:t xml:space="preserve">Take </w:t>
+      </w:r>
+      <w:r>
+        <w:t>care of this extra bias unit, add an extra a</w:t>
+      </w:r>
+      <w:r>
+        <w:t>(2)</w:t>
+      </w:r>
+      <w:r>
+        <w:t xml:space="preserve">0 </w:t>
+      </w:r>
+      <w:r>
+        <w:t>(which is = 1)</w:t>
+      </w:r>
+      <w:r>
+        <w:t xml:space="preserve">, </w:t>
+      </w:r>
+      <w:r>
+        <w:t>which results in</w:t>
+      </w:r>
+      <w:r>
+        <w:t xml:space="preserve"> a2 be</w:t>
+      </w:r>
+      <w:r>
+        <w:t>ing</w:t>
+      </w:r>
+      <w:r>
+        <w:t xml:space="preserve"> a </w:t>
+      </w:r>
+      <w:r>
+        <w:t xml:space="preserve">4-dimensional feature vector, b/c </w:t>
+      </w:r>
+      <w:r>
+        <w:t>we just added this extra</w:t>
+      </w:r>
+      <w:r>
+        <w:t xml:space="preserve"> </w:t>
+      </w:r>
+      <w:r>
+        <w:t xml:space="preserve">a0 </w:t>
+      </w:r>
+    </w:p>
+    <w:p>
+      <w:pPr>
+        <w:pStyle w:val="ListBullet"/>
+        <w:numPr>
+          <w:ilvl w:val="0"/>
+          <w:numId w:val="0"/>
+        </w:numPr>
+        <w:ind w:left="1800" w:firstLine="360"/>
+      </w:pPr>
+      <w:r>
+        <w:rPr>
+          <w:noProof/>
+        </w:rPr>
+        <w:drawing>
+          <wp:inline distT="0" distB="0" distL="0" distR="0" wp14:anchorId="1675213E" wp14:editId="6F122C2E">
+            <wp:extent cx="2716447" cy="935665"/>
+            <wp:effectExtent l="0" t="0" r="8255" b="0"/>
+            <wp:docPr id="40" name="Picture 40"/>
+            <wp:cNvGraphicFramePr>
+              <a:graphicFrameLocks xmlns:a="http://schemas.openxmlformats.org/drawingml/2006/main" noChangeAspect="1"/>
+            </wp:cNvGraphicFramePr>
+            <a:graphic xmlns:a="http://schemas.openxmlformats.org/drawingml/2006/main">
+              <a:graphicData uri="http://schemas.openxmlformats.org/drawingml/2006/picture">
+                <pic:pic xmlns:pic="http://schemas.openxmlformats.org/drawingml/2006/picture">
+                  <pic:nvPicPr>
+                    <pic:cNvPr id="1" name=""/>
+                    <pic:cNvPicPr/>
+                  </pic:nvPicPr>
+                  <pic:blipFill>
+                    <a:blip r:embed="rId41"/>
+                    <a:stretch>
+                      <a:fillRect/>
+                    </a:stretch>
+                  </pic:blipFill>
+                  <pic:spPr>
+                    <a:xfrm>
+                      <a:off x="0" y="0"/>
+                      <a:ext cx="2768153" cy="953475"/>
+                    </a:xfrm>
+                    <a:prstGeom prst="rect">
+                      <a:avLst/>
+                    </a:prstGeom>
+                  </pic:spPr>
+                </pic:pic>
+              </a:graphicData>
+            </a:graphic>
+          </wp:inline>
+        </w:drawing>
+      </w:r>
+    </w:p>
+    <w:p>
+      <w:pPr>
+        <w:pStyle w:val="ListBullet"/>
+      </w:pPr>
+      <w:r>
+        <w:t xml:space="preserve">Finally, </w:t>
+      </w:r>
+      <w:r>
+        <w:t xml:space="preserve">to compute the actual value output of our hypotheses, we then simply need to compute z3. </w:t>
+      </w:r>
+    </w:p>
+    <w:p>
+      <w:pPr>
+        <w:pStyle w:val="ListBullet"/>
+      </w:pPr>
+      <w:r>
+        <w:t xml:space="preserve">z3 </w:t>
+      </w:r>
+      <w:r>
+        <w:t xml:space="preserve">= </w:t>
+      </w:r>
+      <w:r>
+        <w:t xml:space="preserve">to </w:t>
+      </w:r>
+      <w:r>
+        <w:t xml:space="preserve">this </w:t>
+      </w:r>
+      <w:r>
+        <w:t>inner term</w:t>
+      </w:r>
+      <w:r>
+        <w:t>:</w:t>
+      </w:r>
+    </w:p>
+    <w:p>
+      <w:pPr>
+        <w:pStyle w:val="ListBullet"/>
+        <w:numPr>
+          <w:ilvl w:val="0"/>
+          <w:numId w:val="0"/>
+        </w:numPr>
+        <w:ind w:left="360" w:firstLine="360"/>
+      </w:pPr>
+      <w:r>
+        <w:rPr>
+          <w:noProof/>
+        </w:rPr>
+        <w:drawing>
+          <wp:inline distT="0" distB="0" distL="0" distR="0" wp14:anchorId="2438FEF1" wp14:editId="5835E148">
+            <wp:extent cx="5000625" cy="523875"/>
+            <wp:effectExtent l="0" t="0" r="9525" b="9525"/>
+            <wp:docPr id="42" name="Picture 42"/>
+            <wp:cNvGraphicFramePr>
+              <a:graphicFrameLocks xmlns:a="http://schemas.openxmlformats.org/drawingml/2006/main" noChangeAspect="1"/>
+            </wp:cNvGraphicFramePr>
+            <a:graphic xmlns:a="http://schemas.openxmlformats.org/drawingml/2006/main">
+              <a:graphicData uri="http://schemas.openxmlformats.org/drawingml/2006/picture">
+                <pic:pic xmlns:pic="http://schemas.openxmlformats.org/drawingml/2006/picture">
+                  <pic:nvPicPr>
+                    <pic:cNvPr id="1" name=""/>
+                    <pic:cNvPicPr/>
+                  </pic:nvPicPr>
+                  <pic:blipFill>
+                    <a:blip r:embed="rId42"/>
+                    <a:stretch>
+                      <a:fillRect/>
+                    </a:stretch>
+                  </pic:blipFill>
+                  <pic:spPr>
+                    <a:xfrm>
+                      <a:off x="0" y="0"/>
+                      <a:ext cx="5000625" cy="523875"/>
+                    </a:xfrm>
+                    <a:prstGeom prst="rect">
+                      <a:avLst/>
+                    </a:prstGeom>
+                  </pic:spPr>
+                </pic:pic>
+              </a:graphicData>
+            </a:graphic>
+          </wp:inline>
+        </w:drawing>
+      </w:r>
+      <w:r>
+        <w:t xml:space="preserve"> </w:t>
+      </w:r>
+    </w:p>
+    <w:p>
+      <w:pPr>
+        <w:pStyle w:val="ListBullet"/>
+      </w:pPr>
+      <w:r>
+        <w:t xml:space="preserve">Then </w:t>
+      </w:r>
+      <w:r>
+        <w:t xml:space="preserve">finally my </w:t>
+      </w:r>
+      <w:r>
+        <w:t>hϴ(x)</w:t>
+      </w:r>
+      <w:r>
+        <w:t xml:space="preserve"> </w:t>
+      </w:r>
+      <w:r>
+        <w:t xml:space="preserve">output </w:t>
+      </w:r>
+      <w:r>
+        <w:t>is a3 = the</w:t>
+      </w:r>
+      <w:r>
+        <w:t xml:space="preserve"> activation of my </w:t>
+      </w:r>
+      <w:r>
+        <w:t xml:space="preserve">1 + </w:t>
+      </w:r>
+      <w:r>
+        <w:t>only unit in the output layer</w:t>
+      </w:r>
+    </w:p>
+    <w:p>
+      <w:pPr>
+        <w:pStyle w:val="ListBullet"/>
+        <w:tabs>
+          <w:tab w:val="clear" w:pos="360"/>
+          <w:tab w:val="num" w:pos="720"/>
+        </w:tabs>
+        <w:ind w:left="720"/>
+      </w:pPr>
+      <w:r>
+        <w:t>Y</w:t>
+      </w:r>
+      <w:r>
+        <w:t>ou can write it as a3 or as a(1)3 = g(z3)</w:t>
+      </w:r>
+      <w:r>
+        <w:t xml:space="preserve"> </w:t>
+      </w:r>
+    </w:p>
+    <w:p>
+      <w:pPr>
+        <w:pStyle w:val="ListBullet"/>
+      </w:pPr>
+      <w:r>
+        <w:t xml:space="preserve">This process of computing </w:t>
+      </w:r>
+      <w:r>
+        <w:t>hϴ(x)</w:t>
+      </w:r>
+      <w:r>
+        <w:t xml:space="preserve"> is </w:t>
+      </w:r>
+      <w:r>
+        <w:t xml:space="preserve">also called </w:t>
+      </w:r>
+      <w:r>
+        <w:rPr>
+          <w:b/>
+        </w:rPr>
+        <w:t>FORWARD PROPAGATION</w:t>
+      </w:r>
+      <w:r>
+        <w:t xml:space="preserve"> = we start off w/ </w:t>
+      </w:r>
+      <w:r>
+        <w:t>the ac</w:t>
+      </w:r>
+      <w:r>
+        <w:t xml:space="preserve">tivations of the input </w:t>
+      </w:r>
+      <w:r>
+        <w:t xml:space="preserve">units </w:t>
+      </w:r>
+      <w:r>
+        <w:t xml:space="preserve">+ then </w:t>
+      </w:r>
+      <w:r>
+        <w:t xml:space="preserve">forward-propagate that to the hidden layer </w:t>
+      </w:r>
+      <w:r>
+        <w:t xml:space="preserve">+ </w:t>
+      </w:r>
+      <w:r>
+        <w:t xml:space="preserve">compute </w:t>
+      </w:r>
+      <w:r>
+        <w:t>its</w:t>
+      </w:r>
+      <w:r>
+        <w:t xml:space="preserve"> activations </w:t>
+      </w:r>
+      <w:r>
+        <w:t xml:space="preserve">+ </w:t>
+      </w:r>
+      <w:r>
+        <w:t xml:space="preserve">then forward propagate </w:t>
+      </w:r>
+      <w:r>
+        <w:t xml:space="preserve">them + compute the activation </w:t>
+      </w:r>
+      <w:r>
+        <w:t>of the output layer</w:t>
+      </w:r>
+    </w:p>
+    <w:p>
+      <w:pPr>
+        <w:pStyle w:val="ListBullet"/>
+      </w:pPr>
+      <w:r>
+        <w:t xml:space="preserve">This </w:t>
+      </w:r>
+      <w:r>
+        <w:t>process of computing</w:t>
+      </w:r>
+      <w:r>
+        <w:t xml:space="preserve"> the activations from the input, </w:t>
+      </w:r>
+      <w:r>
+        <w:t xml:space="preserve">then </w:t>
+      </w:r>
+      <w:r>
+        <w:t xml:space="preserve">hidden, </w:t>
+      </w:r>
+      <w:r>
+        <w:t xml:space="preserve">then output layer, </w:t>
+      </w:r>
+      <w:r>
+        <w:t xml:space="preserve">is our </w:t>
+      </w:r>
+      <w:r>
+        <w:rPr>
+          <w:b/>
+        </w:rPr>
+        <w:t>forward propagation</w:t>
+      </w:r>
+      <w:r>
+        <w:t xml:space="preserve"> </w:t>
+      </w:r>
+    </w:p>
+    <w:p>
+      <w:pPr>
+        <w:pStyle w:val="ListBullet"/>
+        <w:tabs>
+          <w:tab w:val="clear" w:pos="360"/>
+          <w:tab w:val="num" w:pos="720"/>
+        </w:tabs>
+        <w:ind w:left="720"/>
+      </w:pPr>
+      <w:r>
+        <w:t xml:space="preserve">What </w:t>
+      </w:r>
+      <w:r>
+        <w:t xml:space="preserve">we just did is </w:t>
+      </w:r>
+      <w:r>
+        <w:t>worked out a vector-</w:t>
+      </w:r>
+      <w:r>
+        <w:t xml:space="preserve">wise implementation of this procedure. </w:t>
+      </w:r>
+    </w:p>
+    <w:p>
+      <w:pPr>
+        <w:pStyle w:val="ListBullet"/>
+      </w:pPr>
+      <w:r>
+        <w:t xml:space="preserve">If </w:t>
+      </w:r>
+      <w:r>
+        <w:t>you implement it using these</w:t>
+      </w:r>
+      <w:r>
+        <w:t xml:space="preserve"> new equations, we’d have an </w:t>
+      </w:r>
+      <w:r>
+        <w:t xml:space="preserve">efficient way </w:t>
+      </w:r>
+      <w:r>
+        <w:t>of computing</w:t>
+      </w:r>
+      <w:r>
+        <w:t xml:space="preserve"> </w:t>
+      </w:r>
+      <w:r>
+        <w:t>hϴ(x)</w:t>
+      </w:r>
+      <w:r>
+        <w:t xml:space="preserve">. </w:t>
+      </w:r>
+    </w:p>
+    <w:p>
+      <w:pPr>
+        <w:pStyle w:val="ListBullet"/>
+        <w:numPr>
+          <w:ilvl w:val="0"/>
+          <w:numId w:val="0"/>
+        </w:numPr>
+        <w:ind w:left="360"/>
+      </w:pPr>
+    </w:p>
+    <w:p>
+      <w:pPr>
+        <w:pStyle w:val="ListBullet"/>
+      </w:pPr>
+      <w:r>
+        <w:t xml:space="preserve">This forward propagation view also helps us to understand what </w:t>
+      </w:r>
+      <w:r>
+        <w:t>NN</w:t>
+      </w:r>
+      <w:r>
+        <w:t xml:space="preserve">s might be doing </w:t>
+      </w:r>
+      <w:r>
+        <w:t>+</w:t>
+      </w:r>
+      <w:r>
+        <w:t xml:space="preserve"> why they might help us to learn interesting nonlinear hypotheses. </w:t>
+      </w:r>
+    </w:p>
+    <w:p>
+      <w:pPr>
+        <w:pStyle w:val="ListBullet"/>
+      </w:pPr>
+      <w:r>
+        <w:lastRenderedPageBreak/>
+        <w:t xml:space="preserve">Consider the following </w:t>
+      </w:r>
+      <w:r>
+        <w:t>NN</w:t>
+      </w:r>
+      <w:r>
+        <w:t xml:space="preserve"> </w:t>
+      </w:r>
+      <w:r>
+        <w:t xml:space="preserve">w/ a covered </w:t>
+      </w:r>
+      <w:r>
+        <w:t xml:space="preserve">up left path </w:t>
+      </w:r>
+      <w:r>
+        <w:t>for now</w:t>
+      </w:r>
+    </w:p>
+    <w:p>
+      <w:pPr>
+        <w:pStyle w:val="ListBullet"/>
+        <w:numPr>
+          <w:ilvl w:val="0"/>
+          <w:numId w:val="0"/>
+        </w:numPr>
+        <w:ind w:left="2520"/>
+      </w:pPr>
+      <w:r>
+        <w:rPr>
+          <w:noProof/>
+        </w:rPr>
+        <w:drawing>
+          <wp:inline distT="0" distB="0" distL="0" distR="0" wp14:anchorId="2E3A6871" wp14:editId="226D2AE4">
+            <wp:extent cx="2371725" cy="1619250"/>
+            <wp:effectExtent l="0" t="0" r="9525" b="0"/>
+            <wp:docPr id="44" name="Picture 44"/>
+            <wp:cNvGraphicFramePr>
+              <a:graphicFrameLocks xmlns:a="http://schemas.openxmlformats.org/drawingml/2006/main" noChangeAspect="1"/>
+            </wp:cNvGraphicFramePr>
+            <a:graphic xmlns:a="http://schemas.openxmlformats.org/drawingml/2006/main">
+              <a:graphicData uri="http://schemas.openxmlformats.org/drawingml/2006/picture">
+                <pic:pic xmlns:pic="http://schemas.openxmlformats.org/drawingml/2006/picture">
+                  <pic:nvPicPr>
+                    <pic:cNvPr id="1" name=""/>
+                    <pic:cNvPicPr/>
+                  </pic:nvPicPr>
+                  <pic:blipFill>
+                    <a:blip r:embed="rId43"/>
+                    <a:stretch>
+                      <a:fillRect/>
+                    </a:stretch>
+                  </pic:blipFill>
+                  <pic:spPr>
+                    <a:xfrm>
+                      <a:off x="0" y="0"/>
+                      <a:ext cx="2371725" cy="1619250"/>
+                    </a:xfrm>
+                    <a:prstGeom prst="rect">
+                      <a:avLst/>
+                    </a:prstGeom>
+                  </pic:spPr>
+                </pic:pic>
+              </a:graphicData>
+            </a:graphic>
+          </wp:inline>
+        </w:drawing>
+      </w:r>
+    </w:p>
+    <w:p>
+      <w:pPr>
+        <w:pStyle w:val="ListBullet"/>
+      </w:pPr>
+      <w:r>
+        <w:t xml:space="preserve">What's </w:t>
+      </w:r>
+      <w:r>
+        <w:t>left in looks</w:t>
+      </w:r>
+      <w:r>
+        <w:t xml:space="preserve"> a lot like logistic regression, </w:t>
+      </w:r>
+      <w:r>
+        <w:t xml:space="preserve">where what we're doing is we're using </w:t>
+      </w:r>
+      <w:r>
+        <w:t xml:space="preserve">a final node (layer 3) as </w:t>
+      </w:r>
+      <w:r>
+        <w:t xml:space="preserve">the logistic regression unit </w:t>
+      </w:r>
+      <w:r>
+        <w:t>to make a prediction h(</w:t>
+      </w:r>
+      <w:r>
+        <w:t>ϴ</w:t>
+      </w:r>
+      <w:r>
+        <w:t>)x</w:t>
+      </w:r>
+    </w:p>
+    <w:p>
+      <w:pPr>
+        <w:pStyle w:val="ListBullet"/>
+      </w:pPr>
+      <w:r>
+        <w:t>Concretely</w:t>
+      </w:r>
+      <w:r>
+        <w:t xml:space="preserve">, what </w:t>
+      </w:r>
+      <w:r>
+        <w:t>h(</w:t>
+      </w:r>
+      <w:r>
+        <w:t>ϴ</w:t>
+      </w:r>
+      <w:r>
+        <w:t xml:space="preserve">)x </w:t>
+      </w:r>
+      <w:r>
+        <w:t xml:space="preserve">is outputting is my sigmoid activation function </w:t>
+      </w:r>
+      <w:r>
+        <w:t xml:space="preserve">g of </w:t>
+      </w:r>
+      <w:r>
+        <w:t>ϴ</w:t>
+      </w:r>
+      <w:r>
+        <w:t>0*</w:t>
+      </w:r>
+      <w:r>
+        <w:t xml:space="preserve">a0 </w:t>
+      </w:r>
+      <w:r>
+        <w:t xml:space="preserve">+ </w:t>
+      </w:r>
+      <w:r>
+        <w:t>ϴ</w:t>
+      </w:r>
+      <w:r>
+        <w:t xml:space="preserve">1*a1 + </w:t>
+      </w:r>
+      <w:r>
+        <w:t>ϴ</w:t>
+      </w:r>
+      <w:r>
+        <w:t xml:space="preserve">2*a2 + </w:t>
+      </w:r>
+      <w:r>
+        <w:t>ϴ</w:t>
+      </w:r>
+      <w:r>
+        <w:t>3*a3</w:t>
+      </w:r>
+    </w:p>
+    <w:p>
+      <w:pPr>
+        <w:pStyle w:val="ListBullet"/>
+        <w:tabs>
+          <w:tab w:val="clear" w:pos="360"/>
+          <w:tab w:val="num" w:pos="720"/>
+        </w:tabs>
+        <w:ind w:left="720"/>
+      </w:pPr>
+      <w:r>
+        <w:t xml:space="preserve">Where </w:t>
+      </w:r>
+      <w:r>
+        <w:t>values a1</w:t>
+      </w:r>
+      <w:r>
+        <w:t xml:space="preserve">-a3 are those given by the 3 hidden </w:t>
+      </w:r>
+      <w:r>
+        <w:t xml:space="preserve">units. </w:t>
+      </w:r>
+    </w:p>
+    <w:p>
+      <w:pPr>
+        <w:pStyle w:val="ListBullet"/>
+      </w:pPr>
+      <w:r>
+        <w:t xml:space="preserve">To </w:t>
+      </w:r>
+      <w:r>
+        <w:t xml:space="preserve">be actually consistent to </w:t>
+      </w:r>
+      <w:r>
+        <w:t xml:space="preserve">earlier, </w:t>
+      </w:r>
+      <w:r>
+        <w:t>notation</w:t>
+      </w:r>
+      <w:r>
+        <w:t>, we</w:t>
+      </w:r>
+      <w:r>
+        <w:t xml:space="preserve"> need to fill in superscript 2's everywhere </w:t>
+      </w:r>
+      <w:r>
+        <w:t xml:space="preserve">+ </w:t>
+      </w:r>
+      <w:r>
+        <w:t xml:space="preserve">have these indices </w:t>
+      </w:r>
+      <w:r>
+        <w:t xml:space="preserve">= </w:t>
+      </w:r>
+      <w:r>
+        <w:t xml:space="preserve">1 </w:t>
+      </w:r>
+      <w:r>
+        <w:t xml:space="preserve">b/c we have </w:t>
+      </w:r>
+      <w:r>
+        <w:t xml:space="preserve">only </w:t>
+      </w:r>
+      <w:r>
+        <w:t>1 output unit</w:t>
+      </w:r>
+    </w:p>
+    <w:p>
+      <w:pPr>
+        <w:pStyle w:val="ListBullet"/>
+        <w:numPr>
+          <w:ilvl w:val="0"/>
+          <w:numId w:val="0"/>
+        </w:numPr>
+        <w:ind w:left="1080" w:firstLine="360"/>
+      </w:pPr>
+      <w:r>
+        <w:rPr>
+          <w:noProof/>
+        </w:rPr>
+        <w:drawing>
+          <wp:inline distT="0" distB="0" distL="0" distR="0" wp14:anchorId="0B0425C0" wp14:editId="56849C74">
+            <wp:extent cx="4905375" cy="1095375"/>
+            <wp:effectExtent l="0" t="0" r="9525" b="9525"/>
+            <wp:docPr id="45" name="Picture 45"/>
+            <wp:cNvGraphicFramePr>
+              <a:graphicFrameLocks xmlns:a="http://schemas.openxmlformats.org/drawingml/2006/main" noChangeAspect="1"/>
+            </wp:cNvGraphicFramePr>
+            <a:graphic xmlns:a="http://schemas.openxmlformats.org/drawingml/2006/main">
+              <a:graphicData uri="http://schemas.openxmlformats.org/drawingml/2006/picture">
+                <pic:pic xmlns:pic="http://schemas.openxmlformats.org/drawingml/2006/picture">
+                  <pic:nvPicPr>
+                    <pic:cNvPr id="1" name=""/>
+                    <pic:cNvPicPr/>
+                  </pic:nvPicPr>
+                  <pic:blipFill>
+                    <a:blip r:embed="rId44"/>
+                    <a:stretch>
+                      <a:fillRect/>
+                    </a:stretch>
+                  </pic:blipFill>
+                  <pic:spPr>
+                    <a:xfrm>
+                      <a:off x="0" y="0"/>
+                      <a:ext cx="4905375" cy="1095375"/>
+                    </a:xfrm>
+                    <a:prstGeom prst="rect">
+                      <a:avLst/>
+                    </a:prstGeom>
+                  </pic:spPr>
+                </pic:pic>
+              </a:graphicData>
+            </a:graphic>
+          </wp:inline>
+        </w:drawing>
+      </w:r>
+    </w:p>
+    <w:p>
+      <w:pPr>
+        <w:pStyle w:val="ListBullet"/>
+      </w:pPr>
+      <w:r>
+        <w:t>If</w:t>
+      </w:r>
+      <w:r>
+        <w:t xml:space="preserve"> you focus on the b</w:t>
+      </w:r>
+      <w:r>
+        <w:t xml:space="preserve">lue parts of the notation, it </w:t>
+      </w:r>
+      <w:r>
+        <w:t xml:space="preserve">looks awfully like </w:t>
+      </w:r>
+      <w:r>
+        <w:t xml:space="preserve">a </w:t>
+      </w:r>
+      <w:r>
+        <w:t xml:space="preserve">standard logistic regression model, except </w:t>
+      </w:r>
+      <w:r>
+        <w:t xml:space="preserve">we </w:t>
+      </w:r>
+      <w:r>
+        <w:t xml:space="preserve">now have a capital </w:t>
+      </w:r>
+      <w:r>
+        <w:t>ϴ</w:t>
+      </w:r>
+      <w:r>
+        <w:t xml:space="preserve"> instead of lower case </w:t>
+      </w:r>
+      <w:r>
+        <w:t>ϴ</w:t>
+      </w:r>
+      <w:r>
+        <w:t xml:space="preserve">. </w:t>
+      </w:r>
+    </w:p>
+    <w:p>
+      <w:pPr>
+        <w:pStyle w:val="ListBullet"/>
+      </w:pPr>
+      <w:r>
+        <w:t>This is just doing</w:t>
+      </w:r>
+      <w:r>
+        <w:t xml:space="preserve"> logistic regression</w:t>
+      </w:r>
+      <w:r>
+        <w:t xml:space="preserve"> b</w:t>
+      </w:r>
+      <w:r>
+        <w:t xml:space="preserve">ut </w:t>
+      </w:r>
+      <w:r>
+        <w:t xml:space="preserve">w/ </w:t>
+      </w:r>
+      <w:r>
+        <w:t xml:space="preserve">features fed into </w:t>
+      </w:r>
+      <w:r>
+        <w:t xml:space="preserve">it that are the </w:t>
+      </w:r>
+      <w:r>
+        <w:t xml:space="preserve">values computed by the hidden layer. </w:t>
+      </w:r>
+    </w:p>
+    <w:p>
+      <w:pPr>
+        <w:pStyle w:val="ListBullet"/>
+      </w:pPr>
+      <w:r>
+        <w:t>So</w:t>
+      </w:r>
+      <w:r>
+        <w:t xml:space="preserve">, what this </w:t>
+      </w:r>
+      <w:r>
+        <w:t>NN</w:t>
+      </w:r>
+      <w:r>
+        <w:t xml:space="preserve"> is doing is just like logistic regression, except that rather than using the </w:t>
+      </w:r>
+      <w:r>
+        <w:rPr>
+          <w:i/>
+        </w:rPr>
+        <w:t>original features</w:t>
+      </w:r>
+      <w:r>
+        <w:t xml:space="preserve"> x1</w:t>
+      </w:r>
+      <w:r>
+        <w:t>-</w:t>
+      </w:r>
+      <w:r>
+        <w:t xml:space="preserve">x3, </w:t>
+      </w:r>
+      <w:r>
+        <w:t xml:space="preserve">it’s </w:t>
+      </w:r>
+      <w:r>
+        <w:t xml:space="preserve">using </w:t>
+      </w:r>
+      <w:r>
+        <w:rPr>
+          <w:i/>
+        </w:rPr>
+        <w:t>new features</w:t>
+      </w:r>
+      <w:r>
+        <w:t xml:space="preserve"> a1</w:t>
+      </w:r>
+      <w:r>
+        <w:t>-</w:t>
+      </w:r>
+      <w:r>
+        <w:t>a3</w:t>
+      </w:r>
+    </w:p>
+    <w:p>
+      <w:pPr>
+        <w:pStyle w:val="ListBullet"/>
+      </w:pPr>
+      <w:r>
+        <w:t>The cool thing about this</w:t>
+      </w:r>
+      <w:r>
+        <w:t xml:space="preserve"> is that the features a1</w:t>
+      </w:r>
+      <w:r>
+        <w:t>-</w:t>
+      </w:r>
+      <w:r>
+        <w:t>a3</w:t>
+      </w:r>
+      <w:r>
+        <w:t xml:space="preserve"> </w:t>
+      </w:r>
+      <w:r>
+        <w:t xml:space="preserve">themselves are </w:t>
+      </w:r>
+      <w:r>
+        <w:rPr>
+          <w:i/>
+        </w:rPr>
+        <w:t>learned as functions of the input</w:t>
+      </w:r>
+      <w:r>
+        <w:t>s</w:t>
+      </w:r>
+      <w:r>
+        <w:t xml:space="preserve">. </w:t>
+      </w:r>
+    </w:p>
+    <w:p>
+      <w:pPr>
+        <w:pStyle w:val="ListBullet"/>
+      </w:pPr>
+      <w:r>
+        <w:t>Concretely, the function mapping from layer 1 to layer 2</w:t>
+      </w:r>
+      <w:r>
+        <w:t xml:space="preserve"> </w:t>
+      </w:r>
+      <w:r>
+        <w:t xml:space="preserve">is determined by some </w:t>
+      </w:r>
+      <w:r>
+        <w:rPr>
+          <w:i/>
+        </w:rPr>
+        <w:t xml:space="preserve">OTHER </w:t>
+      </w:r>
+      <w:r>
+        <w:rPr>
+          <w:i/>
+        </w:rPr>
+        <w:t>set</w:t>
+      </w:r>
+      <w:r>
+        <w:t xml:space="preserve"> of parameters, </w:t>
+      </w:r>
+      <w:r>
+        <w:t>ϴ</w:t>
+      </w:r>
+      <w:r>
+        <w:t xml:space="preserve">1. </w:t>
+      </w:r>
+    </w:p>
+    <w:p>
+      <w:pPr>
+        <w:pStyle w:val="ListBullet"/>
+      </w:pPr>
+      <w:r>
+        <w:t xml:space="preserve">So it's as if the </w:t>
+      </w:r>
+      <w:r>
+        <w:t>NN</w:t>
+      </w:r>
+      <w:r>
+        <w:t>, instead of being constrained to feed the features x1</w:t>
+      </w:r>
+      <w:r>
+        <w:t>-x3 to logistic regression, i</w:t>
+      </w:r>
+      <w:r>
+        <w:t xml:space="preserve">t gets to learn its </w:t>
+      </w:r>
+      <w:r>
+        <w:rPr>
+          <w:i/>
+        </w:rPr>
+        <w:t>own</w:t>
+      </w:r>
+      <w:r>
+        <w:t xml:space="preserve"> features </w:t>
+      </w:r>
+      <w:r>
+        <w:t>a1</w:t>
+      </w:r>
+      <w:r>
+        <w:t xml:space="preserve">-a3 </w:t>
+      </w:r>
+      <w:r>
+        <w:t xml:space="preserve">to feed into the logistic </w:t>
+      </w:r>
+      <w:r>
+        <w:t>regression</w:t>
+      </w:r>
+    </w:p>
+    <w:p>
+      <w:pPr>
+        <w:pStyle w:val="ListBullet"/>
+      </w:pPr>
+      <w:r>
+        <w:t xml:space="preserve">As </w:t>
+      </w:r>
+      <w:r>
+        <w:t>you can imagi</w:t>
+      </w:r>
+      <w:r>
+        <w:t xml:space="preserve">ne, </w:t>
+      </w:r>
+      <w:r>
+        <w:t xml:space="preserve">depending on what parameters it chooses for </w:t>
+      </w:r>
+      <w:r>
+        <w:t>ϴ</w:t>
+      </w:r>
+      <w:r>
+        <w:t>1, y</w:t>
+      </w:r>
+      <w:r>
+        <w:t xml:space="preserve">ou can learn some pretty interesting </w:t>
+      </w:r>
+      <w:r>
+        <w:t>+</w:t>
+      </w:r>
+      <w:r>
+        <w:t xml:space="preserve"> complex features and therefore end up </w:t>
+      </w:r>
+      <w:r>
+        <w:t xml:space="preserve">w/ </w:t>
+      </w:r>
+      <w:r>
+        <w:t>a better hypotheses than if you were constrained to use the raw features x1</w:t>
+      </w:r>
+      <w:r>
+        <w:t>-</w:t>
+      </w:r>
+      <w:r>
+        <w:t xml:space="preserve">x3 or </w:t>
+      </w:r>
+      <w:r>
+        <w:t xml:space="preserve">constrained </w:t>
+      </w:r>
+      <w:r>
+        <w:t>to choose polynomial terms</w:t>
+      </w:r>
+    </w:p>
+    <w:p>
+      <w:pPr>
+        <w:pStyle w:val="ListBullet"/>
+      </w:pPr>
+      <w:r>
+        <w:t>Instead</w:t>
+      </w:r>
+      <w:r>
+        <w:t xml:space="preserve">, this algorithm has the flexibility to try to learn whatever features </w:t>
+      </w:r>
+      <w:r>
+        <w:t xml:space="preserve">it wants </w:t>
+      </w:r>
+      <w:r>
+        <w:t>using a1</w:t>
+      </w:r>
+      <w:r>
+        <w:t>-</w:t>
+      </w:r>
+      <w:r>
+        <w:t xml:space="preserve">a3 </w:t>
+      </w:r>
+      <w:r>
+        <w:t xml:space="preserve">in </w:t>
+      </w:r>
+      <w:r>
+        <w:t xml:space="preserve">order to feed </w:t>
+      </w:r>
+      <w:r>
+        <w:t xml:space="preserve">values </w:t>
+      </w:r>
+      <w:r>
+        <w:t>into this last unit in</w:t>
+      </w:r>
+      <w:r>
+        <w:t xml:space="preserve"> essentially a logistic regression </w:t>
+      </w:r>
+    </w:p>
+    <w:p>
+      <w:pPr>
+        <w:pStyle w:val="ListBullet"/>
+      </w:pPr>
+      <w:r>
+        <w:t xml:space="preserve">You </w:t>
+      </w:r>
+      <w:r>
+        <w:t xml:space="preserve">can have </w:t>
+      </w:r>
+      <w:r>
+        <w:t>NN</w:t>
+      </w:r>
+      <w:r>
+        <w:t xml:space="preserve">s </w:t>
+      </w:r>
+      <w:r>
+        <w:t xml:space="preserve">w/ </w:t>
+      </w:r>
+      <w:r>
+        <w:t>other types of diagrams as well</w:t>
+      </w:r>
+    </w:p>
+    <w:p>
+      <w:pPr>
+        <w:pStyle w:val="ListBullet"/>
+      </w:pPr>
+      <w:r>
+        <w:t xml:space="preserve">The </w:t>
+      </w:r>
+      <w:r>
+        <w:t xml:space="preserve">way </w:t>
+      </w:r>
+      <w:r>
+        <w:t>NN</w:t>
+      </w:r>
+      <w:r>
+        <w:t>s are connected</w:t>
+      </w:r>
+      <w:r>
+        <w:t xml:space="preserve"> is called </w:t>
+      </w:r>
+      <w:r>
+        <w:t xml:space="preserve">the </w:t>
+      </w:r>
+      <w:r>
+        <w:rPr>
+          <w:b/>
+        </w:rPr>
+        <w:t>architecture</w:t>
+      </w:r>
+      <w:r>
+        <w:t xml:space="preserve"> = </w:t>
+      </w:r>
+      <w:r>
+        <w:t>refers to how different neuro</w:t>
+      </w:r>
+      <w:r>
+        <w:t>ns are connected to each other</w:t>
+      </w:r>
+    </w:p>
+    <w:p>
+      <w:pPr>
+        <w:pStyle w:val="ListBullet"/>
+        <w:numPr>
+          <w:ilvl w:val="0"/>
+          <w:numId w:val="0"/>
+        </w:numPr>
+        <w:ind w:left="1080" w:firstLine="360"/>
+      </w:pPr>
+      <w:r>
+        <w:rPr>
+          <w:noProof/>
+        </w:rPr>
+        <w:lastRenderedPageBreak/>
+        <w:drawing>
+          <wp:inline distT="0" distB="0" distL="0" distR="0" wp14:anchorId="7B0A5042" wp14:editId="05593476">
+            <wp:extent cx="4086225" cy="1590675"/>
+            <wp:effectExtent l="0" t="0" r="9525" b="9525"/>
+            <wp:docPr id="46" name="Picture 46"/>
+            <wp:cNvGraphicFramePr>
+              <a:graphicFrameLocks xmlns:a="http://schemas.openxmlformats.org/drawingml/2006/main" noChangeAspect="1"/>
+            </wp:cNvGraphicFramePr>
+            <a:graphic xmlns:a="http://schemas.openxmlformats.org/drawingml/2006/main">
+              <a:graphicData uri="http://schemas.openxmlformats.org/drawingml/2006/picture">
+                <pic:pic xmlns:pic="http://schemas.openxmlformats.org/drawingml/2006/picture">
+                  <pic:nvPicPr>
+                    <pic:cNvPr id="1" name=""/>
+                    <pic:cNvPicPr/>
+                  </pic:nvPicPr>
+                  <pic:blipFill>
+                    <a:blip r:embed="rId45"/>
+                    <a:stretch>
+                      <a:fillRect/>
+                    </a:stretch>
+                  </pic:blipFill>
+                  <pic:spPr>
+                    <a:xfrm>
+                      <a:off x="0" y="0"/>
+                      <a:ext cx="4086225" cy="1590675"/>
+                    </a:xfrm>
+                    <a:prstGeom prst="rect">
+                      <a:avLst/>
+                    </a:prstGeom>
+                  </pic:spPr>
+                </pic:pic>
+              </a:graphicData>
+            </a:graphic>
+          </wp:inline>
+        </w:drawing>
+      </w:r>
+    </w:p>
+    <w:p>
+      <w:pPr>
+        <w:pStyle w:val="ListBullet"/>
+      </w:pPr>
+      <w:r>
+        <w:t xml:space="preserve">This is an example of a different </w:t>
+      </w:r>
+      <w:r>
+        <w:t>NN</w:t>
+      </w:r>
+      <w:r>
+        <w:t xml:space="preserve"> architecture </w:t>
+      </w:r>
+    </w:p>
+    <w:p>
+      <w:pPr>
+        <w:pStyle w:val="ListBullet"/>
+        <w:tabs>
+          <w:tab w:val="clear" w:pos="360"/>
+          <w:tab w:val="num" w:pos="720"/>
+        </w:tabs>
+        <w:ind w:left="720"/>
+      </w:pPr>
+      <w:r>
+        <w:t>In the 2</w:t>
+      </w:r>
+      <w:r>
+        <w:rPr>
+          <w:vertAlign w:val="superscript"/>
+        </w:rPr>
+        <w:t>nd</w:t>
+      </w:r>
+      <w:r>
+        <w:t xml:space="preserve"> </w:t>
+      </w:r>
+      <w:r>
+        <w:t xml:space="preserve">layer, we have </w:t>
+      </w:r>
+      <w:r>
+        <w:t xml:space="preserve">3 hidden </w:t>
+      </w:r>
+      <w:r>
+        <w:t xml:space="preserve">units computing some complex function </w:t>
+      </w:r>
+      <w:r>
+        <w:t xml:space="preserve">from </w:t>
+      </w:r>
+      <w:r>
+        <w:t xml:space="preserve">the input layer, </w:t>
+      </w:r>
+      <w:r>
+        <w:t xml:space="preserve">+ </w:t>
+      </w:r>
+      <w:r>
+        <w:t xml:space="preserve">then the </w:t>
+      </w:r>
+      <w:r>
+        <w:t>3</w:t>
+      </w:r>
+      <w:r>
+        <w:rPr>
+          <w:vertAlign w:val="superscript"/>
+        </w:rPr>
+        <w:t>rd</w:t>
+      </w:r>
+      <w:r>
+        <w:t xml:space="preserve"> </w:t>
+      </w:r>
+      <w:r>
+        <w:t xml:space="preserve">layer </w:t>
+      </w:r>
+      <w:r>
+        <w:t xml:space="preserve">takes </w:t>
+      </w:r>
+      <w:r>
+        <w:t xml:space="preserve">the </w:t>
+      </w:r>
+      <w:r>
+        <w:t>2</w:t>
+      </w:r>
+      <w:r>
+        <w:rPr>
+          <w:vertAlign w:val="superscript"/>
+        </w:rPr>
+        <w:t>nd</w:t>
+      </w:r>
+      <w:r>
+        <w:t xml:space="preserve"> </w:t>
+      </w:r>
+      <w:r>
+        <w:t xml:space="preserve">layer's features </w:t>
+      </w:r>
+      <w:r>
+        <w:t xml:space="preserve">+ </w:t>
+      </w:r>
+      <w:r>
+        <w:t xml:space="preserve">compute </w:t>
+      </w:r>
+      <w:r>
+        <w:t xml:space="preserve">some </w:t>
+      </w:r>
+      <w:r>
+        <w:t xml:space="preserve">more complex features so that by the time you get to the </w:t>
+      </w:r>
+      <w:r>
+        <w:t>layer 4/</w:t>
+      </w:r>
+      <w:r>
+        <w:t xml:space="preserve">output layer, you can have even more complex features </w:t>
+      </w:r>
+      <w:r>
+        <w:t xml:space="preserve">than you were </w:t>
+      </w:r>
+      <w:r>
+        <w:t xml:space="preserve">able to compute in layer </w:t>
+      </w:r>
+      <w:r>
+        <w:t xml:space="preserve">3 + end up w/ some </w:t>
+      </w:r>
+      <w:r>
+        <w:t xml:space="preserve">very interesting nonlinear hypotheses. </w:t>
+      </w:r>
+    </w:p>
+    <w:p>
+      <w:pPr>
+        <w:pStyle w:val="ListBullet"/>
+        <w:tabs>
+          <w:tab w:val="clear" w:pos="360"/>
+          <w:tab w:val="num" w:pos="720"/>
+        </w:tabs>
+        <w:ind w:left="720"/>
+      </w:pPr>
+      <w:r>
+        <w:t xml:space="preserve">This </w:t>
+      </w:r>
+      <w:r>
+        <w:t>network has two hidden layers</w:t>
+      </w:r>
+      <w:r>
+        <w:t xml:space="preserve"> b/c</w:t>
+      </w:r>
+      <w:r>
+        <w:t xml:space="preserve"> anything that's not an input </w:t>
+      </w:r>
+      <w:r>
+        <w:t>or</w:t>
+      </w:r>
+      <w:r>
+        <w:t xml:space="preserve"> an output layer is hidden. </w:t>
+      </w:r>
+    </w:p>
+    <w:p>
+      <w:pPr>
+        <w:pStyle w:val="ListBullet"/>
+      </w:pPr>
+      <w:r>
+        <w:rPr>
+          <w:b/>
+        </w:rPr>
+        <w:t>F</w:t>
+      </w:r>
+      <w:r>
+        <w:rPr>
+          <w:b/>
+        </w:rPr>
+        <w:t>eed forward propagation step</w:t>
+      </w:r>
+      <w:r>
+        <w:t xml:space="preserve"> in a </w:t>
+      </w:r>
+      <w:r>
+        <w:t>NN</w:t>
+      </w:r>
+      <w:r>
+        <w:t xml:space="preserve"> </w:t>
+      </w:r>
+      <w:r>
+        <w:sym w:font="Wingdings" w:char="F0E0"/>
+      </w:r>
+      <w:r>
+        <w:t xml:space="preserve"> start from the activations of the input layer </w:t>
+      </w:r>
+      <w:r>
+        <w:t xml:space="preserve">+ </w:t>
+      </w:r>
+      <w:r>
+        <w:t xml:space="preserve">forward propagate that to the </w:t>
+      </w:r>
+      <w:r>
+        <w:t>1</w:t>
+      </w:r>
+      <w:r>
+        <w:rPr>
+          <w:vertAlign w:val="superscript"/>
+        </w:rPr>
+        <w:t>st</w:t>
+      </w:r>
+      <w:r>
+        <w:t xml:space="preserve"> </w:t>
+      </w:r>
+      <w:r>
+        <w:t xml:space="preserve">hidden layer, then the </w:t>
+      </w:r>
+      <w:r>
+        <w:t>2</w:t>
+      </w:r>
+      <w:r>
+        <w:rPr>
+          <w:vertAlign w:val="superscript"/>
+        </w:rPr>
+        <w:t>nd</w:t>
+      </w:r>
+      <w:r>
+        <w:t xml:space="preserve"> </w:t>
+      </w:r>
+      <w:r>
+        <w:t xml:space="preserve">hidden layer, </w:t>
+      </w:r>
+      <w:r>
+        <w:t xml:space="preserve">+ so on to </w:t>
+      </w:r>
+      <w:r>
+        <w:t xml:space="preserve">the output layer. </w:t>
+      </w:r>
+    </w:p>
+    <w:p>
+      <w:pPr>
+        <w:pStyle w:val="ListBullet"/>
+        <w:numPr>
+          <w:ilvl w:val="0"/>
+          <w:numId w:val="0"/>
+        </w:numPr>
+        <w:ind w:left="360"/>
+      </w:pPr>
+      <w:r>
+        <w:rPr>
+          <w:noProof/>
+        </w:rPr>
+        <w:drawing>
+          <wp:inline distT="0" distB="0" distL="0" distR="0" wp14:anchorId="3240B250" wp14:editId="1A830077">
+            <wp:extent cx="4657725" cy="2509284"/>
+            <wp:effectExtent l="0" t="0" r="0" b="5715"/>
+            <wp:docPr id="47" name="Picture 47"/>
+            <wp:cNvGraphicFramePr>
+              <a:graphicFrameLocks xmlns:a="http://schemas.openxmlformats.org/drawingml/2006/main" noChangeAspect="1"/>
+            </wp:cNvGraphicFramePr>
+            <a:graphic xmlns:a="http://schemas.openxmlformats.org/drawingml/2006/main">
+              <a:graphicData uri="http://schemas.openxmlformats.org/drawingml/2006/picture">
+                <pic:pic xmlns:pic="http://schemas.openxmlformats.org/drawingml/2006/picture">
+                  <pic:nvPicPr>
+                    <pic:cNvPr id="1" name=""/>
+                    <pic:cNvPicPr/>
+                  </pic:nvPicPr>
+                  <pic:blipFill rotWithShape="1">
+                    <a:blip r:embed="rId46"/>
+                    <a:srcRect b="25791"/>
+                    <a:stretch/>
+                  </pic:blipFill>
+                  <pic:spPr bwMode="auto">
+                    <a:xfrm>
+                      <a:off x="0" y="0"/>
+                      <a:ext cx="4657725" cy="2509284"/>
+                    </a:xfrm>
+                    <a:prstGeom prst="rect">
+                      <a:avLst/>
+                    </a:prstGeom>
+                    <a:ln>
+                      <a:noFill/>
+                    </a:ln>
+                    <a:extLst>
+                      <a:ext uri="{53640926-AAD7-44D8-BBD7-CCE9431645EC}">
+                        <a14:shadowObscured xmlns:a14="http://schemas.microsoft.com/office/drawing/2010/main"/>
+                      </a:ext>
+                    </a:extLst>
+                  </pic:spPr>
+                </pic:pic>
+              </a:graphicData>
+            </a:graphic>
+          </wp:inline>
+        </w:drawing>
+      </w:r>
+      <w:r>
+        <w:rPr>
+          <w:noProof/>
+        </w:rPr>
+        <w:drawing>
+          <wp:inline distT="0" distB="0" distL="0" distR="0" wp14:anchorId="7D47B2DF" wp14:editId="42A5FDD6">
+            <wp:extent cx="4656076" cy="265814"/>
+            <wp:effectExtent l="0" t="0" r="0" b="1270"/>
+            <wp:docPr id="48" name="Picture 48"/>
+            <wp:cNvGraphicFramePr>
+              <a:graphicFrameLocks xmlns:a="http://schemas.openxmlformats.org/drawingml/2006/main" noChangeAspect="1"/>
+            </wp:cNvGraphicFramePr>
+            <a:graphic xmlns:a="http://schemas.openxmlformats.org/drawingml/2006/main">
+              <a:graphicData uri="http://schemas.openxmlformats.org/drawingml/2006/picture">
+                <pic:pic xmlns:pic="http://schemas.openxmlformats.org/drawingml/2006/picture">
+                  <pic:nvPicPr>
+                    <pic:cNvPr id="1" name=""/>
+                    <pic:cNvPicPr/>
+                  </pic:nvPicPr>
+                  <pic:blipFill rotWithShape="1">
+                    <a:blip r:embed="rId46"/>
+                    <a:srcRect t="83957" b="8179"/>
+                    <a:stretch/>
+                  </pic:blipFill>
+                  <pic:spPr bwMode="auto">
+                    <a:xfrm>
+                      <a:off x="0" y="0"/>
+                      <a:ext cx="4657725" cy="265908"/>
+                    </a:xfrm>
+                    <a:prstGeom prst="rect">
+                      <a:avLst/>
+                    </a:prstGeom>
+                    <a:ln>
+                      <a:noFill/>
+                    </a:ln>
+                    <a:extLst>
+                      <a:ext uri="{53640926-AAD7-44D8-BBD7-CCE9431645EC}">
+                        <a14:shadowObscured xmlns:a14="http://schemas.microsoft.com/office/drawing/2010/main"/>
+                      </a:ext>
+                    </a:extLst>
+                  </pic:spPr>
+                </pic:pic>
+              </a:graphicData>
+            </a:graphic>
+          </wp:inline>
+        </w:drawing>
+      </w:r>
+    </w:p>
+    <w:p>
+      <w:pPr>
+        <w:pStyle w:val="ListBullet"/>
+        <w:numPr>
+          <w:ilvl w:val="0"/>
+          <w:numId w:val="0"/>
+        </w:numPr>
+        <w:ind w:left="360"/>
+      </w:pPr>
+      <w:r>
+        <w:rPr>
+          <w:noProof/>
+        </w:rPr>
+        <w:drawing>
+          <wp:inline distT="0" distB="0" distL="0" distR="0" wp14:anchorId="7D47B2DF" wp14:editId="42A5FDD6">
+            <wp:extent cx="4657725" cy="212872"/>
+            <wp:effectExtent l="0" t="0" r="0" b="0"/>
+            <wp:docPr id="51" name="Picture 51"/>
+            <wp:cNvGraphicFramePr>
+              <a:graphicFrameLocks xmlns:a="http://schemas.openxmlformats.org/drawingml/2006/main" noChangeAspect="1"/>
+            </wp:cNvGraphicFramePr>
+            <a:graphic xmlns:a="http://schemas.openxmlformats.org/drawingml/2006/main">
+              <a:graphicData uri="http://schemas.openxmlformats.org/drawingml/2006/picture">
+                <pic:pic xmlns:pic="http://schemas.openxmlformats.org/drawingml/2006/picture">
+                  <pic:nvPicPr>
+                    <pic:cNvPr id="1" name=""/>
+                    <pic:cNvPicPr/>
+                  </pic:nvPicPr>
+                  <pic:blipFill rotWithShape="1">
+                    <a:blip r:embed="rId46"/>
+                    <a:srcRect t="93705"/>
+                    <a:stretch/>
+                  </pic:blipFill>
+                  <pic:spPr bwMode="auto">
+                    <a:xfrm>
+                      <a:off x="0" y="0"/>
+                      <a:ext cx="4657725" cy="212872"/>
+                    </a:xfrm>
+                    <a:prstGeom prst="rect">
+                      <a:avLst/>
+                    </a:prstGeom>
+                    <a:ln>
+                      <a:noFill/>
+                    </a:ln>
+                    <a:extLst>
+                      <a:ext uri="{53640926-AAD7-44D8-BBD7-CCE9431645EC}">
+                        <a14:shadowObscured xmlns:a14="http://schemas.microsoft.com/office/drawing/2010/main"/>
+                      </a:ext>
+                    </a:extLst>
+                  </pic:spPr>
+                </pic:pic>
+              </a:graphicData>
+            </a:graphic>
+          </wp:inline>
+        </w:drawing>
+      </w:r>
+    </w:p>
+    <w:p>
+      <w:pPr>
+        <w:pStyle w:val="ListBullet"/>
+        <w:tabs>
+          <w:tab w:val="clear" w:pos="360"/>
+          <w:tab w:val="num" w:pos="1080"/>
+        </w:tabs>
+        <w:ind w:left="1080"/>
+      </w:pPr>
       <w:bookmarkStart w:id="0" w:name="_GoBack"/>
       <w:bookmarkEnd w:id="0"/>
+      <w:r>
+        <w:rPr>
+          <w:noProof/>
+        </w:rPr>
+        <w:drawing>
+          <wp:inline distT="0" distB="0" distL="0" distR="0" wp14:anchorId="3620566B" wp14:editId="09D792CE">
+            <wp:extent cx="1781175" cy="295275"/>
+            <wp:effectExtent l="0" t="0" r="9525" b="9525"/>
+            <wp:docPr id="54" name="Picture 54"/>
+            <wp:cNvGraphicFramePr>
+              <a:graphicFrameLocks xmlns:a="http://schemas.openxmlformats.org/drawingml/2006/main" noChangeAspect="1"/>
+            </wp:cNvGraphicFramePr>
+            <a:graphic xmlns:a="http://schemas.openxmlformats.org/drawingml/2006/main">
+              <a:graphicData uri="http://schemas.openxmlformats.org/drawingml/2006/picture">
+                <pic:pic xmlns:pic="http://schemas.openxmlformats.org/drawingml/2006/picture">
+                  <pic:nvPicPr>
+                    <pic:cNvPr id="1" name=""/>
+                    <pic:cNvPicPr/>
+                  </pic:nvPicPr>
+                  <pic:blipFill>
+                    <a:blip r:embed="rId47"/>
+                    <a:stretch>
+                      <a:fillRect/>
+                    </a:stretch>
+                  </pic:blipFill>
+                  <pic:spPr>
+                    <a:xfrm>
+                      <a:off x="0" y="0"/>
+                      <a:ext cx="1781175" cy="295275"/>
+                    </a:xfrm>
+                    <a:prstGeom prst="rect">
+                      <a:avLst/>
+                    </a:prstGeom>
+                  </pic:spPr>
+                </pic:pic>
+              </a:graphicData>
+            </a:graphic>
+          </wp:inline>
+        </w:drawing>
+      </w:r>
     </w:p>
     <w:sectPr>
       <w:pgSz w:w="12240" w:h="15840"/>

</xml_diff>

<commit_message>
Pass Wk 4 NN quiz in Coursera Stanford ML
</commit_message>
<xml_diff>
--- a/MachineLearning/Coursera/StanfordMachineLearning/Week4_NeuralNetworks/Week_4_1_NeuralNetworks.docx
+++ b/MachineLearning/Coursera/StanfordMachineLearning/Week4_NeuralNetworks/Week_4_1_NeuralNetworks.docx
@@ -369,13 +369,8 @@
         </w:tabs>
         <w:ind w:left="1080"/>
       </w:pPr>
-      <w:proofErr w:type="spellStart"/>
-      <w:r>
-        <w:t>Its</w:t>
-      </w:r>
-      <w:proofErr w:type="spellEnd"/>
-      <w:r>
-        <w:t xml:space="preserve"> actually closer to n^2 / 2</w:t>
+      <w:r>
+        <w:t>Its actually closer to n^2 / 2</w:t>
       </w:r>
     </w:p>
     <w:p>
@@ -623,15 +618,7 @@
         <w:ind w:left="720"/>
       </w:pPr>
       <w:r>
-        <w:t xml:space="preserve">Then we give our training set to the learning algorithm, train, a classifier, and test it by showing a new image + asking "What is this new thing?" + </w:t>
-      </w:r>
-      <w:proofErr w:type="gramStart"/>
-      <w:r>
-        <w:t>hopefully</w:t>
-      </w:r>
-      <w:proofErr w:type="gramEnd"/>
-      <w:r>
-        <w:t xml:space="preserve"> it will recognize that that is a car.</w:t>
+        <w:t>Then we give our training set to the learning algorithm, train, a classifier, and test it by showing a new image + asking "What is this new thing?" + hopefully it will recognize that that is a car.</w:t>
       </w:r>
     </w:p>
     <w:p>
@@ -1733,15 +1720,7 @@
         <w:ind w:left="1080"/>
       </w:pPr>
       <w:r>
-        <w:t xml:space="preserve">This is actually a system called </w:t>
-      </w:r>
-      <w:proofErr w:type="spellStart"/>
-      <w:r>
-        <w:t>BrainPort</w:t>
-      </w:r>
-      <w:proofErr w:type="spellEnd"/>
-      <w:r>
-        <w:t xml:space="preserve"> that’s undergoing FDA trials to help blind people see</w:t>
+        <w:t>This is actually a system called BrainPort that’s undergoing FDA trials to help blind people see</w:t>
       </w:r>
     </w:p>
     <w:p>
@@ -1985,27 +1964,15 @@
         <w:pStyle w:val="ListBullet"/>
       </w:pPr>
       <w:r>
-        <w:t>NN</w:t>
-      </w:r>
-      <w:r>
-        <w:t xml:space="preserve">s were developed as </w:t>
-      </w:r>
-      <w:r>
-        <w:t>simulations of neurons/</w:t>
-      </w:r>
-      <w:r>
-        <w:t xml:space="preserve">networks of neurons in the brain. </w:t>
-      </w:r>
-    </w:p>
-    <w:p>
-      <w:pPr>
-        <w:pStyle w:val="ListBullet"/>
-      </w:pPr>
-      <w:r>
-        <w:t xml:space="preserve">To explain the hypothesis, </w:t>
-      </w:r>
-      <w:r>
-        <w:t xml:space="preserve">let's start by looking at what a single neuron in the brain looks like. </w:t>
+        <w:t xml:space="preserve">NNs were developed as simulations of neurons/networks of neurons in the brain. </w:t>
+      </w:r>
+    </w:p>
+    <w:p>
+      <w:pPr>
+        <w:pStyle w:val="ListBullet"/>
+      </w:pPr>
+      <w:r>
+        <w:t xml:space="preserve">To explain the hypothesis, let's start by looking at what a single neuron in the brain looks like. </w:t>
       </w:r>
     </w:p>
     <w:p>
@@ -2063,16 +2030,7 @@
         <w:pStyle w:val="ListBullet"/>
       </w:pPr>
       <w:r>
-        <w:t>A</w:t>
-      </w:r>
-      <w:r>
-        <w:t xml:space="preserve"> brain packed full of neurons </w:t>
-      </w:r>
-      <w:r>
-        <w:t>(cells in the brain)</w:t>
-      </w:r>
-      <w:r>
-        <w:t xml:space="preserve"> </w:t>
+        <w:t xml:space="preserve">A brain packed full of neurons (cells in the brain) </w:t>
       </w:r>
     </w:p>
     <w:p>
@@ -2089,16 +2047,7 @@
         <w:t xml:space="preserve">cell body </w:t>
       </w:r>
       <w:r>
-        <w:t>containing the nucleus + a</w:t>
-      </w:r>
-      <w:r>
-        <w:t xml:space="preserve"> number of input wires</w:t>
-      </w:r>
-      <w:r>
-        <w:t xml:space="preserve"> = </w:t>
-      </w:r>
-      <w:r>
-        <w:t xml:space="preserve">the </w:t>
+        <w:t xml:space="preserve">containing the nucleus + a number of input wires = the </w:t>
       </w:r>
       <w:r>
         <w:rPr>
@@ -2107,27 +2056,15 @@
         <w:t xml:space="preserve">dendrites, </w:t>
       </w:r>
       <w:r>
-        <w:t>which</w:t>
-      </w:r>
-      <w:r>
-        <w:t xml:space="preserve"> receive inputs from other locations. </w:t>
-      </w:r>
-    </w:p>
-    <w:p>
-      <w:pPr>
-        <w:pStyle w:val="ListBullet"/>
-      </w:pPr>
-      <w:r>
-        <w:t xml:space="preserve">Neurons </w:t>
-      </w:r>
-      <w:r>
-        <w:t xml:space="preserve">also </w:t>
-      </w:r>
-      <w:r>
-        <w:t xml:space="preserve">have an </w:t>
-      </w:r>
-      <w:r>
-        <w:t xml:space="preserve">output wire called an </w:t>
+        <w:t xml:space="preserve">which receive inputs from other locations. </w:t>
+      </w:r>
+    </w:p>
+    <w:p>
+      <w:pPr>
+        <w:pStyle w:val="ListBullet"/>
+      </w:pPr>
+      <w:r>
+        <w:t xml:space="preserve">Neurons also have an output wire called an </w:t>
       </w:r>
       <w:r>
         <w:rPr>
@@ -2136,91 +2073,31 @@
         <w:t>Axon</w:t>
       </w:r>
       <w:r>
-        <w:t xml:space="preserve">, used </w:t>
-      </w:r>
-      <w:r>
-        <w:t>to send signals to other neurons</w:t>
-      </w:r>
-    </w:p>
-    <w:p>
-      <w:pPr>
-        <w:pStyle w:val="ListBullet"/>
-      </w:pPr>
-      <w:r>
-        <w:t xml:space="preserve">So, at a simplistic level, </w:t>
-      </w:r>
-      <w:r>
-        <w:t>a neuron is a computational unit that gets a number of inputs through i</w:t>
-      </w:r>
-      <w:r>
-        <w:t xml:space="preserve">nput wires, does some computation, + sends </w:t>
-      </w:r>
-      <w:r>
-        <w:t>outp</w:t>
-      </w:r>
-      <w:r>
-        <w:t>uts via its axon to other nodes/</w:t>
-      </w:r>
-      <w:r>
-        <w:t xml:space="preserve">neurons in the brain. </w:t>
-      </w:r>
-    </w:p>
-    <w:p>
-      <w:pPr>
-        <w:pStyle w:val="ListBullet"/>
-      </w:pPr>
-      <w:r>
-        <w:t xml:space="preserve">Neurons </w:t>
-      </w:r>
-      <w:r>
-        <w:t xml:space="preserve">communicate </w:t>
-      </w:r>
-      <w:r>
-        <w:t xml:space="preserve">w/ </w:t>
-      </w:r>
-      <w:r>
-        <w:t xml:space="preserve">each other </w:t>
-      </w:r>
-      <w:r>
-        <w:t xml:space="preserve">via </w:t>
-      </w:r>
-      <w:r>
-        <w:t>little pulses of electricity</w:t>
-      </w:r>
-      <w:r>
-        <w:t xml:space="preserve"> (spikes)</w:t>
-      </w:r>
-    </w:p>
-    <w:p>
-      <w:pPr>
-        <w:pStyle w:val="ListBullet"/>
-      </w:pPr>
-      <w:r>
-        <w:t xml:space="preserve">If a neuron wants a send a message, it </w:t>
-      </w:r>
-      <w:r>
-        <w:t xml:space="preserve">sends a </w:t>
-      </w:r>
-      <w:r>
-        <w:t xml:space="preserve">spike </w:t>
-      </w:r>
-      <w:r>
-        <w:t xml:space="preserve">to </w:t>
-      </w:r>
-      <w:r>
-        <w:t xml:space="preserve">another neuron </w:t>
-      </w:r>
-      <w:r>
-        <w:t xml:space="preserve">via its axon that </w:t>
-      </w:r>
-      <w:r>
-        <w:t xml:space="preserve">is connected </w:t>
-      </w:r>
-      <w:r>
-        <w:t xml:space="preserve">to the dendrites of </w:t>
-      </w:r>
-      <w:r>
-        <w:t>the 2</w:t>
+        <w:t>, used to send signals to other neurons</w:t>
+      </w:r>
+    </w:p>
+    <w:p>
+      <w:pPr>
+        <w:pStyle w:val="ListBullet"/>
+      </w:pPr>
+      <w:r>
+        <w:t xml:space="preserve">So, at a simplistic level, a neuron is a computational unit that gets a number of inputs through input wires, does some computation, + sends outputs via its axon to other nodes/neurons in the brain. </w:t>
+      </w:r>
+    </w:p>
+    <w:p>
+      <w:pPr>
+        <w:pStyle w:val="ListBullet"/>
+      </w:pPr>
+      <w:r>
+        <w:t>Neurons communicate w/ each other via little pulses of electricity (spikes)</w:t>
+      </w:r>
+    </w:p>
+    <w:p>
+      <w:pPr>
+        <w:pStyle w:val="ListBullet"/>
+      </w:pPr>
+      <w:r>
+        <w:t>If a neuron wants a send a message, it sends a spike to another neuron via its axon that is connected to the dendrites of the 2</w:t>
       </w:r>
       <w:r>
         <w:rPr>
@@ -2229,83 +2106,23 @@
         <w:t>nd</w:t>
       </w:r>
       <w:r>
-        <w:t xml:space="preserve"> neuron, which </w:t>
-      </w:r>
-      <w:r>
-        <w:t xml:space="preserve">accepts this incoming message, does </w:t>
-      </w:r>
-      <w:r>
-        <w:t>some computation</w:t>
-      </w:r>
-      <w:r>
-        <w:t xml:space="preserve">, + in turn, decides </w:t>
-      </w:r>
-      <w:r>
-        <w:t xml:space="preserve">to send out </w:t>
-      </w:r>
-      <w:r>
-        <w:t>a</w:t>
-      </w:r>
-      <w:r>
-        <w:t xml:space="preserve"> message </w:t>
-      </w:r>
-      <w:r>
-        <w:t xml:space="preserve">from its </w:t>
-      </w:r>
-      <w:r>
-        <w:t xml:space="preserve">axon to </w:t>
-      </w:r>
-      <w:r>
-        <w:t xml:space="preserve">more </w:t>
-      </w:r>
-      <w:r>
-        <w:t>neurons</w:t>
-      </w:r>
-    </w:p>
-    <w:p>
-      <w:pPr>
-        <w:pStyle w:val="ListBullet"/>
-      </w:pPr>
-      <w:r>
-        <w:t xml:space="preserve">This </w:t>
-      </w:r>
-      <w:r>
-        <w:t>is the process by which all human thought happens</w:t>
-      </w:r>
-      <w:r>
-        <w:t xml:space="preserve">, neurons </w:t>
-      </w:r>
-      <w:r>
-        <w:t xml:space="preserve">doing computations </w:t>
-      </w:r>
-      <w:r>
-        <w:t xml:space="preserve">+ </w:t>
-      </w:r>
-      <w:r>
-        <w:t>passing messages to other neurons as a result of inputs they've got</w:t>
-      </w:r>
-      <w:r>
-        <w:t>ten</w:t>
-      </w:r>
-      <w:r>
-        <w:t xml:space="preserve">. </w:t>
-      </w:r>
-    </w:p>
-    <w:p>
-      <w:pPr>
-        <w:pStyle w:val="ListBullet"/>
-      </w:pPr>
-      <w:r>
-        <w:t xml:space="preserve">This </w:t>
-      </w:r>
-      <w:r>
-        <w:t xml:space="preserve">is how our senses </w:t>
-      </w:r>
-      <w:r>
-        <w:t xml:space="preserve">+ </w:t>
-      </w:r>
-      <w:r>
-        <w:t xml:space="preserve">muscles work as well. </w:t>
+        <w:t xml:space="preserve"> neuron, which accepts this incoming message, does some computation, + in turn, decides to send out a message from its axon to more neurons</w:t>
+      </w:r>
+    </w:p>
+    <w:p>
+      <w:pPr>
+        <w:pStyle w:val="ListBullet"/>
+      </w:pPr>
+      <w:r>
+        <w:t xml:space="preserve">This is the process by which all human thought happens, neurons doing computations + passing messages to other neurons as a result of inputs they've gotten. </w:t>
+      </w:r>
+    </w:p>
+    <w:p>
+      <w:pPr>
+        <w:pStyle w:val="ListBullet"/>
+      </w:pPr>
+      <w:r>
+        <w:t xml:space="preserve">This is how our senses + muscles work as well. </w:t>
       </w:r>
     </w:p>
     <w:p>
@@ -2318,31 +2135,7 @@
         <w:ind w:left="720"/>
       </w:pPr>
       <w:r>
-        <w:t xml:space="preserve">If you want to move </w:t>
-      </w:r>
-      <w:r>
-        <w:t>a</w:t>
-      </w:r>
-      <w:r>
-        <w:t xml:space="preserve"> muscle</w:t>
-      </w:r>
-      <w:r>
-        <w:t>,</w:t>
-      </w:r>
-      <w:r>
-        <w:t xml:space="preserve"> your neuron </w:t>
-      </w:r>
-      <w:r>
-        <w:t xml:space="preserve">sends a spike </w:t>
-      </w:r>
-      <w:r>
-        <w:t xml:space="preserve">to your muscle </w:t>
-      </w:r>
-      <w:r>
-        <w:t xml:space="preserve">to cause it </w:t>
-      </w:r>
-      <w:r>
-        <w:t xml:space="preserve">to contract </w:t>
+        <w:t xml:space="preserve">If you want to move a muscle, your neuron sends a spike to your muscle to cause it to contract </w:t>
       </w:r>
     </w:p>
     <w:p>
@@ -2355,54 +2148,15 @@
         <w:ind w:left="720"/>
       </w:pPr>
       <w:r>
-        <w:t xml:space="preserve">Some </w:t>
-      </w:r>
-      <w:r>
-        <w:t xml:space="preserve">senses like </w:t>
-      </w:r>
-      <w:r>
-        <w:t xml:space="preserve">sight </w:t>
-      </w:r>
-      <w:r>
-        <w:t xml:space="preserve">must </w:t>
-      </w:r>
-      <w:r>
-        <w:t xml:space="preserve">have the eyes </w:t>
-      </w:r>
-      <w:r>
-        <w:t xml:space="preserve">send a message </w:t>
-      </w:r>
-      <w:r>
-        <w:t xml:space="preserve">via pulses of </w:t>
-      </w:r>
-      <w:r>
-        <w:t xml:space="preserve">electricity to a neuron in </w:t>
-      </w:r>
-      <w:r>
-        <w:t xml:space="preserve">the </w:t>
-      </w:r>
-      <w:r>
-        <w:t xml:space="preserve">brain. </w:t>
-      </w:r>
-    </w:p>
-    <w:p>
-      <w:pPr>
-        <w:pStyle w:val="ListBullet"/>
-      </w:pPr>
-      <w:r>
-        <w:t xml:space="preserve">In an artificial </w:t>
-      </w:r>
-      <w:r>
-        <w:t xml:space="preserve">NN </w:t>
-      </w:r>
-      <w:r>
-        <w:t xml:space="preserve">that we've implemented on </w:t>
-      </w:r>
-      <w:r>
-        <w:t>a CPU</w:t>
-      </w:r>
-      <w:r>
-        <w:t xml:space="preserve">, we're going to use a very simple model of what a neuron does </w:t>
+        <w:t xml:space="preserve">Some senses like sight must have the eyes send a message via pulses of electricity to a neuron in the brain. </w:t>
+      </w:r>
+    </w:p>
+    <w:p>
+      <w:pPr>
+        <w:pStyle w:val="ListBullet"/>
+      </w:pPr>
+      <w:r>
+        <w:t xml:space="preserve">In an artificial NN that we've implemented on a CPU, we're going to use a very simple model of what a neuron does </w:t>
       </w:r>
       <w:r>
         <w:sym w:font="Wingdings" w:char="F0E0"/>
@@ -2477,51 +2231,15 @@
         <w:pStyle w:val="ListBullet"/>
       </w:pPr>
       <w:r>
-        <w:t>Imagine the</w:t>
-      </w:r>
-      <w:r>
-        <w:t xml:space="preserve"> yellow circle as playing a role</w:t>
-      </w:r>
-      <w:r>
-        <w:t xml:space="preserve"> analogous to </w:t>
-      </w:r>
-      <w:r>
-        <w:t>the body of a neuron</w:t>
-      </w:r>
-    </w:p>
-    <w:p>
-      <w:pPr>
-        <w:pStyle w:val="ListBullet"/>
-      </w:pPr>
-      <w:r>
-        <w:t xml:space="preserve">We </w:t>
-      </w:r>
-      <w:r>
-        <w:t xml:space="preserve">then feed the neuron a few inputs </w:t>
-      </w:r>
-      <w:r>
-        <w:t>via its</w:t>
-      </w:r>
-      <w:r>
-        <w:t xml:space="preserve"> </w:t>
-      </w:r>
-      <w:r>
-        <w:t xml:space="preserve">“dendrites”, </w:t>
-      </w:r>
-      <w:r>
-        <w:t xml:space="preserve">the </w:t>
-      </w:r>
-      <w:r>
-        <w:t xml:space="preserve">ANN does some computation, + outputs </w:t>
-      </w:r>
-      <w:r>
-        <w:t xml:space="preserve">some value on </w:t>
-      </w:r>
-      <w:r>
-        <w:t xml:space="preserve">its </w:t>
-      </w:r>
-      <w:r>
-        <w:t>output wire</w:t>
+        <w:t>Imagine the yellow circle as playing a role analogous to the body of a neuron</w:t>
+      </w:r>
+    </w:p>
+    <w:p>
+      <w:pPr>
+        <w:pStyle w:val="ListBullet"/>
+      </w:pPr>
+      <w:r>
+        <w:t>We then feed the neuron a few inputs via its “dendrites”, the ANN does some computation, + outputs some value on its output wire</w:t>
       </w:r>
     </w:p>
     <w:p>
@@ -2673,13 +2391,7 @@
         <w:t>W</w:t>
       </w:r>
       <w:r>
-        <w:t xml:space="preserve">hen we talk about </w:t>
-      </w:r>
-      <w:r>
-        <w:t>NN</w:t>
-      </w:r>
-      <w:r>
-        <w:t xml:space="preserve">s, sometimes we'll say </w:t>
+        <w:t xml:space="preserve">hen we talk about NNs, sometimes we'll say </w:t>
       </w:r>
       <w:r>
         <w:t>“</w:t>
@@ -2732,13 +2444,7 @@
         <w:t xml:space="preserve">This </w:t>
       </w:r>
       <w:r>
-        <w:t xml:space="preserve">activation function in </w:t>
-      </w:r>
-      <w:r>
-        <w:t>NN</w:t>
-      </w:r>
-      <w:r>
-        <w:t xml:space="preserve"> terminology</w:t>
+        <w:t>activation function in NN terminology</w:t>
       </w:r>
       <w:r>
         <w:t xml:space="preserve"> </w:t>
@@ -2814,10 +2520,10 @@
         <w:pStyle w:val="ListBullet"/>
       </w:pPr>
       <w:r>
-        <w:t>W</w:t>
-      </w:r>
-      <w:r>
-        <w:t xml:space="preserve">hereas so far I've been calling </w:t>
+        <w:t>S</w:t>
+      </w:r>
+      <w:r>
+        <w:t xml:space="preserve">o far I've been calling </w:t>
       </w:r>
       <w:r>
         <w:t xml:space="preserve">ϴ </w:t>
@@ -2846,10 +2552,7 @@
         <w:t xml:space="preserve">But </w:t>
       </w:r>
       <w:r>
-        <w:t xml:space="preserve">in the </w:t>
-      </w:r>
-      <w:r>
-        <w:t>NN</w:t>
+        <w:t>in the NN</w:t>
       </w:r>
       <w:r>
         <w:t xml:space="preserve"> literature, </w:t>
@@ -3139,13 +2842,7 @@
         <w:t>In</w:t>
       </w:r>
       <w:r>
-        <w:t xml:space="preserve"> a </w:t>
-      </w:r>
-      <w:r>
-        <w:t>NN</w:t>
-      </w:r>
-      <w:r>
-        <w:t xml:space="preserve">, the </w:t>
+        <w:t xml:space="preserve"> a NN, the </w:t>
       </w:r>
       <w:r>
         <w:rPr>
@@ -3306,13 +3003,7 @@
         <w:pStyle w:val="ListBullet"/>
       </w:pPr>
       <w:r>
-        <w:t xml:space="preserve">To explain these specific computations represented by a </w:t>
-      </w:r>
-      <w:r>
-        <w:t>NN</w:t>
-      </w:r>
-      <w:r>
-        <w:t xml:space="preserve">, here's a little bit more notation. </w:t>
+        <w:t xml:space="preserve">To explain these specific computations represented by a NN, here's a little bit more notation. </w:t>
       </w:r>
     </w:p>
     <w:p>
@@ -3374,13 +3065,8 @@
         </w:tabs>
         <w:ind w:left="720"/>
       </w:pPr>
-      <w:proofErr w:type="gramStart"/>
-      <w:r>
-        <w:t>a1(</w:t>
-      </w:r>
-      <w:proofErr w:type="gramEnd"/>
-      <w:r>
-        <w:t xml:space="preserve">2) = </w:t>
+      <w:r>
+        <w:t xml:space="preserve">a1(2) = </w:t>
       </w:r>
       <w:r>
         <w:t xml:space="preserve"> activation of the </w:t>
@@ -3556,21 +3242,13 @@
         <w:t xml:space="preserve">hidden unit </w:t>
       </w:r>
       <w:r>
-        <w:t xml:space="preserve">has its value computed as follows: </w:t>
-      </w:r>
-      <w:proofErr w:type="gramStart"/>
-      <w:r>
-        <w:t>a</w:t>
+        <w:t>has its value computed as follows: a</w:t>
       </w:r>
       <w:r>
         <w:t>1</w:t>
       </w:r>
       <w:r>
-        <w:t>(</w:t>
-      </w:r>
-      <w:proofErr w:type="gramEnd"/>
-      <w:r>
-        <w:t>2)</w:t>
+        <w:t>(2)</w:t>
       </w:r>
       <w:r>
         <w:t xml:space="preserve"> </w:t>
@@ -3712,13 +3390,7 @@
         <w:pStyle w:val="ListBullet"/>
       </w:pPr>
       <w:r>
-        <w:t xml:space="preserve">So we have 3 input units/neurons + 3 hidden units, so the dimension of </w:t>
-      </w:r>
-      <w:r>
-        <w:t>ϴ1</w:t>
-      </w:r>
-      <w:r>
-        <w:t xml:space="preserve"> (matrix of parameters governing the mapping from our 3 input units to our 3 hidden units) will be 3x4</w:t>
+        <w:t>So we have 3 input units/neurons + 3 hidden units, so the dimension of ϴ1 (matrix of parameters governing the mapping from our 3 input units to our 3 hidden units) will be 3x4</w:t>
       </w:r>
     </w:p>
     <w:p>
@@ -3882,13 +3554,7 @@
         <w:t xml:space="preserve"> we have </w:t>
       </w:r>
       <w:r>
-        <w:t>1 more unit which computer h</w:t>
-      </w:r>
-      <w:r>
-        <w:t>ϴ</w:t>
-      </w:r>
-      <w:r>
-        <w:t>(</w:t>
+        <w:t>1 more unit which computer hϴ(</w:t>
       </w:r>
       <w:r>
         <w:t>x</w:t>
@@ -3979,13 +3645,7 @@
         <w:t xml:space="preserve">here, </w:t>
       </w:r>
       <w:r>
-        <w:t xml:space="preserve">b/c </w:t>
-      </w:r>
-      <w:r>
-        <w:t>ϴ</w:t>
-      </w:r>
-      <w:r>
-        <w:t xml:space="preserve">2 = </w:t>
+        <w:t xml:space="preserve">b/c ϴ2 = </w:t>
       </w:r>
       <w:r>
         <w:t>the matrix of parameters</w:t>
@@ -4026,22 +3686,10 @@
         <w:pStyle w:val="ListBullet"/>
       </w:pPr>
       <w:r>
-        <w:t xml:space="preserve">To summarize, what we've done is shown an artificial </w:t>
-      </w:r>
-      <w:r>
-        <w:t>NN</w:t>
-      </w:r>
-      <w:r>
-        <w:t xml:space="preserve"> </w:t>
-      </w:r>
-      <w:r>
-        <w:t>which defines a function h</w:t>
-      </w:r>
-      <w:r>
-        <w:t>ϴ</w:t>
-      </w:r>
-      <w:r>
-        <w:t xml:space="preserve">(x) </w:t>
+        <w:t xml:space="preserve">To summarize, what we've done is shown an artificial NN </w:t>
+      </w:r>
+      <w:r>
+        <w:t xml:space="preserve">which defines a function hϴ(x) </w:t>
       </w:r>
       <w:r>
         <w:t xml:space="preserve">that </w:t>
@@ -4235,13 +3883,7 @@
         <w:pStyle w:val="ListBullet"/>
       </w:pPr>
       <w:r>
-        <w:t xml:space="preserve">So this gives us a mathematical definition of how to represent the hypothesis in the </w:t>
-      </w:r>
-      <w:r>
-        <w:t>NN</w:t>
-      </w:r>
-      <w:r>
-        <w:t xml:space="preserve">. </w:t>
+        <w:t xml:space="preserve">So this gives us a mathematical definition of how to represent the hypothesis in the NN. </w:t>
       </w:r>
     </w:p>
     <w:p>
@@ -4300,13 +3942,7 @@
         <w:pStyle w:val="ListBullet"/>
       </w:pPr>
       <w:r>
-        <w:t xml:space="preserve">So we have </w:t>
-      </w:r>
-      <w:r>
-        <w:t>the sequence of steps we need in order to com</w:t>
-      </w:r>
-      <w:r>
-        <w:t>pute the output of a hypotheses:</w:t>
+        <w:t>So we have the sequence of steps we need in order to compute the output of a hypotheses:</w:t>
       </w:r>
     </w:p>
     <w:p>
@@ -4417,10 +4053,7 @@
         <w:pStyle w:val="ListBullet"/>
       </w:pPr>
       <w:r>
-        <w:t>We</w:t>
-      </w:r>
-      <w:r>
-        <w:t xml:space="preserve"> compute the </w:t>
+        <w:t xml:space="preserve">We compute the </w:t>
       </w:r>
       <w:r>
         <w:rPr>
@@ -4429,28 +4062,7 @@
         <w:t>activation values</w:t>
       </w:r>
       <w:r>
-        <w:t xml:space="preserve"> of the </w:t>
-      </w:r>
-      <w:r>
-        <w:t xml:space="preserve">3 </w:t>
-      </w:r>
-      <w:r>
-        <w:t xml:space="preserve">hidden </w:t>
-      </w:r>
-      <w:r>
-        <w:t xml:space="preserve">units + </w:t>
-      </w:r>
-      <w:r>
-        <w:t xml:space="preserve">use those to compute the final output of our </w:t>
-      </w:r>
-      <w:r>
-        <w:t>h</w:t>
-      </w:r>
-      <w:r>
-        <w:t>ϴ</w:t>
-      </w:r>
-      <w:r>
-        <w:t>(x)</w:t>
+        <w:t xml:space="preserve"> of the 3 hidden units + use those to compute the final output of our hϴ(x)</w:t>
       </w:r>
     </w:p>
     <w:p>
@@ -4577,19 +4189,7 @@
         <w:t xml:space="preserve">2 </w:t>
       </w:r>
       <w:r>
-        <w:t xml:space="preserve">means </w:t>
-      </w:r>
-      <w:r>
-        <w:t xml:space="preserve">these </w:t>
-      </w:r>
-      <w:r>
-        <w:t xml:space="preserve">are values associated </w:t>
-      </w:r>
-      <w:r>
-        <w:t xml:space="preserve">w/ </w:t>
-      </w:r>
-      <w:r>
-        <w:t>layer 2</w:t>
+        <w:t>means these are values associated w/ layer 2</w:t>
       </w:r>
     </w:p>
     <w:p>
@@ -4706,13 +4306,7 @@
         <w:pStyle w:val="ListBullet"/>
       </w:pPr>
       <w:r>
-        <w:t xml:space="preserve">Using this observation we're able to vectorize this computation of the </w:t>
-      </w:r>
-      <w:r>
-        <w:t>NN</w:t>
-      </w:r>
-      <w:r>
-        <w:t xml:space="preserve">. </w:t>
+        <w:t xml:space="preserve">Using this observation we're able to vectorize this computation of the NN. </w:t>
       </w:r>
     </w:p>
     <w:p>
@@ -4951,10 +4545,7 @@
         <w:t xml:space="preserve">Compute </w:t>
       </w:r>
       <w:r>
-        <w:t xml:space="preserve">z2 as </w:t>
-      </w:r>
-      <w:r>
-        <w:t>ϴ</w:t>
+        <w:t>z2 as ϴ</w:t>
       </w:r>
       <w:r>
         <w:t>1*</w:t>
@@ -5095,15 +4686,7 @@
         <w:ind w:left="720"/>
       </w:pPr>
       <w:r>
-        <w:t xml:space="preserve">i.e. </w:t>
-      </w:r>
-      <w:proofErr w:type="gramStart"/>
-      <w:r>
-        <w:t>Define</w:t>
-      </w:r>
-      <w:proofErr w:type="gramEnd"/>
-      <w:r>
-        <w:t xml:space="preserve"> </w:t>
+        <w:t xml:space="preserve">i.e. Define </w:t>
       </w:r>
       <w:r>
         <w:t xml:space="preserve">a1 to be equal to x. </w:t>
@@ -5485,10 +5068,7 @@
         <w:t xml:space="preserve">finally my </w:t>
       </w:r>
       <w:r>
-        <w:t>hϴ(x)</w:t>
-      </w:r>
-      <w:r>
-        <w:t xml:space="preserve"> </w:t>
+        <w:t xml:space="preserve">hϴ(x) </w:t>
       </w:r>
       <w:r>
         <w:t xml:space="preserve">output </w:t>
@@ -5533,10 +5113,7 @@
         <w:t xml:space="preserve">This process of computing </w:t>
       </w:r>
       <w:r>
-        <w:t>hϴ(x)</w:t>
-      </w:r>
-      <w:r>
-        <w:t xml:space="preserve"> is </w:t>
+        <w:t xml:space="preserve">hϴ(x) is </w:t>
       </w:r>
       <w:r>
         <w:t xml:space="preserve">also called </w:t>
@@ -5691,13 +5268,7 @@
         <w:pStyle w:val="ListBullet"/>
       </w:pPr>
       <w:r>
-        <w:t xml:space="preserve">This forward propagation view also helps us to understand what </w:t>
-      </w:r>
-      <w:r>
-        <w:t>NN</w:t>
-      </w:r>
-      <w:r>
-        <w:t xml:space="preserve">s might be doing </w:t>
+        <w:t xml:space="preserve">This forward propagation view also helps us to understand what NNs might be doing </w:t>
       </w:r>
       <w:r>
         <w:t>+</w:t>
@@ -5712,13 +5283,7 @@
       </w:pPr>
       <w:r>
         <w:lastRenderedPageBreak/>
-        <w:t xml:space="preserve">Consider the following </w:t>
-      </w:r>
-      <w:r>
-        <w:t>NN</w:t>
-      </w:r>
-      <w:r>
-        <w:t xml:space="preserve"> </w:t>
+        <w:t xml:space="preserve">Consider the following NN </w:t>
       </w:r>
       <w:r>
         <w:t xml:space="preserve">w/ a covered </w:t>
@@ -5832,7 +5397,15 @@
         <w:t xml:space="preserve">)x </w:t>
       </w:r>
       <w:r>
-        <w:t xml:space="preserve">is outputting is my sigmoid activation function </w:t>
+        <w:t xml:space="preserve">is outputting is </w:t>
+      </w:r>
+      <w:r>
+        <w:t>a</w:t>
+      </w:r>
+      <w:bookmarkStart w:id="0" w:name="_GoBack"/>
+      <w:bookmarkEnd w:id="0"/>
+      <w:r>
+        <w:t xml:space="preserve"> sigmoid activation function </w:t>
       </w:r>
       <w:r>
         <w:t xml:space="preserve">g of </w:t>
@@ -6010,16 +5583,115 @@
         <w:t xml:space="preserve">we </w:t>
       </w:r>
       <w:r>
-        <w:t xml:space="preserve">now have a capital </w:t>
-      </w:r>
-      <w:r>
-        <w:t>ϴ</w:t>
-      </w:r>
-      <w:r>
-        <w:t xml:space="preserve"> instead of lower case </w:t>
-      </w:r>
-      <w:r>
-        <w:t>ϴ</w:t>
+        <w:t xml:space="preserve">now have a capital ϴ instead of lower case ϴ. </w:t>
+      </w:r>
+    </w:p>
+    <w:p>
+      <w:pPr>
+        <w:pStyle w:val="ListBullet"/>
+      </w:pPr>
+      <w:r>
+        <w:t>This is just doing</w:t>
+      </w:r>
+      <w:r>
+        <w:t xml:space="preserve"> logistic regression</w:t>
+      </w:r>
+      <w:r>
+        <w:t xml:space="preserve"> b</w:t>
+      </w:r>
+      <w:r>
+        <w:t xml:space="preserve">ut </w:t>
+      </w:r>
+      <w:r>
+        <w:t xml:space="preserve">w/ </w:t>
+      </w:r>
+      <w:r>
+        <w:t xml:space="preserve">features fed into </w:t>
+      </w:r>
+      <w:r>
+        <w:t xml:space="preserve">it that are the </w:t>
+      </w:r>
+      <w:r>
+        <w:t xml:space="preserve">values computed by the hidden layer. </w:t>
+      </w:r>
+    </w:p>
+    <w:p>
+      <w:pPr>
+        <w:pStyle w:val="ListBullet"/>
+      </w:pPr>
+      <w:r>
+        <w:t>So</w:t>
+      </w:r>
+      <w:r>
+        <w:t xml:space="preserve">, what this NN is doing is just like logistic regression, except that rather than using the </w:t>
+      </w:r>
+      <w:r>
+        <w:rPr>
+          <w:i/>
+        </w:rPr>
+        <w:t>original features</w:t>
+      </w:r>
+      <w:r>
+        <w:t xml:space="preserve"> x1</w:t>
+      </w:r>
+      <w:r>
+        <w:t>-</w:t>
+      </w:r>
+      <w:r>
+        <w:t xml:space="preserve">x3, </w:t>
+      </w:r>
+      <w:r>
+        <w:t xml:space="preserve">it’s </w:t>
+      </w:r>
+      <w:r>
+        <w:t xml:space="preserve">using </w:t>
+      </w:r>
+      <w:r>
+        <w:rPr>
+          <w:i/>
+        </w:rPr>
+        <w:t>new features</w:t>
+      </w:r>
+      <w:r>
+        <w:t xml:space="preserve"> a1</w:t>
+      </w:r>
+      <w:r>
+        <w:t>-</w:t>
+      </w:r>
+      <w:r>
+        <w:t>a3</w:t>
+      </w:r>
+    </w:p>
+    <w:p>
+      <w:pPr>
+        <w:pStyle w:val="ListBullet"/>
+      </w:pPr>
+      <w:r>
+        <w:t>The cool thing about this</w:t>
+      </w:r>
+      <w:r>
+        <w:t xml:space="preserve"> is that the features a1</w:t>
+      </w:r>
+      <w:r>
+        <w:t>-</w:t>
+      </w:r>
+      <w:r>
+        <w:t>a3</w:t>
+      </w:r>
+      <w:r>
+        <w:t xml:space="preserve"> </w:t>
+      </w:r>
+      <w:r>
+        <w:t xml:space="preserve">themselves are </w:t>
+      </w:r>
+      <w:r>
+        <w:rPr>
+          <w:i/>
+        </w:rPr>
+        <w:t>learned as functions of the input</w:t>
+      </w:r>
+      <w:r>
+        <w:t>s</w:t>
       </w:r>
       <w:r>
         <w:t xml:space="preserve">. </w:t>
@@ -6030,302 +5702,164 @@
         <w:pStyle w:val="ListBullet"/>
       </w:pPr>
       <w:r>
-        <w:t>This is just doing</w:t>
-      </w:r>
-      <w:r>
-        <w:t xml:space="preserve"> logistic regression</w:t>
-      </w:r>
-      <w:r>
-        <w:t xml:space="preserve"> b</w:t>
-      </w:r>
-      <w:r>
-        <w:t xml:space="preserve">ut </w:t>
+        <w:t>Concretely, the function mapping from layer 1 to layer 2</w:t>
+      </w:r>
+      <w:r>
+        <w:t xml:space="preserve"> </w:t>
+      </w:r>
+      <w:r>
+        <w:t xml:space="preserve">is determined by some </w:t>
+      </w:r>
+      <w:r>
+        <w:rPr>
+          <w:i/>
+        </w:rPr>
+        <w:t xml:space="preserve">OTHER </w:t>
+      </w:r>
+      <w:r>
+        <w:rPr>
+          <w:i/>
+        </w:rPr>
+        <w:t>set</w:t>
+      </w:r>
+      <w:r>
+        <w:t xml:space="preserve"> of parameters, ϴ1. </w:t>
+      </w:r>
+    </w:p>
+    <w:p>
+      <w:pPr>
+        <w:pStyle w:val="ListBullet"/>
+      </w:pPr>
+      <w:r>
+        <w:t>So it's as if the NN, instead of being constrained to feed the features x1</w:t>
+      </w:r>
+      <w:r>
+        <w:t>-x3 to logistic regression, i</w:t>
+      </w:r>
+      <w:r>
+        <w:t xml:space="preserve">t gets to learn its </w:t>
+      </w:r>
+      <w:r>
+        <w:rPr>
+          <w:i/>
+        </w:rPr>
+        <w:t>own</w:t>
+      </w:r>
+      <w:r>
+        <w:t xml:space="preserve"> features </w:t>
+      </w:r>
+      <w:r>
+        <w:t>a1</w:t>
+      </w:r>
+      <w:r>
+        <w:t xml:space="preserve">-a3 </w:t>
+      </w:r>
+      <w:r>
+        <w:t xml:space="preserve">to feed into the logistic </w:t>
+      </w:r>
+      <w:r>
+        <w:t>regression</w:t>
+      </w:r>
+    </w:p>
+    <w:p>
+      <w:pPr>
+        <w:pStyle w:val="ListBullet"/>
+      </w:pPr>
+      <w:r>
+        <w:t xml:space="preserve">As </w:t>
+      </w:r>
+      <w:r>
+        <w:t>you can imagi</w:t>
+      </w:r>
+      <w:r>
+        <w:t xml:space="preserve">ne, </w:t>
+      </w:r>
+      <w:r>
+        <w:t>depending on what parameters it chooses for ϴ</w:t>
+      </w:r>
+      <w:r>
+        <w:t>1, y</w:t>
+      </w:r>
+      <w:r>
+        <w:t xml:space="preserve">ou can learn some pretty interesting </w:t>
+      </w:r>
+      <w:r>
+        <w:t>+</w:t>
+      </w:r>
+      <w:r>
+        <w:t xml:space="preserve"> complex features and therefore end up </w:t>
       </w:r>
       <w:r>
         <w:t xml:space="preserve">w/ </w:t>
       </w:r>
       <w:r>
-        <w:t xml:space="preserve">features fed into </w:t>
-      </w:r>
-      <w:r>
-        <w:t xml:space="preserve">it that are the </w:t>
-      </w:r>
-      <w:r>
-        <w:t xml:space="preserve">values computed by the hidden layer. </w:t>
-      </w:r>
-    </w:p>
-    <w:p>
-      <w:pPr>
-        <w:pStyle w:val="ListBullet"/>
-      </w:pPr>
-      <w:r>
-        <w:t>So</w:t>
-      </w:r>
-      <w:r>
-        <w:t xml:space="preserve">, what this </w:t>
-      </w:r>
-      <w:r>
-        <w:t>NN</w:t>
-      </w:r>
-      <w:r>
-        <w:t xml:space="preserve"> is doing is just like logistic regression, except that rather than using the </w:t>
-      </w:r>
-      <w:r>
-        <w:rPr>
-          <w:i/>
-        </w:rPr>
-        <w:t>original features</w:t>
-      </w:r>
-      <w:r>
-        <w:t xml:space="preserve"> x1</w:t>
+        <w:t>a better hypotheses than if you were constrained to use the raw features x1</w:t>
       </w:r>
       <w:r>
         <w:t>-</w:t>
       </w:r>
       <w:r>
-        <w:t xml:space="preserve">x3, </w:t>
-      </w:r>
-      <w:r>
-        <w:t xml:space="preserve">it’s </w:t>
-      </w:r>
-      <w:r>
-        <w:t xml:space="preserve">using </w:t>
-      </w:r>
-      <w:r>
-        <w:rPr>
-          <w:i/>
-        </w:rPr>
-        <w:t>new features</w:t>
-      </w:r>
-      <w:r>
-        <w:t xml:space="preserve"> a1</w:t>
+        <w:t xml:space="preserve">x3 or </w:t>
+      </w:r>
+      <w:r>
+        <w:t xml:space="preserve">constrained </w:t>
+      </w:r>
+      <w:r>
+        <w:t>to choose polynomial terms</w:t>
+      </w:r>
+    </w:p>
+    <w:p>
+      <w:pPr>
+        <w:pStyle w:val="ListBullet"/>
+      </w:pPr>
+      <w:r>
+        <w:t>Instead</w:t>
+      </w:r>
+      <w:r>
+        <w:t xml:space="preserve">, this algorithm has the flexibility to try to learn whatever features </w:t>
+      </w:r>
+      <w:r>
+        <w:t xml:space="preserve">it wants </w:t>
+      </w:r>
+      <w:r>
+        <w:t>using a1</w:t>
       </w:r>
       <w:r>
         <w:t>-</w:t>
       </w:r>
       <w:r>
-        <w:t>a3</w:t>
-      </w:r>
-    </w:p>
-    <w:p>
-      <w:pPr>
-        <w:pStyle w:val="ListBullet"/>
-      </w:pPr>
-      <w:r>
-        <w:t>The cool thing about this</w:t>
-      </w:r>
-      <w:r>
-        <w:t xml:space="preserve"> is that the features a1</w:t>
-      </w:r>
-      <w:r>
-        <w:t>-</w:t>
-      </w:r>
-      <w:r>
-        <w:t>a3</w:t>
-      </w:r>
-      <w:r>
-        <w:t xml:space="preserve"> </w:t>
-      </w:r>
-      <w:r>
-        <w:t xml:space="preserve">themselves are </w:t>
-      </w:r>
-      <w:r>
-        <w:rPr>
-          <w:i/>
-        </w:rPr>
-        <w:t>learned as functions of the input</w:t>
-      </w:r>
-      <w:r>
-        <w:t>s</w:t>
-      </w:r>
-      <w:r>
-        <w:t xml:space="preserve">. </w:t>
-      </w:r>
-    </w:p>
-    <w:p>
-      <w:pPr>
-        <w:pStyle w:val="ListBullet"/>
-      </w:pPr>
-      <w:r>
-        <w:t>Concretely, the function mapping from layer 1 to layer 2</w:t>
-      </w:r>
-      <w:r>
-        <w:t xml:space="preserve"> </w:t>
-      </w:r>
-      <w:r>
-        <w:t xml:space="preserve">is determined by some </w:t>
-      </w:r>
-      <w:r>
-        <w:rPr>
-          <w:i/>
-        </w:rPr>
-        <w:t xml:space="preserve">OTHER </w:t>
-      </w:r>
-      <w:r>
-        <w:rPr>
-          <w:i/>
-        </w:rPr>
-        <w:t>set</w:t>
-      </w:r>
-      <w:r>
-        <w:t xml:space="preserve"> of parameters, </w:t>
-      </w:r>
-      <w:r>
-        <w:t>ϴ</w:t>
-      </w:r>
-      <w:r>
-        <w:t xml:space="preserve">1. </w:t>
-      </w:r>
-    </w:p>
-    <w:p>
-      <w:pPr>
-        <w:pStyle w:val="ListBullet"/>
-      </w:pPr>
-      <w:r>
-        <w:t xml:space="preserve">So it's as if the </w:t>
-      </w:r>
-      <w:r>
-        <w:t>NN</w:t>
-      </w:r>
-      <w:r>
-        <w:t>, instead of being constrained to feed the features x1</w:t>
-      </w:r>
-      <w:r>
-        <w:t>-x3 to logistic regression, i</w:t>
-      </w:r>
-      <w:r>
-        <w:t xml:space="preserve">t gets to learn its </w:t>
-      </w:r>
-      <w:r>
-        <w:rPr>
-          <w:i/>
-        </w:rPr>
-        <w:t>own</w:t>
-      </w:r>
-      <w:r>
-        <w:t xml:space="preserve"> features </w:t>
-      </w:r>
-      <w:r>
-        <w:t>a1</w:t>
-      </w:r>
-      <w:r>
-        <w:t xml:space="preserve">-a3 </w:t>
-      </w:r>
-      <w:r>
-        <w:t xml:space="preserve">to feed into the logistic </w:t>
-      </w:r>
-      <w:r>
-        <w:t>regression</w:t>
-      </w:r>
-    </w:p>
-    <w:p>
-      <w:pPr>
-        <w:pStyle w:val="ListBullet"/>
-      </w:pPr>
-      <w:r>
-        <w:t xml:space="preserve">As </w:t>
-      </w:r>
-      <w:r>
-        <w:t>you can imagi</w:t>
-      </w:r>
-      <w:r>
-        <w:t xml:space="preserve">ne, </w:t>
-      </w:r>
-      <w:r>
-        <w:t xml:space="preserve">depending on what parameters it chooses for </w:t>
-      </w:r>
-      <w:r>
-        <w:t>ϴ</w:t>
-      </w:r>
-      <w:r>
-        <w:t>1, y</w:t>
-      </w:r>
-      <w:r>
-        <w:t xml:space="preserve">ou can learn some pretty interesting </w:t>
-      </w:r>
-      <w:r>
-        <w:t>+</w:t>
-      </w:r>
-      <w:r>
-        <w:t xml:space="preserve"> complex features and therefore end up </w:t>
+        <w:t xml:space="preserve">a3 </w:t>
+      </w:r>
+      <w:r>
+        <w:t xml:space="preserve">in </w:t>
+      </w:r>
+      <w:r>
+        <w:t xml:space="preserve">order to feed </w:t>
+      </w:r>
+      <w:r>
+        <w:t xml:space="preserve">values </w:t>
+      </w:r>
+      <w:r>
+        <w:t>into this last unit in</w:t>
+      </w:r>
+      <w:r>
+        <w:t xml:space="preserve"> essentially a logistic regression </w:t>
+      </w:r>
+    </w:p>
+    <w:p>
+      <w:pPr>
+        <w:pStyle w:val="ListBullet"/>
+      </w:pPr>
+      <w:r>
+        <w:t xml:space="preserve">You </w:t>
+      </w:r>
+      <w:r>
+        <w:t xml:space="preserve">can have NNs </w:t>
       </w:r>
       <w:r>
         <w:t xml:space="preserve">w/ </w:t>
       </w:r>
       <w:r>
-        <w:t>a better hypotheses than if you were constrained to use the raw features x1</w:t>
-      </w:r>
-      <w:r>
-        <w:t>-</w:t>
-      </w:r>
-      <w:r>
-        <w:t xml:space="preserve">x3 or </w:t>
-      </w:r>
-      <w:r>
-        <w:t xml:space="preserve">constrained </w:t>
-      </w:r>
-      <w:r>
-        <w:t>to choose polynomial terms</w:t>
-      </w:r>
-    </w:p>
-    <w:p>
-      <w:pPr>
-        <w:pStyle w:val="ListBullet"/>
-      </w:pPr>
-      <w:r>
-        <w:t>Instead</w:t>
-      </w:r>
-      <w:r>
-        <w:t xml:space="preserve">, this algorithm has the flexibility to try to learn whatever features </w:t>
-      </w:r>
-      <w:r>
-        <w:t xml:space="preserve">it wants </w:t>
-      </w:r>
-      <w:r>
-        <w:t>using a1</w:t>
-      </w:r>
-      <w:r>
-        <w:t>-</w:t>
-      </w:r>
-      <w:r>
-        <w:t xml:space="preserve">a3 </w:t>
-      </w:r>
-      <w:r>
-        <w:t xml:space="preserve">in </w:t>
-      </w:r>
-      <w:r>
-        <w:t xml:space="preserve">order to feed </w:t>
-      </w:r>
-      <w:r>
-        <w:t xml:space="preserve">values </w:t>
-      </w:r>
-      <w:r>
-        <w:t>into this last unit in</w:t>
-      </w:r>
-      <w:r>
-        <w:t xml:space="preserve"> essentially a logistic regression </w:t>
-      </w:r>
-    </w:p>
-    <w:p>
-      <w:pPr>
-        <w:pStyle w:val="ListBullet"/>
-      </w:pPr>
-      <w:r>
-        <w:t xml:space="preserve">You </w:t>
-      </w:r>
-      <w:r>
-        <w:t xml:space="preserve">can have </w:t>
-      </w:r>
-      <w:r>
-        <w:t>NN</w:t>
-      </w:r>
-      <w:r>
-        <w:t xml:space="preserve">s </w:t>
-      </w:r>
-      <w:r>
-        <w:t xml:space="preserve">w/ </w:t>
-      </w:r>
-      <w:r>
         <w:t>other types of diagrams as well</w:t>
       </w:r>
     </w:p>
@@ -6337,13 +5871,7 @@
         <w:t xml:space="preserve">The </w:t>
       </w:r>
       <w:r>
-        <w:t xml:space="preserve">way </w:t>
-      </w:r>
-      <w:r>
-        <w:t>NN</w:t>
-      </w:r>
-      <w:r>
-        <w:t>s are connected</w:t>
+        <w:t>way NNs are connected</w:t>
       </w:r>
       <w:r>
         <w:t xml:space="preserve"> is called </w:t>
@@ -6423,13 +5951,7 @@
         <w:pStyle w:val="ListBullet"/>
       </w:pPr>
       <w:r>
-        <w:t xml:space="preserve">This is an example of a different </w:t>
-      </w:r>
-      <w:r>
-        <w:t>NN</w:t>
-      </w:r>
-      <w:r>
-        <w:t xml:space="preserve"> architecture </w:t>
+        <w:t xml:space="preserve">This is an example of a different NN architecture </w:t>
       </w:r>
     </w:p>
     <w:p>
@@ -6586,13 +6108,7 @@
         <w:t>eed forward propagation step</w:t>
       </w:r>
       <w:r>
-        <w:t xml:space="preserve"> in a </w:t>
-      </w:r>
-      <w:r>
-        <w:t>NN</w:t>
-      </w:r>
-      <w:r>
-        <w:t xml:space="preserve"> </w:t>
+        <w:t xml:space="preserve"> in a NN </w:t>
       </w:r>
       <w:r>
         <w:sym w:font="Wingdings" w:char="F0E0"/>
@@ -6813,8 +6329,6 @@
         </w:tabs>
         <w:ind w:left="1080"/>
       </w:pPr>
-      <w:bookmarkStart w:id="0" w:name="_GoBack"/>
-      <w:bookmarkEnd w:id="0"/>
       <w:r>
         <w:rPr>
           <w:noProof/>

</xml_diff>